<commit_message>
add main diplom file
</commit_message>
<xml_diff>
--- a/economy/economy.docx
+++ b/economy/economy.docx
@@ -2,6 +2,216 @@
 <file path=word/document.xml><?xml version="1.0" encoding="utf-8"?>
 <w:document xmlns:wpc="http://schemas.microsoft.com/office/word/2010/wordprocessingCanvas" xmlns:cx="http://schemas.microsoft.com/office/drawing/2014/chartex" xmlns:mc="http://schemas.openxmlformats.org/markup-compatibility/2006" xmlns:o="urn:schemas-microsoft-com:office:office" xmlns:r="http://schemas.openxmlformats.org/officeDocument/2006/relationships" xmlns:m="http://schemas.openxmlformats.org/officeDocument/2006/math" xmlns:v="urn:schemas-microsoft-com:vml" xmlns:wp14="http://schemas.microsoft.com/office/word/2010/wordprocessingDrawing" xmlns:wp="http://schemas.openxmlformats.org/drawingml/2006/wordprocessingDrawing" xmlns:w10="urn:schemas-microsoft-com:office:word" xmlns:w="http://schemas.openxmlformats.org/wordprocessingml/2006/main" xmlns:w14="http://schemas.microsoft.com/office/word/2010/wordml" xmlns:w15="http://schemas.microsoft.com/office/word/2012/wordml" xmlns:w16se="http://schemas.microsoft.com/office/word/2015/wordml/symex" xmlns:wpg="http://schemas.microsoft.com/office/word/2010/wordprocessingGroup" xmlns:wpi="http://schemas.microsoft.com/office/word/2010/wordprocessingInk" xmlns:wne="http://schemas.microsoft.com/office/word/2006/wordml" xmlns:wps="http://schemas.microsoft.com/office/word/2010/wordprocessingShape" mc:Ignorable="w14 w15 w16se wp14">
   <w:body>
+    <w:tbl>
+      <w:tblPr>
+        <w:tblStyle w:val="a5"/>
+        <w:tblW w:w="0" w:type="auto"/>
+        <w:tblLook w:val="04A0" w:firstRow="1" w:lastRow="0" w:firstColumn="1" w:lastColumn="0" w:noHBand="0" w:noVBand="1"/>
+      </w:tblPr>
+      <w:tblGrid>
+        <w:gridCol w:w="3114"/>
+        <w:gridCol w:w="6231"/>
+      </w:tblGrid>
+      <w:tr>
+        <w:tc>
+          <w:tcPr>
+            <w:tcW w:w="3114" w:type="dxa"/>
+          </w:tcPr>
+          <w:p>
+            <w:pPr>
+              <w:ind w:firstLine="0"/>
+            </w:pPr>
+            <w:r>
+              <w:t>ФИО Преподавателя</w:t>
+            </w:r>
+          </w:p>
+        </w:tc>
+        <w:tc>
+          <w:tcPr>
+            <w:tcW w:w="6231" w:type="dxa"/>
+          </w:tcPr>
+          <w:p>
+            <w:pPr>
+              <w:ind w:firstLine="0"/>
+            </w:pPr>
+            <w:r>
+              <w:t>Наркевич С.В</w:t>
+            </w:r>
+          </w:p>
+        </w:tc>
+      </w:tr>
+      <w:tr>
+        <w:tc>
+          <w:tcPr>
+            <w:tcW w:w="3114" w:type="dxa"/>
+          </w:tcPr>
+          <w:p>
+            <w:pPr>
+              <w:ind w:firstLine="0"/>
+            </w:pPr>
+            <w:r>
+              <w:t>ФИО Студента</w:t>
+            </w:r>
+          </w:p>
+        </w:tc>
+        <w:tc>
+          <w:tcPr>
+            <w:tcW w:w="6231" w:type="dxa"/>
+          </w:tcPr>
+          <w:p>
+            <w:pPr>
+              <w:ind w:firstLine="0"/>
+            </w:pPr>
+            <w:r>
+              <w:t>Авдей А.П.</w:t>
+            </w:r>
+          </w:p>
+        </w:tc>
+      </w:tr>
+      <w:tr>
+        <w:tc>
+          <w:tcPr>
+            <w:tcW w:w="3114" w:type="dxa"/>
+          </w:tcPr>
+          <w:p>
+            <w:pPr>
+              <w:ind w:firstLine="0"/>
+            </w:pPr>
+            <w:r>
+              <w:t>Группа</w:t>
+            </w:r>
+          </w:p>
+        </w:tc>
+        <w:tc>
+          <w:tcPr>
+            <w:tcW w:w="6231" w:type="dxa"/>
+          </w:tcPr>
+          <w:p>
+            <w:pPr>
+              <w:ind w:firstLine="0"/>
+            </w:pPr>
+            <w:r>
+              <w:t>781072</w:t>
+            </w:r>
+          </w:p>
+        </w:tc>
+      </w:tr>
+      <w:tr>
+        <w:tc>
+          <w:tcPr>
+            <w:tcW w:w="3114" w:type="dxa"/>
+          </w:tcPr>
+          <w:p>
+            <w:pPr>
+              <w:ind w:firstLine="0"/>
+            </w:pPr>
+            <w:r>
+              <w:t>Тема</w:t>
+            </w:r>
+          </w:p>
+        </w:tc>
+        <w:tc>
+          <w:tcPr>
+            <w:tcW w:w="6231" w:type="dxa"/>
+          </w:tcPr>
+          <w:p>
+            <w:pPr>
+              <w:ind w:firstLine="0"/>
+              <w:rPr>
+                <w:rFonts w:cs="Times New Roman"/>
+                <w:szCs w:val="28"/>
+              </w:rPr>
+            </w:pPr>
+            <w:r>
+              <w:rPr>
+                <w:rFonts w:cs="Times New Roman"/>
+                <w:szCs w:val="28"/>
+                <w:shd w:val="clear" w:color="auto" w:fill="FFFFFF"/>
+              </w:rPr>
+              <w:t>Программное средство: «Интернет-магазин ОАО «</w:t>
+            </w:r>
+            <w:proofErr w:type="spellStart"/>
+            <w:r>
+              <w:rPr>
+                <w:rFonts w:cs="Times New Roman"/>
+                <w:szCs w:val="28"/>
+                <w:shd w:val="clear" w:color="auto" w:fill="FFFFFF"/>
+              </w:rPr>
+              <w:t>Свiтанак</w:t>
+            </w:r>
+            <w:proofErr w:type="spellEnd"/>
+            <w:r>
+              <w:rPr>
+                <w:rFonts w:cs="Times New Roman"/>
+                <w:szCs w:val="28"/>
+                <w:shd w:val="clear" w:color="auto" w:fill="FFFFFF"/>
+              </w:rPr>
+              <w:t xml:space="preserve">» на платформе </w:t>
+            </w:r>
+            <w:proofErr w:type="spellStart"/>
+            <w:r>
+              <w:rPr>
+                <w:rFonts w:cs="Times New Roman"/>
+                <w:szCs w:val="28"/>
+                <w:shd w:val="clear" w:color="auto" w:fill="FFFFFF"/>
+              </w:rPr>
+              <w:t>Node.Js</w:t>
+            </w:r>
+            <w:proofErr w:type="spellEnd"/>
+          </w:p>
+        </w:tc>
+      </w:tr>
+      <w:tr>
+        <w:tc>
+          <w:tcPr>
+            <w:tcW w:w="3114" w:type="dxa"/>
+          </w:tcPr>
+          <w:p>
+            <w:pPr>
+              <w:ind w:firstLine="0"/>
+            </w:pPr>
+            <w:r>
+              <w:t>Дата сдачи на проверку</w:t>
+            </w:r>
+          </w:p>
+        </w:tc>
+        <w:tc>
+          <w:tcPr>
+            <w:tcW w:w="6231" w:type="dxa"/>
+          </w:tcPr>
+          <w:p>
+            <w:pPr>
+              <w:ind w:firstLine="0"/>
+              <w:rPr>
+                <w:lang w:val="en-US"/>
+              </w:rPr>
+            </w:pPr>
+            <w:r>
+              <w:rPr>
+                <w:lang w:val="en-US"/>
+              </w:rPr>
+              <w:t>20.11.2020</w:t>
+            </w:r>
+          </w:p>
+        </w:tc>
+      </w:tr>
+    </w:tbl>
+    <w:p>
+      <w:pPr>
+        <w:spacing w:after="160" w:line="259" w:lineRule="auto"/>
+        <w:ind w:firstLine="0"/>
+        <w:jc w:val="left"/>
+        <w:rPr>
+          <w:rFonts w:cs="Times New Roman"/>
+        </w:rPr>
+      </w:pPr>
+      <w:r>
+        <w:rPr>
+          <w:rFonts w:cs="Times New Roman"/>
+        </w:rPr>
+        <w:br w:type="page"/>
+      </w:r>
+    </w:p>
     <w:p>
       <w:pPr>
         <w:jc w:val="center"/>
@@ -13,6 +223,7 @@
         <w:rPr>
           <w:rFonts w:cs="Times New Roman"/>
         </w:rPr>
+        <w:lastRenderedPageBreak/>
         <w:t>ЭКОНОМИЧЕСКОЕ ОБОСНОВАНИЕ ПРОЕКТА</w:t>
       </w:r>
     </w:p>
@@ -40,7 +251,13 @@
     </w:p>
     <w:p>
       <w:r>
-        <w:t xml:space="preserve">Основная задача данного раздела дипломного проекта подтвердить актуальность и экономическую целесообразность разработки программного обеспечения (ПО) и его использования потенциальными пользователями. Раздел должен включать в себя следующие пункты: </w:t>
+        <w:t xml:space="preserve">Основная задача данного раздела дипломного проекта подтвердить актуальность и экономическую целесообразность разработки программного обеспечения (ПО) и его использования потенциальными пользователями. Раздел </w:t>
+      </w:r>
+      <w:r>
+        <w:t>включает</w:t>
+      </w:r>
+      <w:r>
+        <w:t xml:space="preserve"> в себя следующие пункты: </w:t>
       </w:r>
     </w:p>
     <w:p>
@@ -60,7 +277,12 @@
     </w:p>
     <w:p>
       <w:r>
-        <w:t>4. Расчет показателей эффективности инвестиций в разработку ПО.</w:t>
+        <w:t xml:space="preserve">4. Расчет </w:t>
+      </w:r>
+      <w:bookmarkStart w:id="0" w:name="_GoBack"/>
+      <w:bookmarkEnd w:id="0"/>
+      <w:r>
+        <w:t>показателей эффективности инвестиций в разработку ПО.</w:t>
       </w:r>
     </w:p>
     <w:p/>
@@ -103,38 +325,15 @@
       </w:pPr>
     </w:p>
     <w:p>
-      <w:pPr>
-        <w:rPr>
-          <w:lang w:val="en-US"/>
-        </w:rPr>
-      </w:pPr>
-      <w:r>
-        <w:t>О</w:t>
-      </w:r>
-      <w:r>
-        <w:t>бласть применения</w:t>
-      </w:r>
-      <w:r>
-        <w:rPr>
-          <w:lang w:val="en-US"/>
-        </w:rPr>
+      <w:r>
+        <w:t>Область применения</w:t>
+      </w:r>
+      <w:r>
         <w:t xml:space="preserve">: </w:t>
       </w:r>
     </w:p>
-    <w:p>
-      <w:pPr>
-        <w:rPr>
-          <w:lang w:val="en-US"/>
-        </w:rPr>
-      </w:pPr>
-    </w:p>
-    <w:p>
-      <w:pPr>
-        <w:rPr>
-          <w:lang w:val="en-US"/>
-        </w:rPr>
-      </w:pPr>
-    </w:p>
+    <w:p/>
+    <w:p/>
     <w:p>
       <w:r>
         <w:t xml:space="preserve">Решаемые задачи: </w:t>
@@ -222,7 +421,13 @@
     <w:p/>
     <w:p>
       <w:r>
-        <w:t xml:space="preserve">Упрощенный расчет затрат на разработку ПО следует делать в разрезе следующих статей: </w:t>
+        <w:t xml:space="preserve">Упрощенный расчет затрат на разработку ПО </w:t>
+      </w:r>
+      <w:r>
+        <w:t>будет производится</w:t>
+      </w:r>
+      <w:r>
+        <w:t xml:space="preserve"> в разрезе следующих статей: </w:t>
       </w:r>
     </w:p>
     <w:p>
@@ -269,13 +474,7 @@
     </w:p>
     <w:p>
       <w:r>
-        <w:t>Затраты на основную заработную плату команды разработчиков</w:t>
-      </w:r>
-      <w:r>
-        <w:t xml:space="preserve"> </w:t>
-      </w:r>
-      <w:r>
-        <w:t xml:space="preserve">определяются исходя из состава и численности команды, размеров месячной заработной платы каждого из участников команды, а также общей трудоемкости разработки программного обеспечения. </w:t>
+        <w:t xml:space="preserve">Затраты на основную заработную плату команды разработчиков определяются исходя из состава и численности команды, размеров месячной заработной платы каждого из участников команды, а также общей трудоемкости разработки программного обеспечения. </w:t>
       </w:r>
     </w:p>
     <w:p>
@@ -283,11 +482,3889 @@
         <w:t>Расчет основной заработной платы участников команды осуществляется по формуле:</w:t>
       </w:r>
     </w:p>
+    <w:p>
+      <w:pPr>
+        <w:jc w:val="center"/>
+      </w:pPr>
+      <w:r>
+        <w:rPr>
+          <w:rFonts w:cs="Times New Roman"/>
+          <w:i/>
+          <w:iCs/>
+          <w:noProof/>
+          <w:szCs w:val="28"/>
+          <w:lang w:val="en-US"/>
+        </w:rPr>
+        <w:drawing>
+          <wp:inline distT="0" distB="0" distL="0" distR="0" wp14:anchorId="6FF37CBE" wp14:editId="6B058B38">
+            <wp:extent cx="2409825" cy="617253"/>
+            <wp:effectExtent l="0" t="0" r="0" b="0"/>
+            <wp:docPr id="1" name="Рисунок 1"/>
+            <wp:cNvGraphicFramePr>
+              <a:graphicFrameLocks xmlns:a="http://schemas.openxmlformats.org/drawingml/2006/main" noChangeAspect="1"/>
+            </wp:cNvGraphicFramePr>
+            <a:graphic xmlns:a="http://schemas.openxmlformats.org/drawingml/2006/main">
+              <a:graphicData uri="http://schemas.openxmlformats.org/drawingml/2006/picture">
+                <pic:pic xmlns:pic="http://schemas.openxmlformats.org/drawingml/2006/picture">
+                  <pic:nvPicPr>
+                    <pic:cNvPr id="1" name=""/>
+                    <pic:cNvPicPr/>
+                  </pic:nvPicPr>
+                  <pic:blipFill>
+                    <a:blip r:embed="rId5"/>
+                    <a:stretch>
+                      <a:fillRect/>
+                    </a:stretch>
+                  </pic:blipFill>
+                  <pic:spPr>
+                    <a:xfrm>
+                      <a:off x="0" y="0"/>
+                      <a:ext cx="2458621" cy="629752"/>
+                    </a:xfrm>
+                    <a:prstGeom prst="rect">
+                      <a:avLst/>
+                    </a:prstGeom>
+                  </pic:spPr>
+                </pic:pic>
+              </a:graphicData>
+            </a:graphic>
+          </wp:inline>
+        </w:drawing>
+      </w:r>
+      <w:r>
+        <w:t>,</w:t>
+      </w:r>
+    </w:p>
+    <w:p>
+      <w:pPr>
+        <w:pStyle w:val="a3"/>
+        <w:ind w:left="0"/>
+        <w:rPr>
+          <w:rFonts w:cs="Times New Roman"/>
+          <w:szCs w:val="28"/>
+        </w:rPr>
+      </w:pPr>
+      <w:r>
+        <w:rPr>
+          <w:rFonts w:cs="Times New Roman"/>
+          <w:szCs w:val="28"/>
+        </w:rPr>
+        <w:t xml:space="preserve">где n – количество исполнителей, занятых разработкой конкретного ПО; </w:t>
+      </w:r>
+      <w:proofErr w:type="spellStart"/>
+      <w:r>
+        <w:rPr>
+          <w:rFonts w:cs="Times New Roman"/>
+          <w:szCs w:val="28"/>
+        </w:rPr>
+        <w:t>К</w:t>
+      </w:r>
+      <w:r>
+        <w:rPr>
+          <w:rFonts w:cs="Times New Roman"/>
+          <w:szCs w:val="28"/>
+          <w:vertAlign w:val="subscript"/>
+        </w:rPr>
+        <w:t>пр</w:t>
+      </w:r>
+      <w:proofErr w:type="spellEnd"/>
+      <w:r>
+        <w:rPr>
+          <w:rFonts w:cs="Times New Roman"/>
+          <w:szCs w:val="28"/>
+        </w:rPr>
+        <w:t xml:space="preserve"> – коэффициент премий; </w:t>
+      </w:r>
+      <w:proofErr w:type="spellStart"/>
+      <w:r>
+        <w:rPr>
+          <w:rFonts w:cs="Times New Roman"/>
+          <w:szCs w:val="28"/>
+        </w:rPr>
+        <w:t>З</w:t>
+      </w:r>
+      <w:r>
+        <w:rPr>
+          <w:rFonts w:cs="Times New Roman"/>
+          <w:szCs w:val="28"/>
+          <w:vertAlign w:val="subscript"/>
+        </w:rPr>
+        <w:t>Чi</w:t>
+      </w:r>
+      <w:proofErr w:type="spellEnd"/>
+      <w:r>
+        <w:rPr>
+          <w:rFonts w:cs="Times New Roman"/>
+          <w:szCs w:val="28"/>
+        </w:rPr>
+        <w:t xml:space="preserve"> – часовая заработная плата i-</w:t>
+      </w:r>
+      <w:proofErr w:type="spellStart"/>
+      <w:r>
+        <w:rPr>
+          <w:rFonts w:cs="Times New Roman"/>
+          <w:szCs w:val="28"/>
+        </w:rPr>
+        <w:t>го</w:t>
+      </w:r>
+      <w:proofErr w:type="spellEnd"/>
+      <w:r>
+        <w:rPr>
+          <w:rFonts w:cs="Times New Roman"/>
+          <w:szCs w:val="28"/>
+        </w:rPr>
+        <w:t xml:space="preserve"> исполнителя (руб.); </w:t>
+      </w:r>
+      <w:proofErr w:type="spellStart"/>
+      <w:r>
+        <w:rPr>
+          <w:rFonts w:cs="Times New Roman"/>
+          <w:szCs w:val="28"/>
+        </w:rPr>
+        <w:t>t</w:t>
+      </w:r>
+      <w:r>
+        <w:rPr>
+          <w:rFonts w:cs="Times New Roman"/>
+          <w:szCs w:val="28"/>
+          <w:vertAlign w:val="subscript"/>
+        </w:rPr>
+        <w:t>i</w:t>
+      </w:r>
+      <w:proofErr w:type="spellEnd"/>
+      <w:r>
+        <w:rPr>
+          <w:rFonts w:cs="Times New Roman"/>
+          <w:szCs w:val="28"/>
+        </w:rPr>
+        <w:t xml:space="preserve"> – трудоемкость работ, выполняемых i-м исполнителем (ч).</w:t>
+      </w:r>
+    </w:p>
+    <w:p>
+      <w:pPr>
+        <w:pStyle w:val="a3"/>
+        <w:ind w:left="0"/>
+        <w:rPr>
+          <w:rFonts w:cs="Times New Roman"/>
+          <w:szCs w:val="28"/>
+        </w:rPr>
+      </w:pPr>
+      <w:r>
+        <w:rPr>
+          <w:rFonts w:cs="Times New Roman"/>
+          <w:szCs w:val="28"/>
+        </w:rPr>
+        <w:t xml:space="preserve">Расчет затрат на основную заработную плату </w:t>
+      </w:r>
+      <w:r>
+        <w:rPr>
+          <w:rFonts w:cs="Times New Roman"/>
+          <w:szCs w:val="28"/>
+        </w:rPr>
+        <w:t>осуществлен</w:t>
+      </w:r>
+      <w:r>
+        <w:rPr>
+          <w:rFonts w:cs="Times New Roman"/>
+          <w:szCs w:val="28"/>
+        </w:rPr>
+        <w:t xml:space="preserve"> в форме таблицы 2.1.</w:t>
+      </w:r>
+    </w:p>
+    <w:p>
+      <w:pPr>
+        <w:pStyle w:val="a3"/>
+        <w:ind w:left="0"/>
+        <w:rPr>
+          <w:rFonts w:cs="Times New Roman"/>
+          <w:szCs w:val="28"/>
+        </w:rPr>
+      </w:pPr>
+      <w:r>
+        <w:rPr>
+          <w:rFonts w:cs="Times New Roman"/>
+          <w:szCs w:val="28"/>
+        </w:rPr>
+        <w:t>Таблица 2.1 – Расчет затрат на основную заработную плату команды разработчиков</w:t>
+      </w:r>
+      <w:r>
+        <w:rPr>
+          <w:rFonts w:cs="Times New Roman"/>
+          <w:szCs w:val="28"/>
+        </w:rPr>
+        <w:t>.</w:t>
+      </w:r>
+    </w:p>
+    <w:tbl>
+      <w:tblPr>
+        <w:tblW w:w="9864" w:type="dxa"/>
+        <w:tblLook w:val="06A0" w:firstRow="1" w:lastRow="0" w:firstColumn="1" w:lastColumn="0" w:noHBand="1" w:noVBand="1"/>
+      </w:tblPr>
+      <w:tblGrid>
+        <w:gridCol w:w="617"/>
+        <w:gridCol w:w="1466"/>
+        <w:gridCol w:w="1974"/>
+        <w:gridCol w:w="1608"/>
+        <w:gridCol w:w="1548"/>
+        <w:gridCol w:w="1257"/>
+        <w:gridCol w:w="26"/>
+        <w:gridCol w:w="1368"/>
+      </w:tblGrid>
+      <w:tr>
+        <w:trPr>
+          <w:trHeight w:val="600"/>
+        </w:trPr>
+        <w:tc>
+          <w:tcPr>
+            <w:tcW w:w="617" w:type="dxa"/>
+            <w:tcBorders>
+              <w:top w:val="single" w:sz="4" w:space="0" w:color="auto"/>
+              <w:left w:val="single" w:sz="4" w:space="0" w:color="auto"/>
+              <w:bottom w:val="single" w:sz="4" w:space="0" w:color="auto"/>
+              <w:right w:val="single" w:sz="4" w:space="0" w:color="auto"/>
+            </w:tcBorders>
+            <w:shd w:val="clear" w:color="auto" w:fill="auto"/>
+            <w:vAlign w:val="center"/>
+            <w:hideMark/>
+          </w:tcPr>
+          <w:p>
+            <w:pPr>
+              <w:ind w:firstLine="0"/>
+              <w:jc w:val="center"/>
+              <w:rPr>
+                <w:rFonts w:eastAsia="Times New Roman" w:cs="Times New Roman"/>
+                <w:b/>
+                <w:bCs/>
+                <w:color w:val="000000"/>
+                <w:szCs w:val="28"/>
+              </w:rPr>
+            </w:pPr>
+            <w:r>
+              <w:rPr>
+                <w:rFonts w:eastAsia="Times New Roman" w:cs="Times New Roman"/>
+                <w:b/>
+                <w:bCs/>
+                <w:color w:val="000000"/>
+                <w:szCs w:val="28"/>
+              </w:rPr>
+              <w:t>№</w:t>
+            </w:r>
+            <w:r>
+              <w:rPr>
+                <w:rFonts w:eastAsia="Times New Roman" w:cs="Times New Roman"/>
+                <w:b/>
+                <w:bCs/>
+                <w:color w:val="000000"/>
+                <w:szCs w:val="28"/>
+              </w:rPr>
+              <w:br/>
+              <w:t>п/п</w:t>
+            </w:r>
+          </w:p>
+        </w:tc>
+        <w:tc>
+          <w:tcPr>
+            <w:tcW w:w="1466" w:type="dxa"/>
+            <w:tcBorders>
+              <w:top w:val="single" w:sz="4" w:space="0" w:color="auto"/>
+              <w:left w:val="nil"/>
+              <w:bottom w:val="single" w:sz="4" w:space="0" w:color="auto"/>
+              <w:right w:val="single" w:sz="4" w:space="0" w:color="auto"/>
+            </w:tcBorders>
+            <w:shd w:val="clear" w:color="auto" w:fill="auto"/>
+            <w:vAlign w:val="center"/>
+            <w:hideMark/>
+          </w:tcPr>
+          <w:p>
+            <w:pPr>
+              <w:ind w:firstLine="0"/>
+              <w:jc w:val="center"/>
+              <w:rPr>
+                <w:rFonts w:eastAsia="Times New Roman" w:cs="Times New Roman"/>
+                <w:b/>
+                <w:bCs/>
+                <w:color w:val="000000"/>
+                <w:szCs w:val="28"/>
+                <w:lang w:val="en-US"/>
+              </w:rPr>
+            </w:pPr>
+            <w:proofErr w:type="spellStart"/>
+            <w:r>
+              <w:rPr>
+                <w:rFonts w:eastAsia="Times New Roman" w:cs="Times New Roman"/>
+                <w:b/>
+                <w:bCs/>
+                <w:color w:val="000000"/>
+                <w:szCs w:val="28"/>
+                <w:lang w:val="en-US"/>
+              </w:rPr>
+              <w:t>Участник</w:t>
+            </w:r>
+            <w:proofErr w:type="spellEnd"/>
+            <w:r>
+              <w:rPr>
+                <w:rFonts w:eastAsia="Times New Roman" w:cs="Times New Roman"/>
+                <w:b/>
+                <w:bCs/>
+                <w:color w:val="000000"/>
+                <w:szCs w:val="28"/>
+                <w:lang w:val="en-US"/>
+              </w:rPr>
+              <w:t xml:space="preserve"> </w:t>
+            </w:r>
+            <w:proofErr w:type="spellStart"/>
+            <w:r>
+              <w:rPr>
+                <w:rFonts w:eastAsia="Times New Roman" w:cs="Times New Roman"/>
+                <w:b/>
+                <w:bCs/>
+                <w:color w:val="000000"/>
+                <w:szCs w:val="28"/>
+                <w:lang w:val="en-US"/>
+              </w:rPr>
+              <w:t>команды</w:t>
+            </w:r>
+            <w:proofErr w:type="spellEnd"/>
+          </w:p>
+        </w:tc>
+        <w:tc>
+          <w:tcPr>
+            <w:tcW w:w="1974" w:type="dxa"/>
+            <w:tcBorders>
+              <w:top w:val="single" w:sz="4" w:space="0" w:color="auto"/>
+              <w:left w:val="nil"/>
+              <w:bottom w:val="single" w:sz="4" w:space="0" w:color="auto"/>
+              <w:right w:val="single" w:sz="4" w:space="0" w:color="auto"/>
+            </w:tcBorders>
+            <w:shd w:val="clear" w:color="auto" w:fill="auto"/>
+            <w:vAlign w:val="center"/>
+            <w:hideMark/>
+          </w:tcPr>
+          <w:p>
+            <w:pPr>
+              <w:ind w:firstLine="0"/>
+              <w:jc w:val="center"/>
+              <w:rPr>
+                <w:rFonts w:eastAsia="Times New Roman" w:cs="Times New Roman"/>
+                <w:b/>
+                <w:bCs/>
+                <w:color w:val="000000"/>
+                <w:szCs w:val="28"/>
+                <w:lang w:val="en-US"/>
+              </w:rPr>
+            </w:pPr>
+            <w:proofErr w:type="spellStart"/>
+            <w:r>
+              <w:rPr>
+                <w:rFonts w:eastAsia="Times New Roman" w:cs="Times New Roman"/>
+                <w:b/>
+                <w:bCs/>
+                <w:color w:val="000000"/>
+                <w:szCs w:val="28"/>
+                <w:lang w:val="en-US"/>
+              </w:rPr>
+              <w:t>Вид</w:t>
+            </w:r>
+            <w:proofErr w:type="spellEnd"/>
+            <w:r>
+              <w:rPr>
+                <w:rFonts w:eastAsia="Times New Roman" w:cs="Times New Roman"/>
+                <w:b/>
+                <w:bCs/>
+                <w:color w:val="000000"/>
+                <w:szCs w:val="28"/>
+                <w:lang w:val="en-US"/>
+              </w:rPr>
+              <w:t xml:space="preserve"> </w:t>
+            </w:r>
+            <w:proofErr w:type="spellStart"/>
+            <w:r>
+              <w:rPr>
+                <w:rFonts w:eastAsia="Times New Roman" w:cs="Times New Roman"/>
+                <w:b/>
+                <w:bCs/>
+                <w:color w:val="000000"/>
+                <w:szCs w:val="28"/>
+                <w:lang w:val="en-US"/>
+              </w:rPr>
+              <w:t>выполняемой</w:t>
+            </w:r>
+            <w:proofErr w:type="spellEnd"/>
+            <w:r>
+              <w:rPr>
+                <w:rFonts w:eastAsia="Times New Roman" w:cs="Times New Roman"/>
+                <w:b/>
+                <w:bCs/>
+                <w:color w:val="000000"/>
+                <w:szCs w:val="28"/>
+                <w:lang w:val="en-US"/>
+              </w:rPr>
+              <w:t xml:space="preserve"> </w:t>
+            </w:r>
+            <w:proofErr w:type="spellStart"/>
+            <w:r>
+              <w:rPr>
+                <w:rFonts w:eastAsia="Times New Roman" w:cs="Times New Roman"/>
+                <w:b/>
+                <w:bCs/>
+                <w:color w:val="000000"/>
+                <w:szCs w:val="28"/>
+                <w:lang w:val="en-US"/>
+              </w:rPr>
+              <w:t>работы</w:t>
+            </w:r>
+            <w:proofErr w:type="spellEnd"/>
+          </w:p>
+        </w:tc>
+        <w:tc>
+          <w:tcPr>
+            <w:tcW w:w="1608" w:type="dxa"/>
+            <w:tcBorders>
+              <w:top w:val="single" w:sz="4" w:space="0" w:color="auto"/>
+              <w:left w:val="nil"/>
+              <w:bottom w:val="single" w:sz="4" w:space="0" w:color="auto"/>
+              <w:right w:val="single" w:sz="4" w:space="0" w:color="auto"/>
+            </w:tcBorders>
+            <w:shd w:val="clear" w:color="auto" w:fill="auto"/>
+            <w:vAlign w:val="center"/>
+            <w:hideMark/>
+          </w:tcPr>
+          <w:p>
+            <w:pPr>
+              <w:ind w:firstLine="0"/>
+              <w:jc w:val="center"/>
+              <w:rPr>
+                <w:rFonts w:eastAsia="Times New Roman" w:cs="Times New Roman"/>
+                <w:b/>
+                <w:bCs/>
+                <w:color w:val="000000"/>
+                <w:szCs w:val="28"/>
+              </w:rPr>
+            </w:pPr>
+            <w:r>
+              <w:rPr>
+                <w:rFonts w:eastAsia="Times New Roman" w:cs="Times New Roman"/>
+                <w:b/>
+                <w:bCs/>
+                <w:color w:val="000000"/>
+                <w:szCs w:val="28"/>
+              </w:rPr>
+              <w:t xml:space="preserve">Месячная </w:t>
+            </w:r>
+            <w:r>
+              <w:rPr>
+                <w:rFonts w:eastAsia="Times New Roman" w:cs="Times New Roman"/>
+                <w:b/>
+                <w:bCs/>
+                <w:color w:val="000000"/>
+                <w:szCs w:val="28"/>
+              </w:rPr>
+              <w:t>заработная плата</w:t>
+            </w:r>
+            <w:r>
+              <w:rPr>
+                <w:rFonts w:eastAsia="Times New Roman" w:cs="Times New Roman"/>
+                <w:b/>
+                <w:bCs/>
+                <w:color w:val="000000"/>
+                <w:szCs w:val="28"/>
+              </w:rPr>
+              <w:t xml:space="preserve">, </w:t>
+            </w:r>
+            <w:r>
+              <w:rPr>
+                <w:rFonts w:eastAsia="Times New Roman" w:cs="Times New Roman"/>
+                <w:b/>
+                <w:bCs/>
+                <w:color w:val="000000"/>
+                <w:szCs w:val="28"/>
+              </w:rPr>
+              <w:t xml:space="preserve">тыс. </w:t>
+            </w:r>
+            <w:proofErr w:type="spellStart"/>
+            <w:r>
+              <w:rPr>
+                <w:rFonts w:eastAsia="Times New Roman" w:cs="Times New Roman"/>
+                <w:b/>
+                <w:bCs/>
+                <w:color w:val="000000"/>
+                <w:szCs w:val="28"/>
+              </w:rPr>
+              <w:t>руб</w:t>
+            </w:r>
+            <w:proofErr w:type="spellEnd"/>
+          </w:p>
+        </w:tc>
+        <w:tc>
+          <w:tcPr>
+            <w:tcW w:w="1548" w:type="dxa"/>
+            <w:tcBorders>
+              <w:top w:val="single" w:sz="4" w:space="0" w:color="auto"/>
+              <w:left w:val="nil"/>
+              <w:bottom w:val="single" w:sz="4" w:space="0" w:color="auto"/>
+              <w:right w:val="single" w:sz="4" w:space="0" w:color="auto"/>
+            </w:tcBorders>
+            <w:shd w:val="clear" w:color="auto" w:fill="auto"/>
+            <w:vAlign w:val="center"/>
+            <w:hideMark/>
+          </w:tcPr>
+          <w:p>
+            <w:pPr>
+              <w:ind w:firstLine="0"/>
+              <w:jc w:val="center"/>
+              <w:rPr>
+                <w:rFonts w:eastAsia="Times New Roman" w:cs="Times New Roman"/>
+                <w:b/>
+                <w:bCs/>
+                <w:color w:val="000000"/>
+                <w:szCs w:val="28"/>
+              </w:rPr>
+            </w:pPr>
+            <w:r>
+              <w:rPr>
+                <w:rFonts w:eastAsia="Times New Roman" w:cs="Times New Roman"/>
+                <w:b/>
+                <w:bCs/>
+                <w:color w:val="000000"/>
+                <w:szCs w:val="28"/>
+              </w:rPr>
+              <w:t xml:space="preserve">Часовая </w:t>
+            </w:r>
+            <w:r>
+              <w:rPr>
+                <w:rFonts w:eastAsia="Times New Roman" w:cs="Times New Roman"/>
+                <w:b/>
+                <w:bCs/>
+                <w:color w:val="000000"/>
+                <w:szCs w:val="28"/>
+              </w:rPr>
+              <w:t>заработная плата</w:t>
+            </w:r>
+            <w:r>
+              <w:rPr>
+                <w:rFonts w:eastAsia="Times New Roman" w:cs="Times New Roman"/>
+                <w:b/>
+                <w:bCs/>
+                <w:color w:val="000000"/>
+                <w:szCs w:val="28"/>
+              </w:rPr>
+              <w:t xml:space="preserve">, </w:t>
+            </w:r>
+            <w:r>
+              <w:rPr>
+                <w:rFonts w:eastAsia="Times New Roman" w:cs="Times New Roman"/>
+                <w:b/>
+                <w:bCs/>
+                <w:color w:val="000000"/>
+                <w:szCs w:val="28"/>
+              </w:rPr>
+              <w:t xml:space="preserve">тыс. </w:t>
+            </w:r>
+            <w:proofErr w:type="spellStart"/>
+            <w:r>
+              <w:rPr>
+                <w:rFonts w:eastAsia="Times New Roman" w:cs="Times New Roman"/>
+                <w:b/>
+                <w:bCs/>
+                <w:color w:val="000000"/>
+                <w:szCs w:val="28"/>
+              </w:rPr>
+              <w:t>руб</w:t>
+            </w:r>
+            <w:proofErr w:type="spellEnd"/>
+          </w:p>
+        </w:tc>
+        <w:tc>
+          <w:tcPr>
+            <w:tcW w:w="1257" w:type="dxa"/>
+            <w:tcBorders>
+              <w:top w:val="single" w:sz="4" w:space="0" w:color="auto"/>
+              <w:left w:val="nil"/>
+              <w:bottom w:val="single" w:sz="4" w:space="0" w:color="auto"/>
+              <w:right w:val="single" w:sz="4" w:space="0" w:color="auto"/>
+            </w:tcBorders>
+            <w:shd w:val="clear" w:color="auto" w:fill="auto"/>
+            <w:vAlign w:val="center"/>
+            <w:hideMark/>
+          </w:tcPr>
+          <w:p>
+            <w:pPr>
+              <w:ind w:firstLine="0"/>
+              <w:jc w:val="center"/>
+              <w:rPr>
+                <w:rFonts w:eastAsia="Times New Roman" w:cs="Times New Roman"/>
+                <w:b/>
+                <w:bCs/>
+                <w:color w:val="000000"/>
+                <w:szCs w:val="28"/>
+              </w:rPr>
+            </w:pPr>
+            <w:r>
+              <w:rPr>
+                <w:rFonts w:eastAsia="Times New Roman" w:cs="Times New Roman"/>
+                <w:b/>
+                <w:bCs/>
+                <w:color w:val="000000"/>
+                <w:szCs w:val="28"/>
+              </w:rPr>
+              <w:t>Трудоемкость работ, ч</w:t>
+            </w:r>
+          </w:p>
+        </w:tc>
+        <w:tc>
+          <w:tcPr>
+            <w:tcW w:w="1394" w:type="dxa"/>
+            <w:gridSpan w:val="2"/>
+            <w:tcBorders>
+              <w:top w:val="single" w:sz="4" w:space="0" w:color="auto"/>
+              <w:left w:val="nil"/>
+              <w:bottom w:val="single" w:sz="4" w:space="0" w:color="auto"/>
+              <w:right w:val="single" w:sz="4" w:space="0" w:color="auto"/>
+            </w:tcBorders>
+            <w:shd w:val="clear" w:color="auto" w:fill="auto"/>
+            <w:vAlign w:val="center"/>
+            <w:hideMark/>
+          </w:tcPr>
+          <w:p>
+            <w:pPr>
+              <w:ind w:firstLine="0"/>
+              <w:jc w:val="center"/>
+              <w:rPr>
+                <w:rFonts w:eastAsia="Times New Roman" w:cs="Times New Roman"/>
+                <w:b/>
+                <w:bCs/>
+                <w:color w:val="000000"/>
+                <w:szCs w:val="28"/>
+              </w:rPr>
+            </w:pPr>
+            <w:r>
+              <w:rPr>
+                <w:rFonts w:eastAsia="Times New Roman" w:cs="Times New Roman"/>
+                <w:b/>
+                <w:bCs/>
+                <w:color w:val="000000"/>
+                <w:szCs w:val="28"/>
+              </w:rPr>
+              <w:t xml:space="preserve">Зарплата по тарифу, </w:t>
+            </w:r>
+            <w:r>
+              <w:rPr>
+                <w:rFonts w:eastAsia="Times New Roman" w:cs="Times New Roman"/>
+                <w:b/>
+                <w:bCs/>
+                <w:color w:val="000000"/>
+                <w:szCs w:val="28"/>
+              </w:rPr>
+              <w:t xml:space="preserve">тыс. </w:t>
+            </w:r>
+            <w:proofErr w:type="spellStart"/>
+            <w:r>
+              <w:rPr>
+                <w:rFonts w:eastAsia="Times New Roman" w:cs="Times New Roman"/>
+                <w:b/>
+                <w:bCs/>
+                <w:color w:val="000000"/>
+                <w:szCs w:val="28"/>
+              </w:rPr>
+              <w:t>руб</w:t>
+            </w:r>
+            <w:proofErr w:type="spellEnd"/>
+          </w:p>
+        </w:tc>
+      </w:tr>
+      <w:tr>
+        <w:trPr>
+          <w:trHeight w:val="300"/>
+        </w:trPr>
+        <w:tc>
+          <w:tcPr>
+            <w:tcW w:w="617" w:type="dxa"/>
+            <w:tcBorders>
+              <w:top w:val="nil"/>
+              <w:left w:val="single" w:sz="4" w:space="0" w:color="auto"/>
+              <w:bottom w:val="single" w:sz="4" w:space="0" w:color="auto"/>
+              <w:right w:val="single" w:sz="4" w:space="0" w:color="auto"/>
+            </w:tcBorders>
+            <w:shd w:val="clear" w:color="auto" w:fill="auto"/>
+            <w:noWrap/>
+            <w:vAlign w:val="center"/>
+            <w:hideMark/>
+          </w:tcPr>
+          <w:p>
+            <w:pPr>
+              <w:ind w:firstLine="0"/>
+              <w:jc w:val="center"/>
+              <w:rPr>
+                <w:rFonts w:eastAsia="Times New Roman" w:cs="Times New Roman"/>
+                <w:b/>
+                <w:bCs/>
+                <w:color w:val="000000"/>
+                <w:szCs w:val="28"/>
+              </w:rPr>
+            </w:pPr>
+            <w:r>
+              <w:rPr>
+                <w:rFonts w:eastAsia="Times New Roman" w:cs="Times New Roman"/>
+                <w:b/>
+                <w:bCs/>
+                <w:color w:val="000000"/>
+                <w:szCs w:val="28"/>
+              </w:rPr>
+              <w:t>1</w:t>
+            </w:r>
+          </w:p>
+        </w:tc>
+        <w:tc>
+          <w:tcPr>
+            <w:tcW w:w="1466" w:type="dxa"/>
+            <w:tcBorders>
+              <w:top w:val="nil"/>
+              <w:left w:val="nil"/>
+              <w:bottom w:val="single" w:sz="4" w:space="0" w:color="auto"/>
+              <w:right w:val="single" w:sz="4" w:space="0" w:color="auto"/>
+            </w:tcBorders>
+            <w:shd w:val="clear" w:color="auto" w:fill="auto"/>
+            <w:noWrap/>
+            <w:vAlign w:val="center"/>
+            <w:hideMark/>
+          </w:tcPr>
+          <w:p>
+            <w:pPr>
+              <w:ind w:firstLine="0"/>
+              <w:jc w:val="center"/>
+              <w:rPr>
+                <w:rFonts w:eastAsia="Times New Roman" w:cs="Times New Roman"/>
+                <w:b/>
+                <w:bCs/>
+                <w:color w:val="000000"/>
+                <w:szCs w:val="28"/>
+              </w:rPr>
+            </w:pPr>
+            <w:r>
+              <w:rPr>
+                <w:rFonts w:eastAsia="Times New Roman" w:cs="Times New Roman"/>
+                <w:b/>
+                <w:bCs/>
+                <w:color w:val="000000"/>
+                <w:szCs w:val="28"/>
+              </w:rPr>
+              <w:t>2</w:t>
+            </w:r>
+          </w:p>
+        </w:tc>
+        <w:tc>
+          <w:tcPr>
+            <w:tcW w:w="1974" w:type="dxa"/>
+            <w:tcBorders>
+              <w:top w:val="nil"/>
+              <w:left w:val="nil"/>
+              <w:bottom w:val="single" w:sz="4" w:space="0" w:color="auto"/>
+              <w:right w:val="single" w:sz="4" w:space="0" w:color="auto"/>
+            </w:tcBorders>
+            <w:shd w:val="clear" w:color="auto" w:fill="auto"/>
+            <w:noWrap/>
+            <w:vAlign w:val="center"/>
+            <w:hideMark/>
+          </w:tcPr>
+          <w:p>
+            <w:pPr>
+              <w:ind w:firstLine="0"/>
+              <w:jc w:val="center"/>
+              <w:rPr>
+                <w:rFonts w:eastAsia="Times New Roman" w:cs="Times New Roman"/>
+                <w:b/>
+                <w:bCs/>
+                <w:color w:val="000000"/>
+                <w:szCs w:val="28"/>
+              </w:rPr>
+            </w:pPr>
+            <w:r>
+              <w:rPr>
+                <w:rFonts w:eastAsia="Times New Roman" w:cs="Times New Roman"/>
+                <w:b/>
+                <w:bCs/>
+                <w:color w:val="000000"/>
+                <w:szCs w:val="28"/>
+              </w:rPr>
+              <w:t>3</w:t>
+            </w:r>
+          </w:p>
+        </w:tc>
+        <w:tc>
+          <w:tcPr>
+            <w:tcW w:w="1608" w:type="dxa"/>
+            <w:tcBorders>
+              <w:top w:val="nil"/>
+              <w:left w:val="nil"/>
+              <w:bottom w:val="single" w:sz="4" w:space="0" w:color="auto"/>
+              <w:right w:val="single" w:sz="4" w:space="0" w:color="auto"/>
+            </w:tcBorders>
+            <w:shd w:val="clear" w:color="auto" w:fill="auto"/>
+            <w:noWrap/>
+            <w:vAlign w:val="center"/>
+            <w:hideMark/>
+          </w:tcPr>
+          <w:p>
+            <w:pPr>
+              <w:ind w:firstLine="0"/>
+              <w:jc w:val="center"/>
+              <w:rPr>
+                <w:rFonts w:eastAsia="Times New Roman" w:cs="Times New Roman"/>
+                <w:b/>
+                <w:bCs/>
+                <w:color w:val="000000"/>
+                <w:szCs w:val="28"/>
+              </w:rPr>
+            </w:pPr>
+            <w:r>
+              <w:rPr>
+                <w:rFonts w:eastAsia="Times New Roman" w:cs="Times New Roman"/>
+                <w:b/>
+                <w:bCs/>
+                <w:color w:val="000000"/>
+                <w:szCs w:val="28"/>
+              </w:rPr>
+              <w:t>4</w:t>
+            </w:r>
+          </w:p>
+        </w:tc>
+        <w:tc>
+          <w:tcPr>
+            <w:tcW w:w="1548" w:type="dxa"/>
+            <w:tcBorders>
+              <w:top w:val="nil"/>
+              <w:left w:val="nil"/>
+              <w:bottom w:val="single" w:sz="4" w:space="0" w:color="auto"/>
+              <w:right w:val="single" w:sz="4" w:space="0" w:color="auto"/>
+            </w:tcBorders>
+            <w:shd w:val="clear" w:color="auto" w:fill="auto"/>
+            <w:noWrap/>
+            <w:vAlign w:val="center"/>
+            <w:hideMark/>
+          </w:tcPr>
+          <w:p>
+            <w:pPr>
+              <w:ind w:firstLine="0"/>
+              <w:jc w:val="center"/>
+              <w:rPr>
+                <w:rFonts w:eastAsia="Times New Roman" w:cs="Times New Roman"/>
+                <w:b/>
+                <w:bCs/>
+                <w:color w:val="000000"/>
+                <w:szCs w:val="28"/>
+              </w:rPr>
+            </w:pPr>
+            <w:r>
+              <w:rPr>
+                <w:rFonts w:eastAsia="Times New Roman" w:cs="Times New Roman"/>
+                <w:b/>
+                <w:bCs/>
+                <w:color w:val="000000"/>
+                <w:szCs w:val="28"/>
+              </w:rPr>
+              <w:t>5</w:t>
+            </w:r>
+          </w:p>
+        </w:tc>
+        <w:tc>
+          <w:tcPr>
+            <w:tcW w:w="1257" w:type="dxa"/>
+            <w:tcBorders>
+              <w:top w:val="nil"/>
+              <w:left w:val="nil"/>
+              <w:bottom w:val="single" w:sz="4" w:space="0" w:color="auto"/>
+              <w:right w:val="single" w:sz="4" w:space="0" w:color="auto"/>
+            </w:tcBorders>
+            <w:shd w:val="clear" w:color="auto" w:fill="auto"/>
+            <w:noWrap/>
+            <w:vAlign w:val="center"/>
+            <w:hideMark/>
+          </w:tcPr>
+          <w:p>
+            <w:pPr>
+              <w:ind w:firstLine="0"/>
+              <w:jc w:val="center"/>
+              <w:rPr>
+                <w:rFonts w:eastAsia="Times New Roman" w:cs="Times New Roman"/>
+                <w:b/>
+                <w:bCs/>
+                <w:color w:val="000000"/>
+                <w:szCs w:val="28"/>
+              </w:rPr>
+            </w:pPr>
+            <w:r>
+              <w:rPr>
+                <w:rFonts w:eastAsia="Times New Roman" w:cs="Times New Roman"/>
+                <w:b/>
+                <w:bCs/>
+                <w:color w:val="000000"/>
+                <w:szCs w:val="28"/>
+              </w:rPr>
+              <w:t>6</w:t>
+            </w:r>
+          </w:p>
+        </w:tc>
+        <w:tc>
+          <w:tcPr>
+            <w:tcW w:w="1394" w:type="dxa"/>
+            <w:gridSpan w:val="2"/>
+            <w:tcBorders>
+              <w:top w:val="nil"/>
+              <w:left w:val="nil"/>
+              <w:bottom w:val="single" w:sz="4" w:space="0" w:color="auto"/>
+              <w:right w:val="single" w:sz="4" w:space="0" w:color="auto"/>
+            </w:tcBorders>
+            <w:shd w:val="clear" w:color="auto" w:fill="auto"/>
+            <w:noWrap/>
+            <w:vAlign w:val="center"/>
+            <w:hideMark/>
+          </w:tcPr>
+          <w:p>
+            <w:pPr>
+              <w:ind w:firstLine="0"/>
+              <w:jc w:val="center"/>
+              <w:rPr>
+                <w:rFonts w:eastAsia="Times New Roman" w:cs="Times New Roman"/>
+                <w:b/>
+                <w:bCs/>
+                <w:color w:val="000000"/>
+                <w:szCs w:val="28"/>
+              </w:rPr>
+            </w:pPr>
+            <w:r>
+              <w:rPr>
+                <w:rFonts w:eastAsia="Times New Roman" w:cs="Times New Roman"/>
+                <w:b/>
+                <w:bCs/>
+                <w:color w:val="000000"/>
+                <w:szCs w:val="28"/>
+              </w:rPr>
+              <w:t>7</w:t>
+            </w:r>
+          </w:p>
+        </w:tc>
+      </w:tr>
+      <w:tr>
+        <w:trPr>
+          <w:trHeight w:val="300"/>
+        </w:trPr>
+        <w:tc>
+          <w:tcPr>
+            <w:tcW w:w="617" w:type="dxa"/>
+            <w:tcBorders>
+              <w:top w:val="nil"/>
+              <w:left w:val="single" w:sz="4" w:space="0" w:color="auto"/>
+              <w:bottom w:val="single" w:sz="4" w:space="0" w:color="auto"/>
+              <w:right w:val="single" w:sz="4" w:space="0" w:color="auto"/>
+            </w:tcBorders>
+            <w:shd w:val="clear" w:color="auto" w:fill="auto"/>
+            <w:noWrap/>
+            <w:vAlign w:val="center"/>
+            <w:hideMark/>
+          </w:tcPr>
+          <w:p>
+            <w:pPr>
+              <w:ind w:firstLine="0"/>
+              <w:jc w:val="right"/>
+              <w:rPr>
+                <w:rFonts w:eastAsia="Times New Roman" w:cs="Times New Roman"/>
+                <w:color w:val="000000"/>
+                <w:szCs w:val="28"/>
+              </w:rPr>
+            </w:pPr>
+            <w:r>
+              <w:rPr>
+                <w:rFonts w:eastAsia="Times New Roman" w:cs="Times New Roman"/>
+                <w:color w:val="000000"/>
+                <w:szCs w:val="28"/>
+              </w:rPr>
+              <w:t>1</w:t>
+            </w:r>
+          </w:p>
+        </w:tc>
+        <w:tc>
+          <w:tcPr>
+            <w:tcW w:w="1466" w:type="dxa"/>
+            <w:tcBorders>
+              <w:top w:val="nil"/>
+              <w:left w:val="nil"/>
+              <w:bottom w:val="single" w:sz="4" w:space="0" w:color="auto"/>
+              <w:right w:val="single" w:sz="4" w:space="0" w:color="auto"/>
+            </w:tcBorders>
+            <w:shd w:val="clear" w:color="auto" w:fill="auto"/>
+            <w:noWrap/>
+            <w:vAlign w:val="center"/>
+            <w:hideMark/>
+          </w:tcPr>
+          <w:p>
+            <w:pPr>
+              <w:ind w:firstLine="0"/>
+              <w:jc w:val="left"/>
+              <w:rPr>
+                <w:rFonts w:eastAsia="Times New Roman" w:cs="Times New Roman"/>
+                <w:color w:val="000000"/>
+                <w:szCs w:val="28"/>
+              </w:rPr>
+            </w:pPr>
+            <w:r>
+              <w:rPr>
+                <w:rFonts w:eastAsia="Times New Roman" w:cs="Times New Roman"/>
+                <w:color w:val="000000"/>
+                <w:szCs w:val="28"/>
+              </w:rPr>
+              <w:t>Бизнес-аналитик</w:t>
+            </w:r>
+          </w:p>
+        </w:tc>
+        <w:tc>
+          <w:tcPr>
+            <w:tcW w:w="1974" w:type="dxa"/>
+            <w:tcBorders>
+              <w:top w:val="nil"/>
+              <w:left w:val="nil"/>
+              <w:bottom w:val="single" w:sz="4" w:space="0" w:color="auto"/>
+              <w:right w:val="single" w:sz="4" w:space="0" w:color="auto"/>
+            </w:tcBorders>
+            <w:shd w:val="clear" w:color="auto" w:fill="auto"/>
+            <w:noWrap/>
+            <w:vAlign w:val="bottom"/>
+            <w:hideMark/>
+          </w:tcPr>
+          <w:p>
+            <w:pPr>
+              <w:ind w:firstLine="0"/>
+              <w:jc w:val="left"/>
+              <w:rPr>
+                <w:rFonts w:eastAsia="Times New Roman" w:cs="Times New Roman"/>
+                <w:color w:val="000000"/>
+                <w:szCs w:val="28"/>
+              </w:rPr>
+            </w:pPr>
+            <w:r>
+              <w:rPr>
+                <w:rFonts w:eastAsia="Times New Roman" w:cs="Times New Roman"/>
+                <w:color w:val="000000"/>
+                <w:szCs w:val="28"/>
+                <w:lang w:val="en-US"/>
+              </w:rPr>
+              <w:t> </w:t>
+            </w:r>
+            <w:r>
+              <w:rPr>
+                <w:rFonts w:eastAsia="Times New Roman" w:cs="Times New Roman"/>
+                <w:color w:val="000000"/>
+                <w:szCs w:val="28"/>
+              </w:rPr>
+              <w:t xml:space="preserve">Анализ потребностей клиента с их последующим улучшением, написание требований для продукта </w:t>
+            </w:r>
+            <w:r>
+              <w:rPr>
+                <w:rFonts w:eastAsia="Times New Roman" w:cs="Times New Roman"/>
+                <w:color w:val="000000"/>
+                <w:szCs w:val="28"/>
+              </w:rPr>
+              <w:lastRenderedPageBreak/>
+              <w:t xml:space="preserve">и их спецификаций.  </w:t>
+            </w:r>
+          </w:p>
+        </w:tc>
+        <w:tc>
+          <w:tcPr>
+            <w:tcW w:w="1608" w:type="dxa"/>
+            <w:tcBorders>
+              <w:top w:val="nil"/>
+              <w:left w:val="nil"/>
+              <w:bottom w:val="single" w:sz="4" w:space="0" w:color="auto"/>
+              <w:right w:val="single" w:sz="4" w:space="0" w:color="auto"/>
+            </w:tcBorders>
+            <w:shd w:val="clear" w:color="auto" w:fill="auto"/>
+            <w:noWrap/>
+            <w:vAlign w:val="bottom"/>
+            <w:hideMark/>
+          </w:tcPr>
+          <w:p>
+            <w:pPr>
+              <w:ind w:firstLine="0"/>
+              <w:jc w:val="left"/>
+              <w:rPr>
+                <w:rFonts w:eastAsia="Times New Roman" w:cs="Times New Roman"/>
+                <w:color w:val="000000"/>
+                <w:szCs w:val="28"/>
+              </w:rPr>
+            </w:pPr>
+            <w:r>
+              <w:rPr>
+                <w:rFonts w:eastAsia="Times New Roman" w:cs="Times New Roman"/>
+                <w:color w:val="000000"/>
+                <w:szCs w:val="28"/>
+                <w:lang w:val="en-US"/>
+              </w:rPr>
+              <w:lastRenderedPageBreak/>
+              <w:t> </w:t>
+            </w:r>
+          </w:p>
+        </w:tc>
+        <w:tc>
+          <w:tcPr>
+            <w:tcW w:w="1548" w:type="dxa"/>
+            <w:tcBorders>
+              <w:top w:val="nil"/>
+              <w:left w:val="nil"/>
+              <w:bottom w:val="single" w:sz="4" w:space="0" w:color="auto"/>
+              <w:right w:val="single" w:sz="4" w:space="0" w:color="auto"/>
+            </w:tcBorders>
+            <w:shd w:val="clear" w:color="auto" w:fill="auto"/>
+            <w:noWrap/>
+            <w:vAlign w:val="bottom"/>
+            <w:hideMark/>
+          </w:tcPr>
+          <w:p>
+            <w:pPr>
+              <w:ind w:firstLine="0"/>
+              <w:jc w:val="left"/>
+              <w:rPr>
+                <w:rFonts w:eastAsia="Times New Roman" w:cs="Times New Roman"/>
+                <w:color w:val="000000"/>
+                <w:szCs w:val="28"/>
+              </w:rPr>
+            </w:pPr>
+            <w:r>
+              <w:rPr>
+                <w:rFonts w:eastAsia="Times New Roman" w:cs="Times New Roman"/>
+                <w:color w:val="000000"/>
+                <w:szCs w:val="28"/>
+                <w:lang w:val="en-US"/>
+              </w:rPr>
+              <w:t> </w:t>
+            </w:r>
+          </w:p>
+        </w:tc>
+        <w:tc>
+          <w:tcPr>
+            <w:tcW w:w="1257" w:type="dxa"/>
+            <w:tcBorders>
+              <w:top w:val="nil"/>
+              <w:left w:val="nil"/>
+              <w:bottom w:val="single" w:sz="4" w:space="0" w:color="auto"/>
+              <w:right w:val="single" w:sz="4" w:space="0" w:color="auto"/>
+            </w:tcBorders>
+            <w:shd w:val="clear" w:color="auto" w:fill="auto"/>
+            <w:noWrap/>
+            <w:vAlign w:val="bottom"/>
+            <w:hideMark/>
+          </w:tcPr>
+          <w:p>
+            <w:pPr>
+              <w:ind w:firstLine="0"/>
+              <w:jc w:val="left"/>
+              <w:rPr>
+                <w:rFonts w:eastAsia="Times New Roman" w:cs="Times New Roman"/>
+                <w:color w:val="000000"/>
+                <w:szCs w:val="28"/>
+              </w:rPr>
+            </w:pPr>
+            <w:r>
+              <w:rPr>
+                <w:rFonts w:eastAsia="Times New Roman" w:cs="Times New Roman"/>
+                <w:color w:val="000000"/>
+                <w:szCs w:val="28"/>
+                <w:lang w:val="en-US"/>
+              </w:rPr>
+              <w:t> </w:t>
+            </w:r>
+          </w:p>
+        </w:tc>
+        <w:tc>
+          <w:tcPr>
+            <w:tcW w:w="1394" w:type="dxa"/>
+            <w:gridSpan w:val="2"/>
+            <w:tcBorders>
+              <w:top w:val="nil"/>
+              <w:left w:val="nil"/>
+              <w:bottom w:val="single" w:sz="4" w:space="0" w:color="auto"/>
+              <w:right w:val="single" w:sz="4" w:space="0" w:color="auto"/>
+            </w:tcBorders>
+            <w:shd w:val="clear" w:color="auto" w:fill="auto"/>
+            <w:noWrap/>
+            <w:vAlign w:val="bottom"/>
+            <w:hideMark/>
+          </w:tcPr>
+          <w:p>
+            <w:pPr>
+              <w:ind w:firstLine="0"/>
+              <w:jc w:val="left"/>
+              <w:rPr>
+                <w:rFonts w:eastAsia="Times New Roman" w:cs="Times New Roman"/>
+                <w:color w:val="000000"/>
+                <w:szCs w:val="28"/>
+              </w:rPr>
+            </w:pPr>
+            <w:r>
+              <w:rPr>
+                <w:rFonts w:eastAsia="Times New Roman" w:cs="Times New Roman"/>
+                <w:color w:val="000000"/>
+                <w:szCs w:val="28"/>
+                <w:lang w:val="en-US"/>
+              </w:rPr>
+              <w:t> </w:t>
+            </w:r>
+          </w:p>
+        </w:tc>
+      </w:tr>
+      <w:tr>
+        <w:trPr>
+          <w:trHeight w:val="300"/>
+        </w:trPr>
+        <w:tc>
+          <w:tcPr>
+            <w:tcW w:w="617" w:type="dxa"/>
+            <w:tcBorders>
+              <w:top w:val="nil"/>
+              <w:left w:val="single" w:sz="4" w:space="0" w:color="auto"/>
+              <w:bottom w:val="single" w:sz="4" w:space="0" w:color="auto"/>
+              <w:right w:val="single" w:sz="4" w:space="0" w:color="auto"/>
+            </w:tcBorders>
+            <w:shd w:val="clear" w:color="auto" w:fill="auto"/>
+            <w:noWrap/>
+            <w:vAlign w:val="center"/>
+            <w:hideMark/>
+          </w:tcPr>
+          <w:p>
+            <w:pPr>
+              <w:ind w:firstLine="0"/>
+              <w:jc w:val="right"/>
+              <w:rPr>
+                <w:rFonts w:eastAsia="Times New Roman" w:cs="Times New Roman"/>
+                <w:color w:val="000000"/>
+                <w:szCs w:val="28"/>
+                <w:lang w:val="en-US"/>
+              </w:rPr>
+            </w:pPr>
+            <w:r>
+              <w:rPr>
+                <w:rFonts w:eastAsia="Times New Roman" w:cs="Times New Roman"/>
+                <w:color w:val="000000"/>
+                <w:szCs w:val="28"/>
+                <w:lang w:val="en-US"/>
+              </w:rPr>
+              <w:lastRenderedPageBreak/>
+              <w:t>2</w:t>
+            </w:r>
+          </w:p>
+        </w:tc>
+        <w:tc>
+          <w:tcPr>
+            <w:tcW w:w="1466" w:type="dxa"/>
+            <w:tcBorders>
+              <w:top w:val="nil"/>
+              <w:left w:val="nil"/>
+              <w:bottom w:val="single" w:sz="4" w:space="0" w:color="auto"/>
+              <w:right w:val="single" w:sz="4" w:space="0" w:color="auto"/>
+            </w:tcBorders>
+            <w:shd w:val="clear" w:color="auto" w:fill="auto"/>
+            <w:noWrap/>
+            <w:vAlign w:val="center"/>
+            <w:hideMark/>
+          </w:tcPr>
+          <w:p>
+            <w:pPr>
+              <w:ind w:firstLine="0"/>
+              <w:jc w:val="left"/>
+              <w:rPr>
+                <w:rFonts w:eastAsia="Times New Roman" w:cs="Times New Roman"/>
+                <w:color w:val="000000"/>
+                <w:szCs w:val="28"/>
+                <w:lang w:val="en-US"/>
+              </w:rPr>
+            </w:pPr>
+            <w:proofErr w:type="spellStart"/>
+            <w:r>
+              <w:rPr>
+                <w:rFonts w:eastAsia="Times New Roman" w:cs="Times New Roman"/>
+                <w:color w:val="000000"/>
+                <w:szCs w:val="28"/>
+                <w:lang w:val="en-US"/>
+              </w:rPr>
+              <w:t>Систем</w:t>
+            </w:r>
+            <w:proofErr w:type="spellEnd"/>
+            <w:r>
+              <w:rPr>
+                <w:rFonts w:eastAsia="Times New Roman" w:cs="Times New Roman"/>
+                <w:color w:val="000000"/>
+                <w:szCs w:val="28"/>
+              </w:rPr>
+              <w:t>-</w:t>
+            </w:r>
+            <w:proofErr w:type="spellStart"/>
+            <w:r>
+              <w:rPr>
+                <w:rFonts w:eastAsia="Times New Roman" w:cs="Times New Roman"/>
+                <w:color w:val="000000"/>
+                <w:szCs w:val="28"/>
+                <w:lang w:val="en-US"/>
+              </w:rPr>
+              <w:t>ный</w:t>
+            </w:r>
+            <w:proofErr w:type="spellEnd"/>
+            <w:r>
+              <w:rPr>
+                <w:rFonts w:eastAsia="Times New Roman" w:cs="Times New Roman"/>
+                <w:color w:val="000000"/>
+                <w:szCs w:val="28"/>
+                <w:lang w:val="en-US"/>
+              </w:rPr>
+              <w:t xml:space="preserve"> </w:t>
+            </w:r>
+            <w:proofErr w:type="spellStart"/>
+            <w:r>
+              <w:rPr>
+                <w:rFonts w:eastAsia="Times New Roman" w:cs="Times New Roman"/>
+                <w:color w:val="000000"/>
+                <w:szCs w:val="28"/>
+                <w:lang w:val="en-US"/>
+              </w:rPr>
+              <w:t>архитек</w:t>
+            </w:r>
+            <w:proofErr w:type="spellEnd"/>
+            <w:r>
+              <w:rPr>
+                <w:rFonts w:eastAsia="Times New Roman" w:cs="Times New Roman"/>
+                <w:color w:val="000000"/>
+                <w:szCs w:val="28"/>
+              </w:rPr>
+              <w:t>-</w:t>
+            </w:r>
+            <w:proofErr w:type="spellStart"/>
+            <w:r>
+              <w:rPr>
+                <w:rFonts w:eastAsia="Times New Roman" w:cs="Times New Roman"/>
+                <w:color w:val="000000"/>
+                <w:szCs w:val="28"/>
+                <w:lang w:val="en-US"/>
+              </w:rPr>
+              <w:t>тор</w:t>
+            </w:r>
+            <w:proofErr w:type="spellEnd"/>
+          </w:p>
+        </w:tc>
+        <w:tc>
+          <w:tcPr>
+            <w:tcW w:w="1974" w:type="dxa"/>
+            <w:tcBorders>
+              <w:top w:val="nil"/>
+              <w:left w:val="nil"/>
+              <w:bottom w:val="single" w:sz="4" w:space="0" w:color="auto"/>
+              <w:right w:val="single" w:sz="4" w:space="0" w:color="auto"/>
+            </w:tcBorders>
+            <w:shd w:val="clear" w:color="auto" w:fill="auto"/>
+            <w:noWrap/>
+            <w:vAlign w:val="bottom"/>
+            <w:hideMark/>
+          </w:tcPr>
+          <w:p>
+            <w:pPr>
+              <w:ind w:firstLine="0"/>
+              <w:jc w:val="left"/>
+              <w:rPr>
+                <w:rFonts w:eastAsia="Times New Roman" w:cs="Times New Roman"/>
+                <w:color w:val="000000"/>
+                <w:szCs w:val="28"/>
+              </w:rPr>
+            </w:pPr>
+            <w:r>
+              <w:rPr>
+                <w:rFonts w:eastAsia="Times New Roman" w:cs="Times New Roman"/>
+                <w:color w:val="000000"/>
+                <w:szCs w:val="28"/>
+                <w:lang w:val="en-US"/>
+              </w:rPr>
+              <w:t> </w:t>
+            </w:r>
+            <w:r>
+              <w:rPr>
+                <w:rFonts w:eastAsia="Times New Roman" w:cs="Times New Roman"/>
+                <w:color w:val="000000"/>
+                <w:szCs w:val="28"/>
+              </w:rPr>
+              <w:t>Построение систем для решения задач клиента, разработка и подготовка документации по описанию сущностей, взаимосвязей и процессов предметной области.</w:t>
+            </w:r>
+          </w:p>
+        </w:tc>
+        <w:tc>
+          <w:tcPr>
+            <w:tcW w:w="1608" w:type="dxa"/>
+            <w:tcBorders>
+              <w:top w:val="nil"/>
+              <w:left w:val="nil"/>
+              <w:bottom w:val="single" w:sz="4" w:space="0" w:color="auto"/>
+              <w:right w:val="single" w:sz="4" w:space="0" w:color="auto"/>
+            </w:tcBorders>
+            <w:shd w:val="clear" w:color="auto" w:fill="auto"/>
+            <w:noWrap/>
+            <w:vAlign w:val="bottom"/>
+            <w:hideMark/>
+          </w:tcPr>
+          <w:p>
+            <w:pPr>
+              <w:ind w:firstLine="0"/>
+              <w:jc w:val="left"/>
+              <w:rPr>
+                <w:rFonts w:eastAsia="Times New Roman" w:cs="Times New Roman"/>
+                <w:color w:val="000000"/>
+                <w:szCs w:val="28"/>
+              </w:rPr>
+            </w:pPr>
+            <w:r>
+              <w:rPr>
+                <w:rFonts w:eastAsia="Times New Roman" w:cs="Times New Roman"/>
+                <w:color w:val="000000"/>
+                <w:szCs w:val="28"/>
+                <w:lang w:val="en-US"/>
+              </w:rPr>
+              <w:t> </w:t>
+            </w:r>
+          </w:p>
+        </w:tc>
+        <w:tc>
+          <w:tcPr>
+            <w:tcW w:w="1548" w:type="dxa"/>
+            <w:tcBorders>
+              <w:top w:val="nil"/>
+              <w:left w:val="nil"/>
+              <w:bottom w:val="single" w:sz="4" w:space="0" w:color="auto"/>
+              <w:right w:val="single" w:sz="4" w:space="0" w:color="auto"/>
+            </w:tcBorders>
+            <w:shd w:val="clear" w:color="auto" w:fill="auto"/>
+            <w:noWrap/>
+            <w:vAlign w:val="bottom"/>
+            <w:hideMark/>
+          </w:tcPr>
+          <w:p>
+            <w:pPr>
+              <w:ind w:firstLine="0"/>
+              <w:jc w:val="left"/>
+              <w:rPr>
+                <w:rFonts w:eastAsia="Times New Roman" w:cs="Times New Roman"/>
+                <w:color w:val="000000"/>
+                <w:szCs w:val="28"/>
+              </w:rPr>
+            </w:pPr>
+            <w:r>
+              <w:rPr>
+                <w:rFonts w:eastAsia="Times New Roman" w:cs="Times New Roman"/>
+                <w:color w:val="000000"/>
+                <w:szCs w:val="28"/>
+                <w:lang w:val="en-US"/>
+              </w:rPr>
+              <w:t> </w:t>
+            </w:r>
+          </w:p>
+        </w:tc>
+        <w:tc>
+          <w:tcPr>
+            <w:tcW w:w="1257" w:type="dxa"/>
+            <w:tcBorders>
+              <w:top w:val="nil"/>
+              <w:left w:val="nil"/>
+              <w:bottom w:val="single" w:sz="4" w:space="0" w:color="auto"/>
+              <w:right w:val="single" w:sz="4" w:space="0" w:color="auto"/>
+            </w:tcBorders>
+            <w:shd w:val="clear" w:color="auto" w:fill="auto"/>
+            <w:noWrap/>
+            <w:vAlign w:val="bottom"/>
+            <w:hideMark/>
+          </w:tcPr>
+          <w:p>
+            <w:pPr>
+              <w:ind w:firstLine="0"/>
+              <w:jc w:val="left"/>
+              <w:rPr>
+                <w:rFonts w:eastAsia="Times New Roman" w:cs="Times New Roman"/>
+                <w:color w:val="000000"/>
+                <w:szCs w:val="28"/>
+              </w:rPr>
+            </w:pPr>
+            <w:r>
+              <w:rPr>
+                <w:rFonts w:eastAsia="Times New Roman" w:cs="Times New Roman"/>
+                <w:color w:val="000000"/>
+                <w:szCs w:val="28"/>
+                <w:lang w:val="en-US"/>
+              </w:rPr>
+              <w:t> </w:t>
+            </w:r>
+          </w:p>
+        </w:tc>
+        <w:tc>
+          <w:tcPr>
+            <w:tcW w:w="1394" w:type="dxa"/>
+            <w:gridSpan w:val="2"/>
+            <w:tcBorders>
+              <w:top w:val="nil"/>
+              <w:left w:val="nil"/>
+              <w:bottom w:val="single" w:sz="4" w:space="0" w:color="auto"/>
+              <w:right w:val="single" w:sz="4" w:space="0" w:color="auto"/>
+            </w:tcBorders>
+            <w:shd w:val="clear" w:color="auto" w:fill="auto"/>
+            <w:noWrap/>
+            <w:vAlign w:val="bottom"/>
+            <w:hideMark/>
+          </w:tcPr>
+          <w:p>
+            <w:pPr>
+              <w:ind w:firstLine="0"/>
+              <w:jc w:val="left"/>
+              <w:rPr>
+                <w:rFonts w:eastAsia="Times New Roman" w:cs="Times New Roman"/>
+                <w:color w:val="000000"/>
+                <w:szCs w:val="28"/>
+              </w:rPr>
+            </w:pPr>
+            <w:r>
+              <w:rPr>
+                <w:rFonts w:eastAsia="Times New Roman" w:cs="Times New Roman"/>
+                <w:color w:val="000000"/>
+                <w:szCs w:val="28"/>
+                <w:lang w:val="en-US"/>
+              </w:rPr>
+              <w:t> </w:t>
+            </w:r>
+          </w:p>
+        </w:tc>
+      </w:tr>
+      <w:tr>
+        <w:trPr>
+          <w:trHeight w:val="300"/>
+        </w:trPr>
+        <w:tc>
+          <w:tcPr>
+            <w:tcW w:w="617" w:type="dxa"/>
+            <w:tcBorders>
+              <w:top w:val="nil"/>
+              <w:left w:val="single" w:sz="4" w:space="0" w:color="auto"/>
+              <w:bottom w:val="single" w:sz="4" w:space="0" w:color="auto"/>
+              <w:right w:val="single" w:sz="4" w:space="0" w:color="auto"/>
+            </w:tcBorders>
+            <w:shd w:val="clear" w:color="auto" w:fill="auto"/>
+            <w:noWrap/>
+            <w:vAlign w:val="center"/>
+            <w:hideMark/>
+          </w:tcPr>
+          <w:p>
+            <w:pPr>
+              <w:ind w:firstLine="0"/>
+              <w:jc w:val="right"/>
+              <w:rPr>
+                <w:rFonts w:eastAsia="Times New Roman" w:cs="Times New Roman"/>
+                <w:color w:val="000000"/>
+                <w:szCs w:val="28"/>
+                <w:lang w:val="en-US"/>
+              </w:rPr>
+            </w:pPr>
+            <w:r>
+              <w:rPr>
+                <w:rFonts w:eastAsia="Times New Roman" w:cs="Times New Roman"/>
+                <w:color w:val="000000"/>
+                <w:szCs w:val="28"/>
+                <w:lang w:val="en-US"/>
+              </w:rPr>
+              <w:t>3</w:t>
+            </w:r>
+          </w:p>
+        </w:tc>
+        <w:tc>
+          <w:tcPr>
+            <w:tcW w:w="1466" w:type="dxa"/>
+            <w:tcBorders>
+              <w:top w:val="nil"/>
+              <w:left w:val="nil"/>
+              <w:bottom w:val="single" w:sz="4" w:space="0" w:color="auto"/>
+              <w:right w:val="single" w:sz="4" w:space="0" w:color="auto"/>
+            </w:tcBorders>
+            <w:shd w:val="clear" w:color="auto" w:fill="auto"/>
+            <w:noWrap/>
+            <w:vAlign w:val="center"/>
+            <w:hideMark/>
+          </w:tcPr>
+          <w:p>
+            <w:pPr>
+              <w:ind w:firstLine="0"/>
+              <w:jc w:val="left"/>
+              <w:rPr>
+                <w:rFonts w:eastAsia="Times New Roman" w:cs="Times New Roman"/>
+                <w:color w:val="000000"/>
+                <w:szCs w:val="28"/>
+                <w:lang w:val="en-US"/>
+              </w:rPr>
+            </w:pPr>
+            <w:proofErr w:type="spellStart"/>
+            <w:r>
+              <w:rPr>
+                <w:rFonts w:eastAsia="Times New Roman" w:cs="Times New Roman"/>
+                <w:color w:val="000000"/>
+                <w:szCs w:val="28"/>
+                <w:lang w:val="en-US"/>
+              </w:rPr>
+              <w:t>Ведущий</w:t>
+            </w:r>
+            <w:proofErr w:type="spellEnd"/>
+            <w:r>
+              <w:rPr>
+                <w:rFonts w:eastAsia="Times New Roman" w:cs="Times New Roman"/>
+                <w:color w:val="000000"/>
+                <w:szCs w:val="28"/>
+                <w:lang w:val="en-US"/>
+              </w:rPr>
+              <w:t xml:space="preserve"> </w:t>
+            </w:r>
+            <w:proofErr w:type="spellStart"/>
+            <w:r>
+              <w:rPr>
+                <w:rFonts w:eastAsia="Times New Roman" w:cs="Times New Roman"/>
+                <w:color w:val="000000"/>
+                <w:szCs w:val="28"/>
+                <w:lang w:val="en-US"/>
+              </w:rPr>
+              <w:t>програм</w:t>
+            </w:r>
+            <w:proofErr w:type="spellEnd"/>
+            <w:r>
+              <w:rPr>
+                <w:rFonts w:eastAsia="Times New Roman" w:cs="Times New Roman"/>
+                <w:color w:val="000000"/>
+                <w:szCs w:val="28"/>
+              </w:rPr>
+              <w:t>-</w:t>
+            </w:r>
+            <w:proofErr w:type="spellStart"/>
+            <w:r>
+              <w:rPr>
+                <w:rFonts w:eastAsia="Times New Roman" w:cs="Times New Roman"/>
+                <w:color w:val="000000"/>
+                <w:szCs w:val="28"/>
+                <w:lang w:val="en-US"/>
+              </w:rPr>
+              <w:t>мист</w:t>
+            </w:r>
+            <w:proofErr w:type="spellEnd"/>
+          </w:p>
+        </w:tc>
+        <w:tc>
+          <w:tcPr>
+            <w:tcW w:w="1974" w:type="dxa"/>
+            <w:tcBorders>
+              <w:top w:val="nil"/>
+              <w:left w:val="nil"/>
+              <w:bottom w:val="single" w:sz="4" w:space="0" w:color="auto"/>
+              <w:right w:val="single" w:sz="4" w:space="0" w:color="auto"/>
+            </w:tcBorders>
+            <w:shd w:val="clear" w:color="auto" w:fill="auto"/>
+            <w:noWrap/>
+            <w:vAlign w:val="bottom"/>
+            <w:hideMark/>
+          </w:tcPr>
+          <w:p>
+            <w:pPr>
+              <w:ind w:firstLine="0"/>
+              <w:jc w:val="left"/>
+              <w:rPr>
+                <w:rFonts w:eastAsia="Times New Roman" w:cs="Times New Roman"/>
+                <w:color w:val="000000"/>
+                <w:szCs w:val="28"/>
+              </w:rPr>
+            </w:pPr>
+            <w:r>
+              <w:rPr>
+                <w:rFonts w:eastAsia="Times New Roman" w:cs="Times New Roman"/>
+                <w:color w:val="000000"/>
+                <w:szCs w:val="28"/>
+                <w:lang w:val="en-US"/>
+              </w:rPr>
+              <w:t> </w:t>
+            </w:r>
+            <w:r>
+              <w:rPr>
+                <w:rFonts w:eastAsia="Times New Roman" w:cs="Times New Roman"/>
+                <w:color w:val="000000"/>
+                <w:szCs w:val="28"/>
+              </w:rPr>
+              <w:t>Координация проекта с первой стадии разработки и до завершающей стадии тестирования, непосредственное участие в разработке продукта.</w:t>
+            </w:r>
+          </w:p>
+        </w:tc>
+        <w:tc>
+          <w:tcPr>
+            <w:tcW w:w="1608" w:type="dxa"/>
+            <w:tcBorders>
+              <w:top w:val="nil"/>
+              <w:left w:val="nil"/>
+              <w:bottom w:val="single" w:sz="4" w:space="0" w:color="auto"/>
+              <w:right w:val="single" w:sz="4" w:space="0" w:color="auto"/>
+            </w:tcBorders>
+            <w:shd w:val="clear" w:color="auto" w:fill="auto"/>
+            <w:noWrap/>
+            <w:vAlign w:val="bottom"/>
+            <w:hideMark/>
+          </w:tcPr>
+          <w:p>
+            <w:pPr>
+              <w:ind w:firstLine="0"/>
+              <w:jc w:val="left"/>
+              <w:rPr>
+                <w:rFonts w:eastAsia="Times New Roman" w:cs="Times New Roman"/>
+                <w:color w:val="000000"/>
+                <w:szCs w:val="28"/>
+              </w:rPr>
+            </w:pPr>
+            <w:r>
+              <w:rPr>
+                <w:rFonts w:eastAsia="Times New Roman" w:cs="Times New Roman"/>
+                <w:color w:val="000000"/>
+                <w:szCs w:val="28"/>
+                <w:lang w:val="en-US"/>
+              </w:rPr>
+              <w:t> </w:t>
+            </w:r>
+          </w:p>
+        </w:tc>
+        <w:tc>
+          <w:tcPr>
+            <w:tcW w:w="1548" w:type="dxa"/>
+            <w:tcBorders>
+              <w:top w:val="nil"/>
+              <w:left w:val="nil"/>
+              <w:bottom w:val="single" w:sz="4" w:space="0" w:color="auto"/>
+              <w:right w:val="single" w:sz="4" w:space="0" w:color="auto"/>
+            </w:tcBorders>
+            <w:shd w:val="clear" w:color="auto" w:fill="auto"/>
+            <w:noWrap/>
+            <w:vAlign w:val="bottom"/>
+            <w:hideMark/>
+          </w:tcPr>
+          <w:p>
+            <w:pPr>
+              <w:ind w:firstLine="0"/>
+              <w:jc w:val="left"/>
+              <w:rPr>
+                <w:rFonts w:eastAsia="Times New Roman" w:cs="Times New Roman"/>
+                <w:color w:val="000000"/>
+                <w:szCs w:val="28"/>
+              </w:rPr>
+            </w:pPr>
+            <w:r>
+              <w:rPr>
+                <w:rFonts w:eastAsia="Times New Roman" w:cs="Times New Roman"/>
+                <w:color w:val="000000"/>
+                <w:szCs w:val="28"/>
+                <w:lang w:val="en-US"/>
+              </w:rPr>
+              <w:t> </w:t>
+            </w:r>
+          </w:p>
+        </w:tc>
+        <w:tc>
+          <w:tcPr>
+            <w:tcW w:w="1257" w:type="dxa"/>
+            <w:tcBorders>
+              <w:top w:val="nil"/>
+              <w:left w:val="nil"/>
+              <w:bottom w:val="single" w:sz="4" w:space="0" w:color="auto"/>
+              <w:right w:val="single" w:sz="4" w:space="0" w:color="auto"/>
+            </w:tcBorders>
+            <w:shd w:val="clear" w:color="auto" w:fill="auto"/>
+            <w:noWrap/>
+            <w:vAlign w:val="bottom"/>
+            <w:hideMark/>
+          </w:tcPr>
+          <w:p>
+            <w:pPr>
+              <w:ind w:firstLine="0"/>
+              <w:jc w:val="left"/>
+              <w:rPr>
+                <w:rFonts w:eastAsia="Times New Roman" w:cs="Times New Roman"/>
+                <w:color w:val="000000"/>
+                <w:szCs w:val="28"/>
+              </w:rPr>
+            </w:pPr>
+            <w:r>
+              <w:rPr>
+                <w:rFonts w:eastAsia="Times New Roman" w:cs="Times New Roman"/>
+                <w:color w:val="000000"/>
+                <w:szCs w:val="28"/>
+                <w:lang w:val="en-US"/>
+              </w:rPr>
+              <w:t> </w:t>
+            </w:r>
+          </w:p>
+        </w:tc>
+        <w:tc>
+          <w:tcPr>
+            <w:tcW w:w="1394" w:type="dxa"/>
+            <w:gridSpan w:val="2"/>
+            <w:tcBorders>
+              <w:top w:val="nil"/>
+              <w:left w:val="nil"/>
+              <w:bottom w:val="single" w:sz="4" w:space="0" w:color="auto"/>
+              <w:right w:val="single" w:sz="4" w:space="0" w:color="auto"/>
+            </w:tcBorders>
+            <w:shd w:val="clear" w:color="auto" w:fill="auto"/>
+            <w:noWrap/>
+            <w:vAlign w:val="bottom"/>
+            <w:hideMark/>
+          </w:tcPr>
+          <w:p>
+            <w:pPr>
+              <w:ind w:firstLine="0"/>
+              <w:jc w:val="left"/>
+              <w:rPr>
+                <w:rFonts w:eastAsia="Times New Roman" w:cs="Times New Roman"/>
+                <w:color w:val="000000"/>
+                <w:szCs w:val="28"/>
+              </w:rPr>
+            </w:pPr>
+            <w:r>
+              <w:rPr>
+                <w:rFonts w:eastAsia="Times New Roman" w:cs="Times New Roman"/>
+                <w:color w:val="000000"/>
+                <w:szCs w:val="28"/>
+                <w:lang w:val="en-US"/>
+              </w:rPr>
+              <w:t> </w:t>
+            </w:r>
+          </w:p>
+        </w:tc>
+      </w:tr>
+      <w:tr>
+        <w:trPr>
+          <w:trHeight w:val="300"/>
+        </w:trPr>
+        <w:tc>
+          <w:tcPr>
+            <w:tcW w:w="617" w:type="dxa"/>
+            <w:tcBorders>
+              <w:top w:val="nil"/>
+              <w:left w:val="single" w:sz="4" w:space="0" w:color="auto"/>
+              <w:bottom w:val="single" w:sz="4" w:space="0" w:color="auto"/>
+              <w:right w:val="single" w:sz="4" w:space="0" w:color="auto"/>
+            </w:tcBorders>
+            <w:shd w:val="clear" w:color="auto" w:fill="auto"/>
+            <w:noWrap/>
+            <w:vAlign w:val="center"/>
+            <w:hideMark/>
+          </w:tcPr>
+          <w:p>
+            <w:pPr>
+              <w:ind w:firstLine="0"/>
+              <w:jc w:val="right"/>
+              <w:rPr>
+                <w:rFonts w:eastAsia="Times New Roman" w:cs="Times New Roman"/>
+                <w:color w:val="000000"/>
+                <w:szCs w:val="28"/>
+                <w:lang w:val="en-US"/>
+              </w:rPr>
+            </w:pPr>
+            <w:r>
+              <w:rPr>
+                <w:rFonts w:eastAsia="Times New Roman" w:cs="Times New Roman"/>
+                <w:color w:val="000000"/>
+                <w:szCs w:val="28"/>
+                <w:lang w:val="en-US"/>
+              </w:rPr>
+              <w:t>4</w:t>
+            </w:r>
+          </w:p>
+        </w:tc>
+        <w:tc>
+          <w:tcPr>
+            <w:tcW w:w="1466" w:type="dxa"/>
+            <w:tcBorders>
+              <w:top w:val="nil"/>
+              <w:left w:val="nil"/>
+              <w:bottom w:val="single" w:sz="4" w:space="0" w:color="auto"/>
+              <w:right w:val="single" w:sz="4" w:space="0" w:color="auto"/>
+            </w:tcBorders>
+            <w:shd w:val="clear" w:color="auto" w:fill="auto"/>
+            <w:noWrap/>
+            <w:vAlign w:val="center"/>
+            <w:hideMark/>
+          </w:tcPr>
+          <w:p>
+            <w:pPr>
+              <w:ind w:firstLine="0"/>
+              <w:jc w:val="left"/>
+              <w:rPr>
+                <w:rFonts w:eastAsia="Times New Roman" w:cs="Times New Roman"/>
+                <w:color w:val="000000"/>
+                <w:szCs w:val="28"/>
+                <w:lang w:val="en-US"/>
+              </w:rPr>
+            </w:pPr>
+            <w:proofErr w:type="spellStart"/>
+            <w:r>
+              <w:rPr>
+                <w:rFonts w:eastAsia="Times New Roman" w:cs="Times New Roman"/>
+                <w:color w:val="000000"/>
+                <w:szCs w:val="28"/>
+                <w:lang w:val="en-US"/>
+              </w:rPr>
+              <w:t>Програм</w:t>
+            </w:r>
+            <w:proofErr w:type="spellEnd"/>
+            <w:r>
+              <w:rPr>
+                <w:rFonts w:eastAsia="Times New Roman" w:cs="Times New Roman"/>
+                <w:color w:val="000000"/>
+                <w:szCs w:val="28"/>
+              </w:rPr>
+              <w:t>-</w:t>
+            </w:r>
+            <w:proofErr w:type="spellStart"/>
+            <w:r>
+              <w:rPr>
+                <w:rFonts w:eastAsia="Times New Roman" w:cs="Times New Roman"/>
+                <w:color w:val="000000"/>
+                <w:szCs w:val="28"/>
+                <w:lang w:val="en-US"/>
+              </w:rPr>
+              <w:t>мист</w:t>
+            </w:r>
+            <w:proofErr w:type="spellEnd"/>
+          </w:p>
+        </w:tc>
+        <w:tc>
+          <w:tcPr>
+            <w:tcW w:w="1974" w:type="dxa"/>
+            <w:tcBorders>
+              <w:top w:val="nil"/>
+              <w:left w:val="nil"/>
+              <w:bottom w:val="single" w:sz="4" w:space="0" w:color="auto"/>
+              <w:right w:val="single" w:sz="4" w:space="0" w:color="auto"/>
+            </w:tcBorders>
+            <w:shd w:val="clear" w:color="auto" w:fill="auto"/>
+            <w:noWrap/>
+            <w:vAlign w:val="bottom"/>
+            <w:hideMark/>
+          </w:tcPr>
+          <w:p>
+            <w:pPr>
+              <w:ind w:firstLine="0"/>
+              <w:jc w:val="left"/>
+              <w:rPr>
+                <w:rFonts w:eastAsia="Times New Roman" w:cs="Times New Roman"/>
+                <w:color w:val="000000"/>
+                <w:szCs w:val="28"/>
+              </w:rPr>
+            </w:pPr>
+            <w:r>
+              <w:rPr>
+                <w:rFonts w:eastAsia="Times New Roman" w:cs="Times New Roman"/>
+                <w:color w:val="000000"/>
+                <w:szCs w:val="28"/>
+                <w:lang w:val="en-US"/>
+              </w:rPr>
+              <w:t> </w:t>
+            </w:r>
+            <w:r>
+              <w:rPr>
+                <w:rFonts w:eastAsia="Times New Roman" w:cs="Times New Roman"/>
+                <w:color w:val="000000"/>
+                <w:szCs w:val="28"/>
+              </w:rPr>
+              <w:t>Разработка программного продукта, т.е. написание программного кода.</w:t>
+            </w:r>
+          </w:p>
+        </w:tc>
+        <w:tc>
+          <w:tcPr>
+            <w:tcW w:w="1608" w:type="dxa"/>
+            <w:tcBorders>
+              <w:top w:val="nil"/>
+              <w:left w:val="nil"/>
+              <w:bottom w:val="single" w:sz="4" w:space="0" w:color="auto"/>
+              <w:right w:val="single" w:sz="4" w:space="0" w:color="auto"/>
+            </w:tcBorders>
+            <w:shd w:val="clear" w:color="auto" w:fill="auto"/>
+            <w:noWrap/>
+            <w:vAlign w:val="bottom"/>
+            <w:hideMark/>
+          </w:tcPr>
+          <w:p>
+            <w:pPr>
+              <w:ind w:firstLine="0"/>
+              <w:jc w:val="left"/>
+              <w:rPr>
+                <w:rFonts w:eastAsia="Times New Roman" w:cs="Times New Roman"/>
+                <w:color w:val="000000"/>
+                <w:szCs w:val="28"/>
+              </w:rPr>
+            </w:pPr>
+            <w:r>
+              <w:rPr>
+                <w:rFonts w:eastAsia="Times New Roman" w:cs="Times New Roman"/>
+                <w:color w:val="000000"/>
+                <w:szCs w:val="28"/>
+                <w:lang w:val="en-US"/>
+              </w:rPr>
+              <w:t> </w:t>
+            </w:r>
+          </w:p>
+        </w:tc>
+        <w:tc>
+          <w:tcPr>
+            <w:tcW w:w="1548" w:type="dxa"/>
+            <w:tcBorders>
+              <w:top w:val="nil"/>
+              <w:left w:val="nil"/>
+              <w:bottom w:val="single" w:sz="4" w:space="0" w:color="auto"/>
+              <w:right w:val="single" w:sz="4" w:space="0" w:color="auto"/>
+            </w:tcBorders>
+            <w:shd w:val="clear" w:color="auto" w:fill="auto"/>
+            <w:noWrap/>
+            <w:vAlign w:val="bottom"/>
+            <w:hideMark/>
+          </w:tcPr>
+          <w:p>
+            <w:pPr>
+              <w:ind w:firstLine="0"/>
+              <w:jc w:val="left"/>
+              <w:rPr>
+                <w:rFonts w:eastAsia="Times New Roman" w:cs="Times New Roman"/>
+                <w:color w:val="000000"/>
+                <w:szCs w:val="28"/>
+              </w:rPr>
+            </w:pPr>
+            <w:r>
+              <w:rPr>
+                <w:rFonts w:eastAsia="Times New Roman" w:cs="Times New Roman"/>
+                <w:color w:val="000000"/>
+                <w:szCs w:val="28"/>
+                <w:lang w:val="en-US"/>
+              </w:rPr>
+              <w:t> </w:t>
+            </w:r>
+          </w:p>
+        </w:tc>
+        <w:tc>
+          <w:tcPr>
+            <w:tcW w:w="1257" w:type="dxa"/>
+            <w:tcBorders>
+              <w:top w:val="nil"/>
+              <w:left w:val="nil"/>
+              <w:bottom w:val="single" w:sz="4" w:space="0" w:color="auto"/>
+              <w:right w:val="single" w:sz="4" w:space="0" w:color="auto"/>
+            </w:tcBorders>
+            <w:shd w:val="clear" w:color="auto" w:fill="auto"/>
+            <w:noWrap/>
+            <w:vAlign w:val="bottom"/>
+            <w:hideMark/>
+          </w:tcPr>
+          <w:p>
+            <w:pPr>
+              <w:ind w:firstLine="0"/>
+              <w:jc w:val="left"/>
+              <w:rPr>
+                <w:rFonts w:eastAsia="Times New Roman" w:cs="Times New Roman"/>
+                <w:color w:val="000000"/>
+                <w:szCs w:val="28"/>
+              </w:rPr>
+            </w:pPr>
+            <w:r>
+              <w:rPr>
+                <w:rFonts w:eastAsia="Times New Roman" w:cs="Times New Roman"/>
+                <w:color w:val="000000"/>
+                <w:szCs w:val="28"/>
+                <w:lang w:val="en-US"/>
+              </w:rPr>
+              <w:t> </w:t>
+            </w:r>
+          </w:p>
+        </w:tc>
+        <w:tc>
+          <w:tcPr>
+            <w:tcW w:w="1394" w:type="dxa"/>
+            <w:gridSpan w:val="2"/>
+            <w:tcBorders>
+              <w:top w:val="nil"/>
+              <w:left w:val="nil"/>
+              <w:bottom w:val="single" w:sz="4" w:space="0" w:color="auto"/>
+              <w:right w:val="single" w:sz="4" w:space="0" w:color="auto"/>
+            </w:tcBorders>
+            <w:shd w:val="clear" w:color="auto" w:fill="auto"/>
+            <w:noWrap/>
+            <w:vAlign w:val="bottom"/>
+            <w:hideMark/>
+          </w:tcPr>
+          <w:p>
+            <w:pPr>
+              <w:ind w:firstLine="0"/>
+              <w:jc w:val="left"/>
+              <w:rPr>
+                <w:rFonts w:eastAsia="Times New Roman" w:cs="Times New Roman"/>
+                <w:color w:val="000000"/>
+                <w:szCs w:val="28"/>
+              </w:rPr>
+            </w:pPr>
+            <w:r>
+              <w:rPr>
+                <w:rFonts w:eastAsia="Times New Roman" w:cs="Times New Roman"/>
+                <w:color w:val="000000"/>
+                <w:szCs w:val="28"/>
+                <w:lang w:val="en-US"/>
+              </w:rPr>
+              <w:t> </w:t>
+            </w:r>
+          </w:p>
+        </w:tc>
+      </w:tr>
+      <w:tr>
+        <w:trPr>
+          <w:trHeight w:val="300"/>
+        </w:trPr>
+        <w:tc>
+          <w:tcPr>
+            <w:tcW w:w="617" w:type="dxa"/>
+            <w:tcBorders>
+              <w:top w:val="nil"/>
+              <w:left w:val="single" w:sz="4" w:space="0" w:color="auto"/>
+              <w:bottom w:val="single" w:sz="4" w:space="0" w:color="auto"/>
+              <w:right w:val="single" w:sz="4" w:space="0" w:color="auto"/>
+            </w:tcBorders>
+            <w:shd w:val="clear" w:color="auto" w:fill="auto"/>
+            <w:noWrap/>
+            <w:vAlign w:val="center"/>
+            <w:hideMark/>
+          </w:tcPr>
+          <w:p>
+            <w:pPr>
+              <w:ind w:firstLine="0"/>
+              <w:jc w:val="right"/>
+              <w:rPr>
+                <w:rFonts w:eastAsia="Times New Roman" w:cs="Times New Roman"/>
+                <w:color w:val="000000"/>
+                <w:szCs w:val="28"/>
+              </w:rPr>
+            </w:pPr>
+            <w:r>
+              <w:rPr>
+                <w:rFonts w:eastAsia="Times New Roman" w:cs="Times New Roman"/>
+                <w:color w:val="000000"/>
+                <w:szCs w:val="28"/>
+              </w:rPr>
+              <w:t>5</w:t>
+            </w:r>
+          </w:p>
+        </w:tc>
+        <w:tc>
+          <w:tcPr>
+            <w:tcW w:w="1466" w:type="dxa"/>
+            <w:tcBorders>
+              <w:top w:val="nil"/>
+              <w:left w:val="nil"/>
+              <w:bottom w:val="single" w:sz="4" w:space="0" w:color="auto"/>
+              <w:right w:val="single" w:sz="4" w:space="0" w:color="auto"/>
+            </w:tcBorders>
+            <w:shd w:val="clear" w:color="auto" w:fill="auto"/>
+            <w:noWrap/>
+            <w:vAlign w:val="center"/>
+            <w:hideMark/>
+          </w:tcPr>
+          <w:p>
+            <w:pPr>
+              <w:ind w:firstLine="0"/>
+              <w:jc w:val="left"/>
+              <w:rPr>
+                <w:rFonts w:eastAsia="Times New Roman" w:cs="Times New Roman"/>
+                <w:color w:val="000000"/>
+                <w:szCs w:val="28"/>
+              </w:rPr>
+            </w:pPr>
+            <w:proofErr w:type="spellStart"/>
+            <w:r>
+              <w:rPr>
+                <w:rFonts w:eastAsia="Times New Roman" w:cs="Times New Roman"/>
+                <w:color w:val="000000"/>
+                <w:szCs w:val="28"/>
+              </w:rPr>
+              <w:t>Тестировщик</w:t>
+            </w:r>
+            <w:proofErr w:type="spellEnd"/>
+          </w:p>
+        </w:tc>
+        <w:tc>
+          <w:tcPr>
+            <w:tcW w:w="1974" w:type="dxa"/>
+            <w:tcBorders>
+              <w:top w:val="nil"/>
+              <w:left w:val="nil"/>
+              <w:bottom w:val="single" w:sz="4" w:space="0" w:color="auto"/>
+              <w:right w:val="single" w:sz="4" w:space="0" w:color="auto"/>
+            </w:tcBorders>
+            <w:shd w:val="clear" w:color="auto" w:fill="auto"/>
+            <w:noWrap/>
+            <w:vAlign w:val="bottom"/>
+            <w:hideMark/>
+          </w:tcPr>
+          <w:p>
+            <w:pPr>
+              <w:ind w:firstLine="0"/>
+              <w:jc w:val="left"/>
+              <w:rPr>
+                <w:rFonts w:eastAsia="Times New Roman" w:cs="Times New Roman"/>
+                <w:color w:val="000000"/>
+                <w:szCs w:val="28"/>
+              </w:rPr>
+            </w:pPr>
+            <w:r>
+              <w:rPr>
+                <w:rFonts w:eastAsia="Times New Roman" w:cs="Times New Roman"/>
+                <w:color w:val="000000"/>
+                <w:szCs w:val="28"/>
+                <w:lang w:val="en-US"/>
+              </w:rPr>
+              <w:t> </w:t>
+            </w:r>
+            <w:r>
+              <w:rPr>
+                <w:rFonts w:eastAsia="Times New Roman" w:cs="Times New Roman"/>
+                <w:color w:val="000000"/>
+                <w:szCs w:val="28"/>
+              </w:rPr>
+              <w:t>Тестирование программного продукта с целью выявления ошибок в его работе и последующее исправление оных.</w:t>
+            </w:r>
+          </w:p>
+        </w:tc>
+        <w:tc>
+          <w:tcPr>
+            <w:tcW w:w="1608" w:type="dxa"/>
+            <w:tcBorders>
+              <w:top w:val="nil"/>
+              <w:left w:val="nil"/>
+              <w:bottom w:val="single" w:sz="4" w:space="0" w:color="auto"/>
+              <w:right w:val="single" w:sz="4" w:space="0" w:color="auto"/>
+            </w:tcBorders>
+            <w:shd w:val="clear" w:color="auto" w:fill="auto"/>
+            <w:noWrap/>
+            <w:vAlign w:val="bottom"/>
+            <w:hideMark/>
+          </w:tcPr>
+          <w:p>
+            <w:pPr>
+              <w:ind w:firstLine="0"/>
+              <w:jc w:val="left"/>
+              <w:rPr>
+                <w:rFonts w:eastAsia="Times New Roman" w:cs="Times New Roman"/>
+                <w:color w:val="000000"/>
+                <w:szCs w:val="28"/>
+              </w:rPr>
+            </w:pPr>
+            <w:r>
+              <w:rPr>
+                <w:rFonts w:eastAsia="Times New Roman" w:cs="Times New Roman"/>
+                <w:color w:val="000000"/>
+                <w:szCs w:val="28"/>
+                <w:lang w:val="en-US"/>
+              </w:rPr>
+              <w:t> </w:t>
+            </w:r>
+          </w:p>
+        </w:tc>
+        <w:tc>
+          <w:tcPr>
+            <w:tcW w:w="1548" w:type="dxa"/>
+            <w:tcBorders>
+              <w:top w:val="nil"/>
+              <w:left w:val="nil"/>
+              <w:bottom w:val="single" w:sz="4" w:space="0" w:color="auto"/>
+              <w:right w:val="single" w:sz="4" w:space="0" w:color="auto"/>
+            </w:tcBorders>
+            <w:shd w:val="clear" w:color="auto" w:fill="auto"/>
+            <w:noWrap/>
+            <w:vAlign w:val="bottom"/>
+            <w:hideMark/>
+          </w:tcPr>
+          <w:p>
+            <w:pPr>
+              <w:ind w:firstLine="0"/>
+              <w:jc w:val="left"/>
+              <w:rPr>
+                <w:rFonts w:eastAsia="Times New Roman" w:cs="Times New Roman"/>
+                <w:color w:val="000000"/>
+                <w:szCs w:val="28"/>
+              </w:rPr>
+            </w:pPr>
+            <w:r>
+              <w:rPr>
+                <w:rFonts w:eastAsia="Times New Roman" w:cs="Times New Roman"/>
+                <w:color w:val="000000"/>
+                <w:szCs w:val="28"/>
+                <w:lang w:val="en-US"/>
+              </w:rPr>
+              <w:t> </w:t>
+            </w:r>
+          </w:p>
+        </w:tc>
+        <w:tc>
+          <w:tcPr>
+            <w:tcW w:w="1257" w:type="dxa"/>
+            <w:tcBorders>
+              <w:top w:val="nil"/>
+              <w:left w:val="nil"/>
+              <w:bottom w:val="single" w:sz="4" w:space="0" w:color="auto"/>
+              <w:right w:val="single" w:sz="4" w:space="0" w:color="auto"/>
+            </w:tcBorders>
+            <w:shd w:val="clear" w:color="auto" w:fill="auto"/>
+            <w:noWrap/>
+            <w:vAlign w:val="bottom"/>
+            <w:hideMark/>
+          </w:tcPr>
+          <w:p>
+            <w:pPr>
+              <w:ind w:firstLine="0"/>
+              <w:jc w:val="left"/>
+              <w:rPr>
+                <w:rFonts w:eastAsia="Times New Roman" w:cs="Times New Roman"/>
+                <w:color w:val="000000"/>
+                <w:szCs w:val="28"/>
+              </w:rPr>
+            </w:pPr>
+            <w:r>
+              <w:rPr>
+                <w:rFonts w:eastAsia="Times New Roman" w:cs="Times New Roman"/>
+                <w:color w:val="000000"/>
+                <w:szCs w:val="28"/>
+                <w:lang w:val="en-US"/>
+              </w:rPr>
+              <w:t> </w:t>
+            </w:r>
+          </w:p>
+        </w:tc>
+        <w:tc>
+          <w:tcPr>
+            <w:tcW w:w="1394" w:type="dxa"/>
+            <w:gridSpan w:val="2"/>
+            <w:tcBorders>
+              <w:top w:val="nil"/>
+              <w:left w:val="nil"/>
+              <w:bottom w:val="single" w:sz="4" w:space="0" w:color="auto"/>
+              <w:right w:val="single" w:sz="4" w:space="0" w:color="auto"/>
+            </w:tcBorders>
+            <w:shd w:val="clear" w:color="auto" w:fill="auto"/>
+            <w:noWrap/>
+            <w:vAlign w:val="bottom"/>
+            <w:hideMark/>
+          </w:tcPr>
+          <w:p>
+            <w:pPr>
+              <w:ind w:firstLine="0"/>
+              <w:jc w:val="left"/>
+              <w:rPr>
+                <w:rFonts w:eastAsia="Times New Roman" w:cs="Times New Roman"/>
+                <w:color w:val="000000"/>
+                <w:szCs w:val="28"/>
+              </w:rPr>
+            </w:pPr>
+            <w:r>
+              <w:rPr>
+                <w:rFonts w:eastAsia="Times New Roman" w:cs="Times New Roman"/>
+                <w:color w:val="000000"/>
+                <w:szCs w:val="28"/>
+                <w:lang w:val="en-US"/>
+              </w:rPr>
+              <w:t> </w:t>
+            </w:r>
+          </w:p>
+        </w:tc>
+      </w:tr>
+      <w:tr>
+        <w:trPr>
+          <w:trHeight w:val="300"/>
+        </w:trPr>
+        <w:tc>
+          <w:tcPr>
+            <w:tcW w:w="617" w:type="dxa"/>
+            <w:tcBorders>
+              <w:top w:val="nil"/>
+              <w:left w:val="single" w:sz="4" w:space="0" w:color="auto"/>
+              <w:bottom w:val="single" w:sz="4" w:space="0" w:color="auto"/>
+              <w:right w:val="single" w:sz="4" w:space="0" w:color="auto"/>
+            </w:tcBorders>
+            <w:shd w:val="clear" w:color="auto" w:fill="auto"/>
+            <w:noWrap/>
+            <w:vAlign w:val="center"/>
+            <w:hideMark/>
+          </w:tcPr>
+          <w:p>
+            <w:pPr>
+              <w:ind w:firstLine="0"/>
+              <w:jc w:val="right"/>
+              <w:rPr>
+                <w:rFonts w:eastAsia="Times New Roman" w:cs="Times New Roman"/>
+                <w:color w:val="000000"/>
+                <w:szCs w:val="28"/>
+              </w:rPr>
+            </w:pPr>
+            <w:r>
+              <w:rPr>
+                <w:rFonts w:eastAsia="Times New Roman" w:cs="Times New Roman"/>
+                <w:color w:val="000000"/>
+                <w:szCs w:val="28"/>
+              </w:rPr>
+              <w:t>6</w:t>
+            </w:r>
+          </w:p>
+        </w:tc>
+        <w:tc>
+          <w:tcPr>
+            <w:tcW w:w="1466" w:type="dxa"/>
+            <w:tcBorders>
+              <w:top w:val="nil"/>
+              <w:left w:val="nil"/>
+              <w:bottom w:val="single" w:sz="4" w:space="0" w:color="auto"/>
+              <w:right w:val="single" w:sz="4" w:space="0" w:color="auto"/>
+            </w:tcBorders>
+            <w:shd w:val="clear" w:color="auto" w:fill="auto"/>
+            <w:noWrap/>
+            <w:vAlign w:val="center"/>
+            <w:hideMark/>
+          </w:tcPr>
+          <w:p>
+            <w:pPr>
+              <w:ind w:firstLine="0"/>
+              <w:jc w:val="left"/>
+              <w:rPr>
+                <w:rFonts w:eastAsia="Times New Roman" w:cs="Times New Roman"/>
+                <w:color w:val="000000"/>
+                <w:szCs w:val="28"/>
+              </w:rPr>
+            </w:pPr>
+            <w:r>
+              <w:rPr>
+                <w:rFonts w:eastAsia="Times New Roman" w:cs="Times New Roman"/>
+                <w:color w:val="000000"/>
+                <w:szCs w:val="28"/>
+              </w:rPr>
+              <w:t>Дизайнер</w:t>
+            </w:r>
+          </w:p>
+        </w:tc>
+        <w:tc>
+          <w:tcPr>
+            <w:tcW w:w="1974" w:type="dxa"/>
+            <w:tcBorders>
+              <w:top w:val="nil"/>
+              <w:left w:val="nil"/>
+              <w:bottom w:val="single" w:sz="4" w:space="0" w:color="auto"/>
+              <w:right w:val="single" w:sz="4" w:space="0" w:color="auto"/>
+            </w:tcBorders>
+            <w:shd w:val="clear" w:color="auto" w:fill="auto"/>
+            <w:noWrap/>
+            <w:vAlign w:val="bottom"/>
+            <w:hideMark/>
+          </w:tcPr>
+          <w:p>
+            <w:pPr>
+              <w:ind w:firstLine="0"/>
+              <w:jc w:val="left"/>
+              <w:rPr>
+                <w:rFonts w:eastAsia="Times New Roman" w:cs="Times New Roman"/>
+                <w:color w:val="000000"/>
+                <w:szCs w:val="28"/>
+              </w:rPr>
+            </w:pPr>
+            <w:r>
+              <w:rPr>
+                <w:rFonts w:eastAsia="Times New Roman" w:cs="Times New Roman"/>
+                <w:color w:val="000000"/>
+                <w:szCs w:val="28"/>
+                <w:lang w:val="en-US"/>
+              </w:rPr>
+              <w:t> </w:t>
+            </w:r>
+            <w:r>
+              <w:rPr>
+                <w:rFonts w:eastAsia="Times New Roman" w:cs="Times New Roman"/>
+                <w:color w:val="000000"/>
+                <w:szCs w:val="28"/>
+              </w:rPr>
+              <w:t>Проектирование и созда</w:t>
+            </w:r>
+            <w:r>
+              <w:rPr>
+                <w:rFonts w:eastAsia="Times New Roman" w:cs="Times New Roman"/>
+                <w:color w:val="000000"/>
+                <w:szCs w:val="28"/>
+              </w:rPr>
+              <w:lastRenderedPageBreak/>
+              <w:t>ние интерфейса программного продукта, обеспечение максимальной удобности пользования программным продуктом.</w:t>
+            </w:r>
+          </w:p>
+        </w:tc>
+        <w:tc>
+          <w:tcPr>
+            <w:tcW w:w="1608" w:type="dxa"/>
+            <w:tcBorders>
+              <w:top w:val="nil"/>
+              <w:left w:val="nil"/>
+              <w:bottom w:val="single" w:sz="4" w:space="0" w:color="auto"/>
+              <w:right w:val="single" w:sz="4" w:space="0" w:color="auto"/>
+            </w:tcBorders>
+            <w:shd w:val="clear" w:color="auto" w:fill="auto"/>
+            <w:noWrap/>
+            <w:vAlign w:val="bottom"/>
+            <w:hideMark/>
+          </w:tcPr>
+          <w:p>
+            <w:pPr>
+              <w:ind w:firstLine="0"/>
+              <w:jc w:val="left"/>
+              <w:rPr>
+                <w:rFonts w:eastAsia="Times New Roman" w:cs="Times New Roman"/>
+                <w:color w:val="000000"/>
+                <w:szCs w:val="28"/>
+              </w:rPr>
+            </w:pPr>
+            <w:r>
+              <w:rPr>
+                <w:rFonts w:eastAsia="Times New Roman" w:cs="Times New Roman"/>
+                <w:color w:val="000000"/>
+                <w:szCs w:val="28"/>
+                <w:lang w:val="en-US"/>
+              </w:rPr>
+              <w:lastRenderedPageBreak/>
+              <w:t> </w:t>
+            </w:r>
+          </w:p>
+        </w:tc>
+        <w:tc>
+          <w:tcPr>
+            <w:tcW w:w="1548" w:type="dxa"/>
+            <w:tcBorders>
+              <w:top w:val="nil"/>
+              <w:left w:val="nil"/>
+              <w:bottom w:val="single" w:sz="4" w:space="0" w:color="auto"/>
+              <w:right w:val="single" w:sz="4" w:space="0" w:color="auto"/>
+            </w:tcBorders>
+            <w:shd w:val="clear" w:color="auto" w:fill="auto"/>
+            <w:noWrap/>
+            <w:vAlign w:val="bottom"/>
+            <w:hideMark/>
+          </w:tcPr>
+          <w:p>
+            <w:pPr>
+              <w:ind w:firstLine="0"/>
+              <w:jc w:val="left"/>
+              <w:rPr>
+                <w:rFonts w:eastAsia="Times New Roman" w:cs="Times New Roman"/>
+                <w:color w:val="000000"/>
+                <w:szCs w:val="28"/>
+              </w:rPr>
+            </w:pPr>
+            <w:r>
+              <w:rPr>
+                <w:rFonts w:eastAsia="Times New Roman" w:cs="Times New Roman"/>
+                <w:color w:val="000000"/>
+                <w:szCs w:val="28"/>
+                <w:lang w:val="en-US"/>
+              </w:rPr>
+              <w:t> </w:t>
+            </w:r>
+          </w:p>
+        </w:tc>
+        <w:tc>
+          <w:tcPr>
+            <w:tcW w:w="1257" w:type="dxa"/>
+            <w:tcBorders>
+              <w:top w:val="nil"/>
+              <w:left w:val="nil"/>
+              <w:bottom w:val="single" w:sz="4" w:space="0" w:color="auto"/>
+              <w:right w:val="single" w:sz="4" w:space="0" w:color="auto"/>
+            </w:tcBorders>
+            <w:shd w:val="clear" w:color="auto" w:fill="auto"/>
+            <w:noWrap/>
+            <w:vAlign w:val="bottom"/>
+            <w:hideMark/>
+          </w:tcPr>
+          <w:p>
+            <w:pPr>
+              <w:ind w:firstLine="0"/>
+              <w:jc w:val="left"/>
+              <w:rPr>
+                <w:rFonts w:eastAsia="Times New Roman" w:cs="Times New Roman"/>
+                <w:color w:val="000000"/>
+                <w:szCs w:val="28"/>
+              </w:rPr>
+            </w:pPr>
+            <w:r>
+              <w:rPr>
+                <w:rFonts w:eastAsia="Times New Roman" w:cs="Times New Roman"/>
+                <w:color w:val="000000"/>
+                <w:szCs w:val="28"/>
+                <w:lang w:val="en-US"/>
+              </w:rPr>
+              <w:t> </w:t>
+            </w:r>
+          </w:p>
+        </w:tc>
+        <w:tc>
+          <w:tcPr>
+            <w:tcW w:w="1394" w:type="dxa"/>
+            <w:gridSpan w:val="2"/>
+            <w:tcBorders>
+              <w:top w:val="nil"/>
+              <w:left w:val="nil"/>
+              <w:bottom w:val="single" w:sz="4" w:space="0" w:color="auto"/>
+              <w:right w:val="single" w:sz="4" w:space="0" w:color="auto"/>
+            </w:tcBorders>
+            <w:shd w:val="clear" w:color="auto" w:fill="auto"/>
+            <w:noWrap/>
+            <w:vAlign w:val="bottom"/>
+            <w:hideMark/>
+          </w:tcPr>
+          <w:p>
+            <w:pPr>
+              <w:ind w:firstLine="0"/>
+              <w:jc w:val="left"/>
+              <w:rPr>
+                <w:rFonts w:eastAsia="Times New Roman" w:cs="Times New Roman"/>
+                <w:color w:val="000000"/>
+                <w:szCs w:val="28"/>
+              </w:rPr>
+            </w:pPr>
+            <w:r>
+              <w:rPr>
+                <w:rFonts w:eastAsia="Times New Roman" w:cs="Times New Roman"/>
+                <w:color w:val="000000"/>
+                <w:szCs w:val="28"/>
+                <w:lang w:val="en-US"/>
+              </w:rPr>
+              <w:t> </w:t>
+            </w:r>
+          </w:p>
+        </w:tc>
+      </w:tr>
+      <w:tr>
+        <w:trPr>
+          <w:trHeight w:val="300"/>
+        </w:trPr>
+        <w:tc>
+          <w:tcPr>
+            <w:tcW w:w="8496" w:type="dxa"/>
+            <w:gridSpan w:val="7"/>
+            <w:tcBorders>
+              <w:top w:val="single" w:sz="4" w:space="0" w:color="auto"/>
+              <w:left w:val="single" w:sz="4" w:space="0" w:color="auto"/>
+              <w:bottom w:val="single" w:sz="4" w:space="0" w:color="auto"/>
+              <w:right w:val="single" w:sz="4" w:space="0" w:color="auto"/>
+            </w:tcBorders>
+            <w:shd w:val="clear" w:color="auto" w:fill="auto"/>
+            <w:noWrap/>
+            <w:vAlign w:val="center"/>
+            <w:hideMark/>
+          </w:tcPr>
+          <w:p>
+            <w:pPr>
+              <w:ind w:firstLine="0"/>
+              <w:jc w:val="left"/>
+              <w:rPr>
+                <w:rFonts w:eastAsia="Times New Roman" w:cs="Times New Roman"/>
+                <w:color w:val="000000"/>
+                <w:szCs w:val="28"/>
+              </w:rPr>
+            </w:pPr>
+            <w:r>
+              <w:rPr>
+                <w:rFonts w:eastAsia="Times New Roman" w:cs="Times New Roman"/>
+                <w:color w:val="000000"/>
+                <w:szCs w:val="28"/>
+              </w:rPr>
+              <w:lastRenderedPageBreak/>
+              <w:t>Премия (50-100%)</w:t>
+            </w:r>
+          </w:p>
+        </w:tc>
+        <w:tc>
+          <w:tcPr>
+            <w:tcW w:w="1368" w:type="dxa"/>
+            <w:tcBorders>
+              <w:top w:val="nil"/>
+              <w:left w:val="nil"/>
+              <w:bottom w:val="single" w:sz="4" w:space="0" w:color="auto"/>
+              <w:right w:val="single" w:sz="4" w:space="0" w:color="auto"/>
+            </w:tcBorders>
+            <w:shd w:val="clear" w:color="auto" w:fill="auto"/>
+            <w:noWrap/>
+            <w:vAlign w:val="bottom"/>
+            <w:hideMark/>
+          </w:tcPr>
+          <w:p>
+            <w:pPr>
+              <w:ind w:firstLine="0"/>
+              <w:jc w:val="left"/>
+              <w:rPr>
+                <w:rFonts w:eastAsia="Times New Roman" w:cs="Times New Roman"/>
+                <w:color w:val="000000"/>
+                <w:szCs w:val="28"/>
+              </w:rPr>
+            </w:pPr>
+            <w:r>
+              <w:rPr>
+                <w:rFonts w:eastAsia="Times New Roman" w:cs="Times New Roman"/>
+                <w:color w:val="000000"/>
+                <w:szCs w:val="28"/>
+                <w:lang w:val="en-US"/>
+              </w:rPr>
+              <w:t> </w:t>
+            </w:r>
+          </w:p>
+        </w:tc>
+      </w:tr>
+      <w:tr>
+        <w:trPr>
+          <w:trHeight w:val="300"/>
+        </w:trPr>
+        <w:tc>
+          <w:tcPr>
+            <w:tcW w:w="8496" w:type="dxa"/>
+            <w:gridSpan w:val="7"/>
+            <w:tcBorders>
+              <w:top w:val="single" w:sz="4" w:space="0" w:color="auto"/>
+              <w:left w:val="single" w:sz="4" w:space="0" w:color="auto"/>
+              <w:bottom w:val="single" w:sz="4" w:space="0" w:color="auto"/>
+              <w:right w:val="single" w:sz="4" w:space="0" w:color="auto"/>
+            </w:tcBorders>
+            <w:shd w:val="clear" w:color="auto" w:fill="auto"/>
+            <w:noWrap/>
+            <w:vAlign w:val="center"/>
+            <w:hideMark/>
+          </w:tcPr>
+          <w:p>
+            <w:pPr>
+              <w:ind w:firstLine="0"/>
+              <w:jc w:val="left"/>
+              <w:rPr>
+                <w:rFonts w:eastAsia="Times New Roman" w:cs="Times New Roman"/>
+                <w:color w:val="000000"/>
+                <w:szCs w:val="28"/>
+              </w:rPr>
+            </w:pPr>
+            <w:r>
+              <w:rPr>
+                <w:rFonts w:eastAsia="Times New Roman" w:cs="Times New Roman"/>
+                <w:color w:val="000000"/>
+                <w:szCs w:val="28"/>
+              </w:rPr>
+              <w:t>Итого затраты за основную зарплату разработчиков</w:t>
+            </w:r>
+          </w:p>
+        </w:tc>
+        <w:tc>
+          <w:tcPr>
+            <w:tcW w:w="1368" w:type="dxa"/>
+            <w:tcBorders>
+              <w:top w:val="nil"/>
+              <w:left w:val="nil"/>
+              <w:bottom w:val="single" w:sz="4" w:space="0" w:color="auto"/>
+              <w:right w:val="single" w:sz="4" w:space="0" w:color="auto"/>
+            </w:tcBorders>
+            <w:shd w:val="clear" w:color="auto" w:fill="auto"/>
+            <w:noWrap/>
+            <w:vAlign w:val="bottom"/>
+            <w:hideMark/>
+          </w:tcPr>
+          <w:p>
+            <w:pPr>
+              <w:ind w:firstLine="0"/>
+              <w:jc w:val="left"/>
+              <w:rPr>
+                <w:rFonts w:eastAsia="Times New Roman" w:cs="Times New Roman"/>
+                <w:color w:val="000000"/>
+                <w:szCs w:val="28"/>
+              </w:rPr>
+            </w:pPr>
+            <w:r>
+              <w:rPr>
+                <w:rFonts w:eastAsia="Times New Roman" w:cs="Times New Roman"/>
+                <w:color w:val="000000"/>
+                <w:szCs w:val="28"/>
+                <w:lang w:val="en-US"/>
+              </w:rPr>
+              <w:t> </w:t>
+            </w:r>
+          </w:p>
+        </w:tc>
+      </w:tr>
+    </w:tbl>
     <w:p/>
     <w:p>
-      <w:bookmarkStart w:id="0" w:name="_GoBack"/>
-      <w:bookmarkEnd w:id="0"/>
-    </w:p>
+      <w:pPr>
+        <w:pStyle w:val="a3"/>
+        <w:ind w:left="0"/>
+        <w:rPr>
+          <w:rFonts w:cs="Times New Roman"/>
+          <w:szCs w:val="28"/>
+        </w:rPr>
+      </w:pPr>
+      <w:r>
+        <w:rPr>
+          <w:rFonts w:cs="Times New Roman"/>
+          <w:szCs w:val="28"/>
+        </w:rPr>
+        <w:t>2.2 Затраты на дополнительную заработную плату команды разработчиков включает выплаты, предусмотренные законодательством о труде (оплата трудовых отпусков, льготных часов, времени выполнения государственных обязанностей и других выплат, не связанных с основной деятельностью исполнителей), и определяется по формуле:</w:t>
+      </w:r>
+    </w:p>
+    <w:p>
+      <w:pPr>
+        <w:pStyle w:val="a3"/>
+        <w:ind w:left="0"/>
+        <w:jc w:val="center"/>
+        <w:rPr>
+          <w:rFonts w:cs="Times New Roman"/>
+          <w:szCs w:val="28"/>
+        </w:rPr>
+      </w:pPr>
+      <w:r>
+        <w:rPr>
+          <w:rFonts w:cs="Times New Roman"/>
+          <w:noProof/>
+          <w:szCs w:val="28"/>
+          <w:lang w:val="en-US"/>
+        </w:rPr>
+        <w:drawing>
+          <wp:inline distT="0" distB="0" distL="0" distR="0" wp14:anchorId="1C292F9D" wp14:editId="7314486A">
+            <wp:extent cx="2133898" cy="743054"/>
+            <wp:effectExtent l="0" t="0" r="0" b="0"/>
+            <wp:docPr id="2" name="Рисунок 2"/>
+            <wp:cNvGraphicFramePr>
+              <a:graphicFrameLocks xmlns:a="http://schemas.openxmlformats.org/drawingml/2006/main" noChangeAspect="1"/>
+            </wp:cNvGraphicFramePr>
+            <a:graphic xmlns:a="http://schemas.openxmlformats.org/drawingml/2006/main">
+              <a:graphicData uri="http://schemas.openxmlformats.org/drawingml/2006/picture">
+                <pic:pic xmlns:pic="http://schemas.openxmlformats.org/drawingml/2006/picture">
+                  <pic:nvPicPr>
+                    <pic:cNvPr id="1" name=""/>
+                    <pic:cNvPicPr/>
+                  </pic:nvPicPr>
+                  <pic:blipFill>
+                    <a:blip r:embed="rId6"/>
+                    <a:stretch>
+                      <a:fillRect/>
+                    </a:stretch>
+                  </pic:blipFill>
+                  <pic:spPr>
+                    <a:xfrm>
+                      <a:off x="0" y="0"/>
+                      <a:ext cx="2133898" cy="743054"/>
+                    </a:xfrm>
+                    <a:prstGeom prst="rect">
+                      <a:avLst/>
+                    </a:prstGeom>
+                  </pic:spPr>
+                </pic:pic>
+              </a:graphicData>
+            </a:graphic>
+          </wp:inline>
+        </w:drawing>
+      </w:r>
+    </w:p>
+    <w:p>
+      <w:pPr>
+        <w:pStyle w:val="a3"/>
+        <w:ind w:left="0"/>
+        <w:rPr>
+          <w:rFonts w:cs="Times New Roman"/>
+          <w:szCs w:val="28"/>
+        </w:rPr>
+      </w:pPr>
+      <w:r>
+        <w:rPr>
+          <w:rFonts w:cs="Times New Roman"/>
+          <w:szCs w:val="28"/>
+        </w:rPr>
+        <w:t xml:space="preserve">где </w:t>
+      </w:r>
+      <w:proofErr w:type="spellStart"/>
+      <w:r>
+        <w:rPr>
+          <w:rFonts w:cs="Times New Roman"/>
+          <w:szCs w:val="28"/>
+        </w:rPr>
+        <w:t>Зо</w:t>
+      </w:r>
+      <w:proofErr w:type="spellEnd"/>
+      <w:r>
+        <w:rPr>
+          <w:rFonts w:cs="Times New Roman"/>
+          <w:szCs w:val="28"/>
+        </w:rPr>
+        <w:t xml:space="preserve"> – затраты на основную заработную плату, (руб.); </w:t>
+      </w:r>
+    </w:p>
+    <w:p>
+      <w:pPr>
+        <w:pStyle w:val="a3"/>
+        <w:ind w:left="0"/>
+        <w:rPr>
+          <w:rFonts w:cs="Times New Roman"/>
+          <w:szCs w:val="28"/>
+        </w:rPr>
+      </w:pPr>
+      <w:proofErr w:type="spellStart"/>
+      <w:r>
+        <w:rPr>
+          <w:rFonts w:cs="Times New Roman"/>
+          <w:szCs w:val="28"/>
+        </w:rPr>
+        <w:t>Нд</w:t>
+      </w:r>
+      <w:proofErr w:type="spellEnd"/>
+      <w:r>
+        <w:rPr>
+          <w:rFonts w:cs="Times New Roman"/>
+          <w:szCs w:val="28"/>
+        </w:rPr>
+        <w:t xml:space="preserve"> – норматив дополнительной заработной платы</w:t>
+      </w:r>
+      <w:r>
+        <w:rPr>
+          <w:rFonts w:cs="Times New Roman"/>
+          <w:szCs w:val="28"/>
+        </w:rPr>
+        <w:t>.</w:t>
+      </w:r>
+    </w:p>
+    <w:p>
+      <w:pPr>
+        <w:pStyle w:val="a3"/>
+        <w:ind w:left="0"/>
+        <w:rPr>
+          <w:rFonts w:cs="Times New Roman"/>
+          <w:szCs w:val="28"/>
+        </w:rPr>
+      </w:pPr>
+      <w:r>
+        <w:rPr>
+          <w:rFonts w:cs="Times New Roman"/>
+          <w:szCs w:val="28"/>
+        </w:rPr>
+        <w:tab/>
+        <w:t>Таким образом, затраты на дополнительную заработную плату составляют:</w:t>
+      </w:r>
+    </w:p>
+    <w:p>
+      <w:pPr>
+        <w:pStyle w:val="a3"/>
+        <w:ind w:left="0"/>
+        <w:rPr>
+          <w:rFonts w:cs="Times New Roman"/>
+          <w:szCs w:val="28"/>
+        </w:rPr>
+      </w:pPr>
+      <m:oMathPara>
+        <m:oMath>
+          <m:sSub>
+            <m:sSubPr>
+              <m:ctrlPr>
+                <w:rPr>
+                  <w:rFonts w:ascii="Cambria Math" w:hAnsi="Cambria Math" w:cs="Times New Roman"/>
+                  <w:i/>
+                  <w:szCs w:val="28"/>
+                </w:rPr>
+              </m:ctrlPr>
+            </m:sSubPr>
+            <m:e>
+              <m:r>
+                <w:rPr>
+                  <w:rFonts w:ascii="Cambria Math" w:hAnsi="Cambria Math" w:cs="Times New Roman"/>
+                  <w:szCs w:val="28"/>
+                </w:rPr>
+                <m:t>З</m:t>
+              </m:r>
+            </m:e>
+            <m:sub>
+              <m:r>
+                <w:rPr>
+                  <w:rFonts w:ascii="Cambria Math" w:hAnsi="Cambria Math" w:cs="Times New Roman"/>
+                  <w:szCs w:val="28"/>
+                </w:rPr>
+                <m:t>д</m:t>
+              </m:r>
+            </m:sub>
+          </m:sSub>
+          <m:r>
+            <w:rPr>
+              <w:rFonts w:ascii="Cambria Math" w:hAnsi="Cambria Math" w:cs="Times New Roman"/>
+              <w:szCs w:val="28"/>
+            </w:rPr>
+            <m:t>=</m:t>
+          </m:r>
+          <m:f>
+            <m:fPr>
+              <m:ctrlPr>
+                <w:rPr>
+                  <w:rFonts w:ascii="Cambria Math" w:hAnsi="Cambria Math" w:cs="Times New Roman"/>
+                  <w:i/>
+                  <w:szCs w:val="28"/>
+                </w:rPr>
+              </m:ctrlPr>
+            </m:fPr>
+            <m:num>
+              <m:r>
+                <w:rPr>
+                  <w:rFonts w:ascii="Cambria Math" w:hAnsi="Cambria Math" w:cs="Times New Roman"/>
+                  <w:szCs w:val="28"/>
+                </w:rPr>
+                <m:t>21150*15</m:t>
+              </m:r>
+            </m:num>
+            <m:den>
+              <m:r>
+                <w:rPr>
+                  <w:rFonts w:ascii="Cambria Math" w:hAnsi="Cambria Math" w:cs="Times New Roman"/>
+                  <w:szCs w:val="28"/>
+                </w:rPr>
+                <m:t>100</m:t>
+              </m:r>
+            </m:den>
+          </m:f>
+          <m:r>
+            <w:rPr>
+              <w:rFonts w:ascii="Cambria Math" w:hAnsi="Cambria Math" w:cs="Times New Roman"/>
+              <w:szCs w:val="28"/>
+            </w:rPr>
+            <m:t>=3172,5 (руб)</m:t>
+          </m:r>
+        </m:oMath>
+      </m:oMathPara>
+    </w:p>
+    <w:p>
+      <w:pPr>
+        <w:pStyle w:val="a3"/>
+        <w:ind w:left="0"/>
+        <w:rPr>
+          <w:rFonts w:cs="Times New Roman"/>
+          <w:szCs w:val="28"/>
+        </w:rPr>
+      </w:pPr>
+    </w:p>
+    <w:p>
+      <w:pPr>
+        <w:pStyle w:val="a3"/>
+        <w:ind w:left="0"/>
+        <w:rPr>
+          <w:rFonts w:cs="Times New Roman"/>
+          <w:szCs w:val="28"/>
+        </w:rPr>
+      </w:pPr>
+      <w:r>
+        <w:rPr>
+          <w:rFonts w:cs="Times New Roman"/>
+          <w:szCs w:val="28"/>
+        </w:rPr>
+        <w:t>2.3 Отчисления на социальные нужды (в фонд социальной защиты населения и на обязательное страхование) определяются в соответствии с действующими законодательными актами по формуле:</w:t>
+      </w:r>
+    </w:p>
+    <w:p>
+      <w:pPr>
+        <w:pStyle w:val="a3"/>
+        <w:ind w:left="0"/>
+        <w:jc w:val="center"/>
+        <w:rPr>
+          <w:rFonts w:cs="Times New Roman"/>
+          <w:szCs w:val="28"/>
+        </w:rPr>
+      </w:pPr>
+      <w:r>
+        <w:rPr>
+          <w:rFonts w:cs="Times New Roman"/>
+          <w:noProof/>
+          <w:szCs w:val="28"/>
+          <w:lang w:val="en-US"/>
+        </w:rPr>
+        <w:drawing>
+          <wp:inline distT="0" distB="0" distL="0" distR="0" wp14:anchorId="6C2AF50E" wp14:editId="4707FF50">
+            <wp:extent cx="2724530" cy="809738"/>
+            <wp:effectExtent l="0" t="0" r="0" b="9525"/>
+            <wp:docPr id="3" name="Рисунок 3"/>
+            <wp:cNvGraphicFramePr>
+              <a:graphicFrameLocks xmlns:a="http://schemas.openxmlformats.org/drawingml/2006/main" noChangeAspect="1"/>
+            </wp:cNvGraphicFramePr>
+            <a:graphic xmlns:a="http://schemas.openxmlformats.org/drawingml/2006/main">
+              <a:graphicData uri="http://schemas.openxmlformats.org/drawingml/2006/picture">
+                <pic:pic xmlns:pic="http://schemas.openxmlformats.org/drawingml/2006/picture">
+                  <pic:nvPicPr>
+                    <pic:cNvPr id="1" name=""/>
+                    <pic:cNvPicPr/>
+                  </pic:nvPicPr>
+                  <pic:blipFill>
+                    <a:blip r:embed="rId7"/>
+                    <a:stretch>
+                      <a:fillRect/>
+                    </a:stretch>
+                  </pic:blipFill>
+                  <pic:spPr>
+                    <a:xfrm>
+                      <a:off x="0" y="0"/>
+                      <a:ext cx="2724530" cy="809738"/>
+                    </a:xfrm>
+                    <a:prstGeom prst="rect">
+                      <a:avLst/>
+                    </a:prstGeom>
+                  </pic:spPr>
+                </pic:pic>
+              </a:graphicData>
+            </a:graphic>
+          </wp:inline>
+        </w:drawing>
+      </w:r>
+    </w:p>
+    <w:p>
+      <w:pPr>
+        <w:pStyle w:val="a3"/>
+        <w:ind w:left="0"/>
+        <w:rPr>
+          <w:rFonts w:cs="Times New Roman"/>
+          <w:szCs w:val="28"/>
+        </w:rPr>
+      </w:pPr>
+      <w:r>
+        <w:rPr>
+          <w:rFonts w:cs="Times New Roman"/>
+          <w:szCs w:val="28"/>
+        </w:rPr>
+        <w:t xml:space="preserve">где </w:t>
+      </w:r>
+      <w:proofErr w:type="spellStart"/>
+      <w:r>
+        <w:rPr>
+          <w:rFonts w:cs="Times New Roman"/>
+          <w:szCs w:val="28"/>
+        </w:rPr>
+        <w:t>Нсоц</w:t>
+      </w:r>
+      <w:proofErr w:type="spellEnd"/>
+      <w:r>
+        <w:rPr>
+          <w:rFonts w:cs="Times New Roman"/>
+          <w:szCs w:val="28"/>
+        </w:rPr>
+        <w:t xml:space="preserve"> – норматив отчислений на социальные нужды, % (согласно действующему законодательству).</w:t>
+      </w:r>
+    </w:p>
+    <w:p>
+      <w:pPr>
+        <w:pStyle w:val="a3"/>
+        <w:ind w:left="0"/>
+        <w:rPr>
+          <w:rFonts w:cs="Times New Roman"/>
+          <w:szCs w:val="28"/>
+        </w:rPr>
+      </w:pPr>
+      <w:r>
+        <w:rPr>
+          <w:rFonts w:cs="Times New Roman"/>
+          <w:szCs w:val="28"/>
+        </w:rPr>
+        <w:t>Таким образом:</w:t>
+      </w:r>
+    </w:p>
+    <w:p>
+      <w:pPr>
+        <w:pStyle w:val="a3"/>
+        <w:ind w:left="0"/>
+        <w:rPr>
+          <w:rFonts w:cs="Times New Roman"/>
+          <w:szCs w:val="28"/>
+        </w:rPr>
+      </w:pPr>
+      <m:oMathPara>
+        <m:oMath>
+          <m:sSub>
+            <m:sSubPr>
+              <m:ctrlPr>
+                <w:rPr>
+                  <w:rFonts w:ascii="Cambria Math" w:hAnsi="Cambria Math" w:cs="Times New Roman"/>
+                  <w:i/>
+                  <w:szCs w:val="28"/>
+                </w:rPr>
+              </m:ctrlPr>
+            </m:sSubPr>
+            <m:e>
+              <m:r>
+                <w:rPr>
+                  <w:rFonts w:ascii="Cambria Math" w:hAnsi="Cambria Math" w:cs="Times New Roman"/>
+                  <w:szCs w:val="28"/>
+                </w:rPr>
+                <m:t>Р</m:t>
+              </m:r>
+            </m:e>
+            <m:sub>
+              <m:r>
+                <w:rPr>
+                  <w:rFonts w:ascii="Cambria Math" w:hAnsi="Cambria Math" w:cs="Times New Roman"/>
+                  <w:szCs w:val="28"/>
+                </w:rPr>
+                <m:t>соц</m:t>
+              </m:r>
+            </m:sub>
+          </m:sSub>
+          <m:r>
+            <w:rPr>
+              <w:rFonts w:ascii="Cambria Math" w:hAnsi="Cambria Math" w:cs="Times New Roman"/>
+              <w:szCs w:val="28"/>
+            </w:rPr>
+            <m:t>=</m:t>
+          </m:r>
+          <m:f>
+            <m:fPr>
+              <m:ctrlPr>
+                <w:rPr>
+                  <w:rFonts w:ascii="Cambria Math" w:hAnsi="Cambria Math" w:cs="Times New Roman"/>
+                  <w:i/>
+                  <w:szCs w:val="28"/>
+                </w:rPr>
+              </m:ctrlPr>
+            </m:fPr>
+            <m:num>
+              <m:d>
+                <m:dPr>
+                  <m:ctrlPr>
+                    <w:rPr>
+                      <w:rFonts w:ascii="Cambria Math" w:hAnsi="Cambria Math" w:cs="Times New Roman"/>
+                      <w:i/>
+                      <w:szCs w:val="28"/>
+                    </w:rPr>
+                  </m:ctrlPr>
+                </m:dPr>
+                <m:e>
+                  <m:r>
+                    <w:rPr>
+                      <w:rFonts w:ascii="Cambria Math" w:hAnsi="Cambria Math" w:cs="Times New Roman"/>
+                      <w:szCs w:val="28"/>
+                    </w:rPr>
+                    <m:t>21150+3172,5</m:t>
+                  </m:r>
+                </m:e>
+              </m:d>
+              <m:r>
+                <w:rPr>
+                  <w:rFonts w:ascii="Cambria Math" w:hAnsi="Cambria Math" w:cs="Times New Roman"/>
+                  <w:szCs w:val="28"/>
+                </w:rPr>
+                <m:t>*35</m:t>
+              </m:r>
+            </m:num>
+            <m:den>
+              <m:r>
+                <w:rPr>
+                  <w:rFonts w:ascii="Cambria Math" w:hAnsi="Cambria Math" w:cs="Times New Roman"/>
+                  <w:szCs w:val="28"/>
+                </w:rPr>
+                <m:t>100</m:t>
+              </m:r>
+            </m:den>
+          </m:f>
+          <m:r>
+            <w:rPr>
+              <w:rFonts w:ascii="Cambria Math" w:hAnsi="Cambria Math" w:cs="Times New Roman"/>
+              <w:szCs w:val="28"/>
+            </w:rPr>
+            <m:t>=8512,9 (руб)</m:t>
+          </m:r>
+        </m:oMath>
+      </m:oMathPara>
+    </w:p>
+    <w:p>
+      <w:pPr>
+        <w:pStyle w:val="a3"/>
+        <w:ind w:left="0"/>
+        <w:rPr>
+          <w:rFonts w:cs="Times New Roman"/>
+          <w:szCs w:val="28"/>
+        </w:rPr>
+      </w:pPr>
+      <w:r>
+        <w:rPr>
+          <w:rFonts w:cs="Times New Roman"/>
+          <w:szCs w:val="28"/>
+        </w:rPr>
+        <w:t>2.4 Прочие затраты включаются в себестоимость разработки ПО в процентах от затрат на основную заработную плату команды разработчиков (табл.2.1) по формуле:</w:t>
+      </w:r>
+    </w:p>
+    <w:p>
+      <w:pPr>
+        <w:pStyle w:val="a3"/>
+        <w:ind w:left="0"/>
+        <w:jc w:val="center"/>
+        <w:rPr>
+          <w:rFonts w:cs="Times New Roman"/>
+          <w:szCs w:val="28"/>
+        </w:rPr>
+      </w:pPr>
+      <w:r>
+        <w:rPr>
+          <w:rFonts w:cs="Times New Roman"/>
+          <w:noProof/>
+          <w:szCs w:val="28"/>
+          <w:lang w:val="en-US"/>
+        </w:rPr>
+        <w:lastRenderedPageBreak/>
+        <w:drawing>
+          <wp:inline distT="0" distB="0" distL="0" distR="0" wp14:anchorId="18DA8931" wp14:editId="12CDCA36">
+            <wp:extent cx="2038635" cy="685896"/>
+            <wp:effectExtent l="0" t="0" r="0" b="0"/>
+            <wp:docPr id="4" name="Рисунок 4"/>
+            <wp:cNvGraphicFramePr>
+              <a:graphicFrameLocks xmlns:a="http://schemas.openxmlformats.org/drawingml/2006/main" noChangeAspect="1"/>
+            </wp:cNvGraphicFramePr>
+            <a:graphic xmlns:a="http://schemas.openxmlformats.org/drawingml/2006/main">
+              <a:graphicData uri="http://schemas.openxmlformats.org/drawingml/2006/picture">
+                <pic:pic xmlns:pic="http://schemas.openxmlformats.org/drawingml/2006/picture">
+                  <pic:nvPicPr>
+                    <pic:cNvPr id="1" name=""/>
+                    <pic:cNvPicPr/>
+                  </pic:nvPicPr>
+                  <pic:blipFill>
+                    <a:blip r:embed="rId8"/>
+                    <a:stretch>
+                      <a:fillRect/>
+                    </a:stretch>
+                  </pic:blipFill>
+                  <pic:spPr>
+                    <a:xfrm>
+                      <a:off x="0" y="0"/>
+                      <a:ext cx="2038635" cy="685896"/>
+                    </a:xfrm>
+                    <a:prstGeom prst="rect">
+                      <a:avLst/>
+                    </a:prstGeom>
+                  </pic:spPr>
+                </pic:pic>
+              </a:graphicData>
+            </a:graphic>
+          </wp:inline>
+        </w:drawing>
+      </w:r>
+    </w:p>
+    <w:p>
+      <w:pPr>
+        <w:pStyle w:val="a3"/>
+        <w:ind w:left="0"/>
+        <w:rPr>
+          <w:rFonts w:cs="Times New Roman"/>
+          <w:szCs w:val="28"/>
+        </w:rPr>
+      </w:pPr>
+      <w:r>
+        <w:rPr>
+          <w:rFonts w:cs="Times New Roman"/>
+          <w:szCs w:val="28"/>
+        </w:rPr>
+        <w:t xml:space="preserve">где </w:t>
+      </w:r>
+      <w:proofErr w:type="spellStart"/>
+      <w:r>
+        <w:rPr>
+          <w:rFonts w:cs="Times New Roman"/>
+          <w:szCs w:val="28"/>
+        </w:rPr>
+        <w:t>Нпз</w:t>
+      </w:r>
+      <w:proofErr w:type="spellEnd"/>
+      <w:r>
+        <w:rPr>
+          <w:rFonts w:cs="Times New Roman"/>
+          <w:szCs w:val="28"/>
+        </w:rPr>
+        <w:t xml:space="preserve"> – норматив прочих затрат.</w:t>
+      </w:r>
+    </w:p>
+    <w:p>
+      <w:pPr>
+        <w:pStyle w:val="a3"/>
+        <w:ind w:left="0"/>
+        <w:rPr>
+          <w:rFonts w:cs="Times New Roman"/>
+          <w:szCs w:val="28"/>
+        </w:rPr>
+      </w:pPr>
+      <w:r>
+        <w:rPr>
+          <w:rFonts w:cs="Times New Roman"/>
+          <w:szCs w:val="28"/>
+        </w:rPr>
+        <w:t>Таким образом:</w:t>
+      </w:r>
+    </w:p>
+    <w:p>
+      <w:pPr>
+        <w:pStyle w:val="a3"/>
+        <w:ind w:left="0"/>
+        <w:rPr>
+          <w:rFonts w:cs="Times New Roman"/>
+          <w:szCs w:val="28"/>
+        </w:rPr>
+      </w:pPr>
+      <m:oMathPara>
+        <m:oMath>
+          <m:sSub>
+            <m:sSubPr>
+              <m:ctrlPr>
+                <w:rPr>
+                  <w:rFonts w:ascii="Cambria Math" w:hAnsi="Cambria Math" w:cs="Times New Roman"/>
+                  <w:i/>
+                  <w:szCs w:val="28"/>
+                </w:rPr>
+              </m:ctrlPr>
+            </m:sSubPr>
+            <m:e>
+              <m:r>
+                <w:rPr>
+                  <w:rFonts w:ascii="Cambria Math" w:hAnsi="Cambria Math" w:cs="Times New Roman"/>
+                  <w:szCs w:val="28"/>
+                </w:rPr>
+                <m:t>З</m:t>
+              </m:r>
+            </m:e>
+            <m:sub>
+              <m:r>
+                <w:rPr>
+                  <w:rFonts w:ascii="Cambria Math" w:hAnsi="Cambria Math" w:cs="Times New Roman"/>
+                  <w:szCs w:val="28"/>
+                </w:rPr>
+                <m:t>пз</m:t>
+              </m:r>
+            </m:sub>
+          </m:sSub>
+          <m:r>
+            <w:rPr>
+              <w:rFonts w:ascii="Cambria Math" w:hAnsi="Cambria Math" w:cs="Times New Roman"/>
+              <w:szCs w:val="28"/>
+            </w:rPr>
+            <m:t>=</m:t>
+          </m:r>
+          <m:f>
+            <m:fPr>
+              <m:ctrlPr>
+                <w:rPr>
+                  <w:rFonts w:ascii="Cambria Math" w:hAnsi="Cambria Math" w:cs="Times New Roman"/>
+                  <w:i/>
+                  <w:szCs w:val="28"/>
+                </w:rPr>
+              </m:ctrlPr>
+            </m:fPr>
+            <m:num>
+              <m:r>
+                <w:rPr>
+                  <w:rFonts w:ascii="Cambria Math" w:hAnsi="Cambria Math" w:cs="Times New Roman"/>
+                  <w:szCs w:val="28"/>
+                </w:rPr>
+                <m:t>21150*120</m:t>
+              </m:r>
+            </m:num>
+            <m:den>
+              <m:r>
+                <w:rPr>
+                  <w:rFonts w:ascii="Cambria Math" w:hAnsi="Cambria Math" w:cs="Times New Roman"/>
+                  <w:szCs w:val="28"/>
+                </w:rPr>
+                <m:t>100</m:t>
+              </m:r>
+            </m:den>
+          </m:f>
+          <m:r>
+            <w:rPr>
+              <w:rFonts w:ascii="Cambria Math" w:hAnsi="Cambria Math" w:cs="Times New Roman"/>
+              <w:szCs w:val="28"/>
+            </w:rPr>
+            <m:t>=25380 (руб)</m:t>
+          </m:r>
+        </m:oMath>
+      </m:oMathPara>
+    </w:p>
+    <w:p>
+      <w:pPr>
+        <w:pStyle w:val="a3"/>
+        <w:ind w:left="0"/>
+        <w:rPr>
+          <w:rFonts w:cs="Times New Roman"/>
+          <w:szCs w:val="28"/>
+        </w:rPr>
+      </w:pPr>
+    </w:p>
+    <w:p>
+      <w:pPr>
+        <w:pStyle w:val="a3"/>
+        <w:ind w:left="0"/>
+        <w:rPr>
+          <w:rFonts w:cs="Times New Roman"/>
+          <w:szCs w:val="28"/>
+        </w:rPr>
+      </w:pPr>
+      <w:r>
+        <w:rPr>
+          <w:rFonts w:cs="Times New Roman"/>
+          <w:szCs w:val="28"/>
+        </w:rPr>
+        <w:t>Полная сумма затрат на разработку программного обеспечения находится путем суммирования всех рассчитанных статей затрат (см. таблицу 2.2).</w:t>
+      </w:r>
+    </w:p>
+    <w:p>
+      <w:pPr>
+        <w:pStyle w:val="a3"/>
+        <w:ind w:left="0"/>
+        <w:rPr>
+          <w:rFonts w:cs="Times New Roman"/>
+          <w:szCs w:val="28"/>
+        </w:rPr>
+      </w:pPr>
+    </w:p>
+    <w:p>
+      <w:pPr>
+        <w:pStyle w:val="a3"/>
+        <w:ind w:left="0"/>
+        <w:rPr>
+          <w:rFonts w:cs="Times New Roman"/>
+          <w:szCs w:val="28"/>
+        </w:rPr>
+      </w:pPr>
+    </w:p>
+    <w:p>
+      <w:pPr>
+        <w:pStyle w:val="a3"/>
+        <w:ind w:left="0"/>
+        <w:rPr>
+          <w:rFonts w:cs="Times New Roman"/>
+          <w:szCs w:val="28"/>
+        </w:rPr>
+      </w:pPr>
+    </w:p>
+    <w:p>
+      <w:pPr>
+        <w:pStyle w:val="a3"/>
+        <w:ind w:left="0"/>
+        <w:rPr>
+          <w:rFonts w:cs="Times New Roman"/>
+          <w:szCs w:val="28"/>
+        </w:rPr>
+      </w:pPr>
+      <w:r>
+        <w:rPr>
+          <w:rFonts w:cs="Times New Roman"/>
+          <w:szCs w:val="28"/>
+        </w:rPr>
+        <w:t>Таблица 2.2 – Затраты на разработку программного обеспечения</w:t>
+      </w:r>
+      <w:r>
+        <w:rPr>
+          <w:rFonts w:cs="Times New Roman"/>
+          <w:szCs w:val="28"/>
+        </w:rPr>
+        <w:t>.</w:t>
+      </w:r>
+    </w:p>
+    <w:tbl>
+      <w:tblPr>
+        <w:tblStyle w:val="a5"/>
+        <w:tblW w:w="0" w:type="auto"/>
+        <w:tblLook w:val="04A0" w:firstRow="1" w:lastRow="0" w:firstColumn="1" w:lastColumn="0" w:noHBand="0" w:noVBand="1"/>
+      </w:tblPr>
+      <w:tblGrid>
+        <w:gridCol w:w="6516"/>
+        <w:gridCol w:w="2829"/>
+      </w:tblGrid>
+      <w:tr>
+        <w:tc>
+          <w:tcPr>
+            <w:tcW w:w="6516" w:type="dxa"/>
+          </w:tcPr>
+          <w:p>
+            <w:pPr>
+              <w:pStyle w:val="a3"/>
+              <w:ind w:left="0" w:firstLine="0"/>
+              <w:rPr>
+                <w:rFonts w:cs="Times New Roman"/>
+                <w:szCs w:val="28"/>
+              </w:rPr>
+            </w:pPr>
+            <w:r>
+              <w:rPr>
+                <w:rFonts w:cs="Times New Roman"/>
+                <w:szCs w:val="28"/>
+              </w:rPr>
+              <w:t>Статья затрат</w:t>
+            </w:r>
+          </w:p>
+        </w:tc>
+        <w:tc>
+          <w:tcPr>
+            <w:tcW w:w="2829" w:type="dxa"/>
+          </w:tcPr>
+          <w:p>
+            <w:pPr>
+              <w:pStyle w:val="a3"/>
+              <w:ind w:left="0" w:firstLine="0"/>
+              <w:rPr>
+                <w:rFonts w:cs="Times New Roman"/>
+                <w:szCs w:val="28"/>
+              </w:rPr>
+            </w:pPr>
+            <w:r>
+              <w:rPr>
+                <w:rFonts w:cs="Times New Roman"/>
+                <w:szCs w:val="28"/>
+              </w:rPr>
+              <w:t>Сумма,</w:t>
+            </w:r>
+            <w:r>
+              <w:rPr>
+                <w:rFonts w:cs="Times New Roman"/>
+                <w:szCs w:val="28"/>
+              </w:rPr>
+              <w:t xml:space="preserve"> </w:t>
+            </w:r>
+            <w:r>
+              <w:rPr>
+                <w:rFonts w:cs="Times New Roman"/>
+                <w:szCs w:val="28"/>
+              </w:rPr>
+              <w:t>р</w:t>
+            </w:r>
+          </w:p>
+        </w:tc>
+      </w:tr>
+      <w:tr>
+        <w:tc>
+          <w:tcPr>
+            <w:tcW w:w="6516" w:type="dxa"/>
+          </w:tcPr>
+          <w:p>
+            <w:pPr>
+              <w:pStyle w:val="a3"/>
+              <w:ind w:left="0" w:firstLine="0"/>
+              <w:rPr>
+                <w:rFonts w:cs="Times New Roman"/>
+                <w:szCs w:val="28"/>
+              </w:rPr>
+            </w:pPr>
+            <w:r>
+              <w:rPr>
+                <w:rFonts w:cs="Times New Roman"/>
+                <w:szCs w:val="28"/>
+              </w:rPr>
+              <w:t>Основная заработная плата команды разработчиков</w:t>
+            </w:r>
+          </w:p>
+        </w:tc>
+        <w:tc>
+          <w:tcPr>
+            <w:tcW w:w="2829" w:type="dxa"/>
+          </w:tcPr>
+          <w:p>
+            <w:pPr>
+              <w:pStyle w:val="a3"/>
+              <w:ind w:left="0" w:firstLine="0"/>
+              <w:rPr>
+                <w:rFonts w:cs="Times New Roman"/>
+                <w:szCs w:val="28"/>
+              </w:rPr>
+            </w:pPr>
+            <w:r>
+              <w:rPr>
+                <w:rFonts w:cs="Times New Roman"/>
+                <w:szCs w:val="28"/>
+              </w:rPr>
+              <w:t>21150</w:t>
+            </w:r>
+          </w:p>
+        </w:tc>
+      </w:tr>
+      <w:tr>
+        <w:tc>
+          <w:tcPr>
+            <w:tcW w:w="6516" w:type="dxa"/>
+          </w:tcPr>
+          <w:p>
+            <w:pPr>
+              <w:pStyle w:val="a3"/>
+              <w:ind w:left="0" w:firstLine="0"/>
+              <w:rPr>
+                <w:rFonts w:cs="Times New Roman"/>
+                <w:szCs w:val="28"/>
+              </w:rPr>
+            </w:pPr>
+            <w:r>
+              <w:rPr>
+                <w:rFonts w:cs="Times New Roman"/>
+                <w:szCs w:val="28"/>
+              </w:rPr>
+              <w:t>Дополнительная заработная плата команды разработчиков</w:t>
+            </w:r>
+          </w:p>
+        </w:tc>
+        <w:tc>
+          <w:tcPr>
+            <w:tcW w:w="2829" w:type="dxa"/>
+          </w:tcPr>
+          <w:p>
+            <w:pPr>
+              <w:pStyle w:val="a3"/>
+              <w:ind w:left="0" w:firstLine="0"/>
+              <w:rPr>
+                <w:rFonts w:cs="Times New Roman"/>
+                <w:szCs w:val="28"/>
+              </w:rPr>
+            </w:pPr>
+            <w:r>
+              <w:rPr>
+                <w:rFonts w:cs="Times New Roman"/>
+                <w:szCs w:val="28"/>
+              </w:rPr>
+              <w:t>3172,5</w:t>
+            </w:r>
+          </w:p>
+        </w:tc>
+      </w:tr>
+      <w:tr>
+        <w:tc>
+          <w:tcPr>
+            <w:tcW w:w="6516" w:type="dxa"/>
+          </w:tcPr>
+          <w:p>
+            <w:pPr>
+              <w:pStyle w:val="a3"/>
+              <w:ind w:left="0" w:firstLine="0"/>
+              <w:rPr>
+                <w:rFonts w:cs="Times New Roman"/>
+                <w:szCs w:val="28"/>
+              </w:rPr>
+            </w:pPr>
+            <w:r>
+              <w:rPr>
+                <w:rFonts w:cs="Times New Roman"/>
+                <w:szCs w:val="28"/>
+              </w:rPr>
+              <w:t>Отчисления на социальные нужды</w:t>
+            </w:r>
+          </w:p>
+        </w:tc>
+        <w:tc>
+          <w:tcPr>
+            <w:tcW w:w="2829" w:type="dxa"/>
+          </w:tcPr>
+          <w:p>
+            <w:pPr>
+              <w:pStyle w:val="a3"/>
+              <w:ind w:left="0" w:firstLine="0"/>
+              <w:rPr>
+                <w:rFonts w:cs="Times New Roman"/>
+                <w:szCs w:val="28"/>
+              </w:rPr>
+            </w:pPr>
+            <w:r>
+              <w:rPr>
+                <w:rFonts w:cs="Times New Roman"/>
+                <w:szCs w:val="28"/>
+              </w:rPr>
+              <w:t>8512,9</w:t>
+            </w:r>
+          </w:p>
+        </w:tc>
+      </w:tr>
+      <w:tr>
+        <w:tc>
+          <w:tcPr>
+            <w:tcW w:w="6516" w:type="dxa"/>
+          </w:tcPr>
+          <w:p>
+            <w:pPr>
+              <w:pStyle w:val="a3"/>
+              <w:ind w:left="0" w:firstLine="0"/>
+              <w:rPr>
+                <w:rFonts w:cs="Times New Roman"/>
+                <w:szCs w:val="28"/>
+              </w:rPr>
+            </w:pPr>
+            <w:r>
+              <w:rPr>
+                <w:rFonts w:cs="Times New Roman"/>
+                <w:szCs w:val="28"/>
+              </w:rPr>
+              <w:t>Прочие затраты</w:t>
+            </w:r>
+          </w:p>
+        </w:tc>
+        <w:tc>
+          <w:tcPr>
+            <w:tcW w:w="2829" w:type="dxa"/>
+          </w:tcPr>
+          <w:p>
+            <w:pPr>
+              <w:pStyle w:val="a3"/>
+              <w:ind w:left="0" w:firstLine="0"/>
+              <w:rPr>
+                <w:rFonts w:cs="Times New Roman"/>
+                <w:szCs w:val="28"/>
+              </w:rPr>
+            </w:pPr>
+            <w:r>
+              <w:rPr>
+                <w:rFonts w:cs="Times New Roman"/>
+                <w:szCs w:val="28"/>
+              </w:rPr>
+              <w:t>25380</w:t>
+            </w:r>
+          </w:p>
+        </w:tc>
+      </w:tr>
+      <w:tr>
+        <w:tc>
+          <w:tcPr>
+            <w:tcW w:w="6516" w:type="dxa"/>
+          </w:tcPr>
+          <w:p>
+            <w:pPr>
+              <w:pStyle w:val="a3"/>
+              <w:ind w:left="0" w:firstLine="0"/>
+              <w:rPr>
+                <w:rFonts w:cs="Times New Roman"/>
+                <w:szCs w:val="28"/>
+              </w:rPr>
+            </w:pPr>
+            <w:r>
+              <w:rPr>
+                <w:rFonts w:cs="Times New Roman"/>
+                <w:szCs w:val="28"/>
+              </w:rPr>
+              <w:t>Общая сумма затрат на разработку</w:t>
+            </w:r>
+          </w:p>
+        </w:tc>
+        <w:tc>
+          <w:tcPr>
+            <w:tcW w:w="2829" w:type="dxa"/>
+          </w:tcPr>
+          <w:p>
+            <w:pPr>
+              <w:pStyle w:val="a3"/>
+              <w:ind w:left="0" w:firstLine="0"/>
+              <w:rPr>
+                <w:rFonts w:cs="Times New Roman"/>
+                <w:szCs w:val="28"/>
+              </w:rPr>
+            </w:pPr>
+            <w:r>
+              <w:rPr>
+                <w:rFonts w:cs="Times New Roman"/>
+                <w:szCs w:val="28"/>
+              </w:rPr>
+              <w:t>58215,4</w:t>
+            </w:r>
+          </w:p>
+        </w:tc>
+      </w:tr>
+    </w:tbl>
+    <w:p/>
     <w:sectPr>
       <w:pgSz w:w="11906" w:h="16838"/>
       <w:pgMar w:top="1134" w:right="850" w:bottom="1134" w:left="1701" w:header="708" w:footer="708" w:gutter="0"/>
@@ -936,6 +5013,44 @@
       <w:szCs w:val="26"/>
     </w:rPr>
   </w:style>
+  <w:style w:type="paragraph" w:styleId="a4">
+    <w:name w:val="Normal (Web)"/>
+    <w:basedOn w:val="a"/>
+    <w:uiPriority w:val="99"/>
+    <w:semiHidden/>
+    <w:unhideWhenUsed/>
+    <w:rsid w:val="00555294"/>
+    <w:pPr>
+      <w:spacing w:before="100" w:beforeAutospacing="1" w:after="100" w:afterAutospacing="1"/>
+      <w:ind w:firstLine="0"/>
+      <w:jc w:val="left"/>
+    </w:pPr>
+    <w:rPr>
+      <w:rFonts w:eastAsia="Times New Roman" w:cs="Times New Roman"/>
+      <w:sz w:val="24"/>
+      <w:szCs w:val="24"/>
+      <w:lang w:val="en-US"/>
+    </w:rPr>
+  </w:style>
+  <w:style w:type="table" w:styleId="a5">
+    <w:name w:val="Table Grid"/>
+    <w:basedOn w:val="a1"/>
+    <w:uiPriority w:val="39"/>
+    <w:rsid w:val="00555294"/>
+    <w:pPr>
+      <w:spacing w:after="0" w:line="240" w:lineRule="auto"/>
+    </w:pPr>
+    <w:tblPr>
+      <w:tblBorders>
+        <w:top w:val="single" w:sz="4" w:space="0" w:color="auto"/>
+        <w:left w:val="single" w:sz="4" w:space="0" w:color="auto"/>
+        <w:bottom w:val="single" w:sz="4" w:space="0" w:color="auto"/>
+        <w:right w:val="single" w:sz="4" w:space="0" w:color="auto"/>
+        <w:insideH w:val="single" w:sz="4" w:space="0" w:color="auto"/>
+        <w:insideV w:val="single" w:sz="4" w:space="0" w:color="auto"/>
+      </w:tblBorders>
+    </w:tblPr>
+  </w:style>
 </w:styles>
 </file>
 

</xml_diff>

<commit_message>
usnul i nichego ne sdelal...
</commit_message>
<xml_diff>
--- a/economy/economy.docx
+++ b/economy/economy.docx
@@ -208,44 +208,221 @@
     </w:p>
     <w:p>
       <w:pPr>
+        <w:pStyle w:val="1"/>
+      </w:pPr>
+      <w:r>
+        <w:lastRenderedPageBreak/>
+        <w:t xml:space="preserve">7 </w:t>
+      </w:r>
+      <w:r>
+        <w:t>ЭКОНОМИЧЕСКОЕ ОБОСНОВАНИЕ ПРОЕКТА</w:t>
+      </w:r>
+      <w:r>
+        <w:t xml:space="preserve"> </w:t>
+      </w:r>
+      <w:r>
+        <w:t>ПО</w:t>
+      </w:r>
+    </w:p>
+    <w:p>
+      <w:pPr>
+        <w:pStyle w:val="1"/>
+      </w:pPr>
+      <w:r>
+        <w:rPr>
+          <w:lang w:val="en-US"/>
+        </w:rPr>
+        <w:t xml:space="preserve">  </w:t>
+      </w:r>
+      <w:r>
+        <w:t xml:space="preserve"> РАЗРАБОТКЕ ПРОГРАММНОГО ОБЕСПЕЧЕНИЯ</w:t>
+      </w:r>
+    </w:p>
+    <w:p>
+      <w:pPr>
         <w:jc w:val="center"/>
         <w:rPr>
           <w:rFonts w:cs="Times New Roman"/>
         </w:rPr>
       </w:pPr>
-      <w:r>
-        <w:rPr>
-          <w:rFonts w:cs="Times New Roman"/>
-        </w:rPr>
-        <w:lastRenderedPageBreak/>
-        <w:t>ЭКОНОМИЧЕСКОЕ ОБОСНОВАНИЕ ПРОЕКТА</w:t>
-      </w:r>
-    </w:p>
-    <w:p>
-      <w:pPr>
-        <w:jc w:val="center"/>
-        <w:rPr>
-          <w:rFonts w:cs="Times New Roman"/>
-        </w:rPr>
-      </w:pPr>
-      <w:r>
-        <w:rPr>
-          <w:rFonts w:cs="Times New Roman"/>
-        </w:rPr>
-        <w:t>ПО РАЗРАБОТКЕ ПРОГРАММНОГО ОБЕСПЕЧЕНИЯ</w:t>
-      </w:r>
-    </w:p>
-    <w:p>
-      <w:pPr>
-        <w:jc w:val="center"/>
-        <w:rPr>
-          <w:rFonts w:cs="Times New Roman"/>
-        </w:rPr>
-      </w:pPr>
-    </w:p>
-    <w:p>
-      <w:r>
-        <w:t xml:space="preserve">Основная задача данного раздела дипломного проекта подтвердить актуальность и экономическую целесообразность разработки программного обеспечения (ПО) и его использования потенциальными пользователями. Раздел </w:t>
+    </w:p>
+    <w:p>
+      <w:pPr>
+        <w:rPr>
+          <w:b/>
+          <w:lang w:val="en-US"/>
+        </w:rPr>
+      </w:pPr>
+      <w:r>
+        <w:rPr>
+          <w:rFonts w:cs="Times New Roman"/>
+          <w:b/>
+        </w:rPr>
+        <w:t xml:space="preserve">7.1 </w:t>
+      </w:r>
+      <w:r>
+        <w:rPr>
+          <w:b/>
+        </w:rPr>
+        <w:t xml:space="preserve">Характеристика </w:t>
+      </w:r>
+      <w:r>
+        <w:rPr>
+          <w:b/>
+        </w:rPr>
+        <w:t>программного средства «Интернет-магазин для ОАО «</w:t>
+      </w:r>
+      <w:proofErr w:type="spellStart"/>
+      <w:r>
+        <w:rPr>
+          <w:b/>
+        </w:rPr>
+        <w:t>Св</w:t>
+      </w:r>
+      <w:r>
+        <w:rPr>
+          <w:b/>
+          <w:lang w:val="en-US"/>
+        </w:rPr>
+        <w:t>i</w:t>
+      </w:r>
+      <w:r>
+        <w:rPr>
+          <w:b/>
+        </w:rPr>
+        <w:t>танак</w:t>
+      </w:r>
+      <w:proofErr w:type="spellEnd"/>
+      <w:r>
+        <w:rPr>
+          <w:b/>
+        </w:rPr>
+        <w:t xml:space="preserve">» на платформе </w:t>
+      </w:r>
+      <w:r>
+        <w:rPr>
+          <w:b/>
+          <w:lang w:val="en-US"/>
+        </w:rPr>
+        <w:t>node</w:t>
+      </w:r>
+      <w:r>
+        <w:rPr>
+          <w:b/>
+        </w:rPr>
+        <w:t>.</w:t>
+      </w:r>
+      <w:proofErr w:type="spellStart"/>
+      <w:r>
+        <w:rPr>
+          <w:b/>
+          <w:lang w:val="en-US"/>
+        </w:rPr>
+        <w:t>js</w:t>
+      </w:r>
+      <w:proofErr w:type="spellEnd"/>
+    </w:p>
+    <w:p>
+      <w:pPr>
+        <w:rPr>
+          <w:rFonts w:cs="Times New Roman"/>
+          <w:b/>
+        </w:rPr>
+      </w:pPr>
+    </w:p>
+    <w:p>
+      <w:r>
+        <w:t>Разрабатываемое в дипломном проекте программное средство разработки форм опросников предназначено для применения широким кругом пользователей и позволяет автоматизировать процесс проведения социальных исследований методом опроса. Данное программное средство предназначено упростить процессы распространения и сбора результатов анкеты, которые на текущий момент зачастую выполняются вручную. Использование программного средства позволяет снизить затраты на привлечение специалистов для проведения опросов, а также на процессы распространения анкеты и сбора результатов заполнения.</w:t>
+      </w:r>
+    </w:p>
+    <w:p>
+      <w:r>
+        <w:t>Программн</w:t>
+      </w:r>
+      <w:r>
+        <w:t>ое средство разрабатывается как дополнительная площадка для ведения коммерческой деятельности организации ОАО «</w:t>
+      </w:r>
+      <w:proofErr w:type="spellStart"/>
+      <w:r>
+        <w:t>Св</w:t>
+      </w:r>
+      <w:r>
+        <w:rPr>
+          <w:lang w:val="en-US"/>
+        </w:rPr>
+        <w:t>i</w:t>
+      </w:r>
+      <w:r>
+        <w:t>танак</w:t>
+      </w:r>
+      <w:proofErr w:type="spellEnd"/>
+      <w:r>
+        <w:t>».</w:t>
+      </w:r>
+    </w:p>
+    <w:p/>
+    <w:p>
+      <w:pPr>
+        <w:rPr>
+          <w:b/>
+        </w:rPr>
+      </w:pPr>
+      <w:r>
+        <w:rPr>
+          <w:b/>
+        </w:rPr>
+        <w:t xml:space="preserve">7.2 </w:t>
+      </w:r>
+      <w:r>
+        <w:rPr>
+          <w:b/>
+        </w:rPr>
+        <w:t>Расчет затрат на разработку программного средства</w:t>
+      </w:r>
+    </w:p>
+    <w:p>
+      <w:pPr>
+        <w:rPr>
+          <w:rFonts w:cs="Times New Roman"/>
+        </w:rPr>
+      </w:pPr>
+    </w:p>
+    <w:p>
+      <w:r>
+        <w:t>Задачей</w:t>
+      </w:r>
+      <w:r>
+        <w:t xml:space="preserve"> данного раздела дипломного проекта</w:t>
+      </w:r>
+      <w:r>
+        <w:t xml:space="preserve"> является подтверждение </w:t>
+      </w:r>
+      <w:r>
+        <w:t>актуальност</w:t>
+      </w:r>
+      <w:r>
+        <w:t>и</w:t>
+      </w:r>
+      <w:r>
+        <w:t xml:space="preserve"> и экономическ</w:t>
+      </w:r>
+      <w:r>
+        <w:t>ой</w:t>
+      </w:r>
+      <w:r>
+        <w:t xml:space="preserve"> целесообразност</w:t>
+      </w:r>
+      <w:r>
+        <w:t>и</w:t>
+      </w:r>
+      <w:r>
+        <w:t xml:space="preserve"> разработки программного </w:t>
+      </w:r>
+      <w:r>
+        <w:t>средства</w:t>
+      </w:r>
+      <w:r>
+        <w:t xml:space="preserve"> и его использования потенциальными пользователями. Раздел </w:t>
       </w:r>
       <w:r>
         <w:t>включает</w:t>
@@ -255,26 +432,75 @@
       </w:r>
     </w:p>
     <w:p>
-      <w:r>
-        <w:t xml:space="preserve">1. Описание функций, назначения и потенциальных пользователей ПО. </w:t>
-      </w:r>
-    </w:p>
-    <w:p>
-      <w:r>
-        <w:t xml:space="preserve">2. Расчет затрат на разработку ПО. </w:t>
-      </w:r>
-    </w:p>
-    <w:p>
-      <w:r>
-        <w:t xml:space="preserve">3. Оценка результата (эффекта) от использования (или продажи) ПО. </w:t>
-      </w:r>
-    </w:p>
-    <w:p>
-      <w:r>
-        <w:t>4. Расчет показателей эффективности инвестиций в разработку ПО.</w:t>
-      </w:r>
-    </w:p>
-    <w:p/>
+      <w:pPr>
+        <w:pStyle w:val="a3"/>
+        <w:numPr>
+          <w:ilvl w:val="0"/>
+          <w:numId w:val="2"/>
+        </w:numPr>
+        <w:tabs>
+          <w:tab w:val="left" w:pos="1134"/>
+        </w:tabs>
+        <w:ind w:left="0" w:firstLine="709"/>
+      </w:pPr>
+      <w:r>
+        <w:t>затраты на основную заработную пла</w:t>
+      </w:r>
+      <w:r>
+        <w:t>ту разработчиков;</w:t>
+      </w:r>
+    </w:p>
+    <w:p>
+      <w:pPr>
+        <w:pStyle w:val="a3"/>
+        <w:numPr>
+          <w:ilvl w:val="0"/>
+          <w:numId w:val="2"/>
+        </w:numPr>
+        <w:tabs>
+          <w:tab w:val="left" w:pos="1134"/>
+        </w:tabs>
+        <w:ind w:left="0" w:firstLine="709"/>
+      </w:pPr>
+      <w:r>
+        <w:t xml:space="preserve">затраты на дополнительную </w:t>
+      </w:r>
+      <w:r>
+        <w:t>заработную плату разработчиков;</w:t>
+      </w:r>
+    </w:p>
+    <w:p>
+      <w:pPr>
+        <w:pStyle w:val="a3"/>
+        <w:numPr>
+          <w:ilvl w:val="0"/>
+          <w:numId w:val="2"/>
+        </w:numPr>
+        <w:tabs>
+          <w:tab w:val="left" w:pos="1134"/>
+        </w:tabs>
+        <w:ind w:left="0" w:firstLine="709"/>
+      </w:pPr>
+      <w:r>
+        <w:t>отчисления на социальные нужды;</w:t>
+      </w:r>
+    </w:p>
+    <w:p>
+      <w:pPr>
+        <w:pStyle w:val="a3"/>
+        <w:numPr>
+          <w:ilvl w:val="0"/>
+          <w:numId w:val="2"/>
+        </w:numPr>
+        <w:tabs>
+          <w:tab w:val="left" w:pos="1134"/>
+        </w:tabs>
+        <w:ind w:left="0" w:firstLine="709"/>
+      </w:pPr>
+      <w:r>
+        <w:t>прочие затраты (амортизация оборудования, расходы на электроэнергию, командировочные расходы, накладные расходы и т.п.)</w:t>
+      </w:r>
+    </w:p>
     <w:p/>
     <w:p>
       <w:pPr>
@@ -284,13 +510,9 @@
           <w:numId w:val="1"/>
         </w:numPr>
       </w:pPr>
-      <w:r>
-        <w:t>Оп</w:t>
-      </w:r>
       <w:bookmarkStart w:id="0" w:name="_GoBack"/>
-      <w:bookmarkEnd w:id="0"/>
-      <w:r>
-        <w:t>исание функций, назначения и потенциальных пользователей ПО</w:t>
+      <w:r>
+        <w:t>Описание функций, назначения и потенциальных пользователей ПО</w:t>
       </w:r>
     </w:p>
     <w:p/>
@@ -341,6 +563,7 @@
       </w:r>
     </w:p>
     <w:p/>
+    <w:bookmarkEnd w:id="0"/>
     <w:p>
       <w:pPr>
         <w:pStyle w:val="a3"/>
@@ -408,7 +631,6 @@
         </w:numPr>
       </w:pPr>
       <w:r>
-        <w:lastRenderedPageBreak/>
         <w:t>Расчет затрат на разработку ПО</w:t>
       </w:r>
     </w:p>
@@ -679,6 +901,7 @@
           <w:rFonts w:cs="Times New Roman"/>
           <w:szCs w:val="28"/>
         </w:rPr>
+        <w:lastRenderedPageBreak/>
         <w:t>Таблица 2.1 – Расчет затрат на основную заработную плату команды разработчиков</w:t>
       </w:r>
       <w:r>
@@ -1549,16 +1772,7 @@
                 <w:color w:val="000000"/>
                 <w:szCs w:val="28"/>
               </w:rPr>
-              <w:t xml:space="preserve">Анализ потребностей клиента с их последующим улучшением, написание требований для продукта </w:t>
-            </w:r>
-            <w:r>
-              <w:rPr>
-                <w:rFonts w:eastAsia="Times New Roman" w:cs="Times New Roman"/>
-                <w:color w:val="000000"/>
-                <w:szCs w:val="28"/>
-              </w:rPr>
-              <w:lastRenderedPageBreak/>
-              <w:t xml:space="preserve">и их спецификаций.  </w:t>
+              <w:t xml:space="preserve">Анализ потребностей клиента с их последующим улучшением, написание требований для продукта и их спецификаций.  </w:t>
             </w:r>
           </w:p>
         </w:tc>
@@ -1593,7 +1807,6 @@
                 <w:szCs w:val="28"/>
                 <w:lang w:val="en-US"/>
               </w:rPr>
-              <w:lastRenderedPageBreak/>
               <w:t> </w:t>
             </w:r>
           </w:p>
@@ -1741,7 +1954,6 @@
                 <w:szCs w:val="28"/>
                 <w:lang w:val="en-US"/>
               </w:rPr>
-              <w:lastRenderedPageBreak/>
               <w:t>2</w:t>
             </w:r>
           </w:p>
@@ -2465,7 +2677,16 @@
                 <w:color w:val="000000"/>
                 <w:szCs w:val="28"/>
               </w:rPr>
-              <w:t>Разработка программного продукта, т.е. написание программного кода.</w:t>
+              <w:t xml:space="preserve">Разработка программного продукта, т.е. </w:t>
+            </w:r>
+            <w:r>
+              <w:rPr>
+                <w:rFonts w:eastAsia="Times New Roman" w:cs="Times New Roman"/>
+                <w:color w:val="000000"/>
+                <w:szCs w:val="28"/>
+              </w:rPr>
+              <w:lastRenderedPageBreak/>
+              <w:t>написание программного кода.</w:t>
             </w:r>
           </w:p>
         </w:tc>
@@ -2500,6 +2721,7 @@
                 <w:szCs w:val="28"/>
                 <w:lang w:val="en-US"/>
               </w:rPr>
+              <w:lastRenderedPageBreak/>
               <w:t> </w:t>
             </w:r>
           </w:p>
@@ -2645,6 +2867,7 @@
                 <w:color w:val="000000"/>
                 <w:szCs w:val="28"/>
               </w:rPr>
+              <w:lastRenderedPageBreak/>
               <w:t>5</w:t>
             </w:r>
           </w:p>
@@ -2981,16 +3204,7 @@
                 <w:color w:val="000000"/>
                 <w:szCs w:val="28"/>
               </w:rPr>
-              <w:t>Проектирование и созда</w:t>
-            </w:r>
-            <w:r>
-              <w:rPr>
-                <w:rFonts w:eastAsia="Times New Roman" w:cs="Times New Roman"/>
-                <w:color w:val="000000"/>
-                <w:szCs w:val="28"/>
-              </w:rPr>
-              <w:lastRenderedPageBreak/>
-              <w:t>ние интерфейса программного продукта, обеспечение максимальной удобности пользования программным продуктом.</w:t>
+              <w:t>Проектирование и создание интерфейса программного продукта, обеспечение максимальной удобности пользования программным продуктом.</w:t>
             </w:r>
           </w:p>
         </w:tc>
@@ -3025,7 +3239,6 @@
                 <w:szCs w:val="28"/>
                 <w:lang w:val="en-US"/>
               </w:rPr>
-              <w:lastRenderedPageBreak/>
               <w:t> </w:t>
             </w:r>
           </w:p>
@@ -3172,7 +3385,6 @@
                 <w:color w:val="000000"/>
                 <w:szCs w:val="28"/>
               </w:rPr>
-              <w:lastRenderedPageBreak/>
               <w:t>Премия (50-100%)</w:t>
             </w:r>
           </w:p>
@@ -3555,6 +3767,7 @@
           <w:rFonts w:cs="Times New Roman"/>
           <w:szCs w:val="28"/>
         </w:rPr>
+        <w:lastRenderedPageBreak/>
         <w:t>2.3 Отчисления на социальные нужды (в фонд социальной защиты населения и на обязательное страхование) определяются в соответствии с действующими законодательными актами по формуле:</w:t>
       </w:r>
     </w:p>
@@ -3802,7 +4015,6 @@
           <w:szCs w:val="28"/>
           <w:lang w:val="en-US"/>
         </w:rPr>
-        <w:lastRenderedPageBreak/>
         <w:drawing>
           <wp:inline distT="0" distB="0" distL="0" distR="0" wp14:anchorId="18DA8931" wp14:editId="12CDCA36">
             <wp:extent cx="2038635" cy="685896"/>
@@ -4372,6 +4584,119 @@
 <file path=word/numbering.xml><?xml version="1.0" encoding="utf-8"?>
 <w:numbering xmlns:wpc="http://schemas.microsoft.com/office/word/2010/wordprocessingCanvas" xmlns:cx="http://schemas.microsoft.com/office/drawing/2014/chartex" xmlns:mc="http://schemas.openxmlformats.org/markup-compatibility/2006" xmlns:o="urn:schemas-microsoft-com:office:office" xmlns:r="http://schemas.openxmlformats.org/officeDocument/2006/relationships" xmlns:m="http://schemas.openxmlformats.org/officeDocument/2006/math" xmlns:v="urn:schemas-microsoft-com:vml" xmlns:wp14="http://schemas.microsoft.com/office/word/2010/wordprocessingDrawing" xmlns:wp="http://schemas.openxmlformats.org/drawingml/2006/wordprocessingDrawing" xmlns:w10="urn:schemas-microsoft-com:office:word" xmlns:w="http://schemas.openxmlformats.org/wordprocessingml/2006/main" xmlns:w14="http://schemas.microsoft.com/office/word/2010/wordml" xmlns:w15="http://schemas.microsoft.com/office/word/2012/wordml" xmlns:w16se="http://schemas.microsoft.com/office/word/2015/wordml/symex" xmlns:wpg="http://schemas.microsoft.com/office/word/2010/wordprocessingGroup" xmlns:wpi="http://schemas.microsoft.com/office/word/2010/wordprocessingInk" xmlns:wne="http://schemas.microsoft.com/office/word/2006/wordml" xmlns:wps="http://schemas.microsoft.com/office/word/2010/wordprocessingShape" mc:Ignorable="w14 w15 w16se wp14">
   <w:abstractNum w:abstractNumId="0" w15:restartNumberingAfterBreak="0">
+    <w:nsid w:val="42B735DF"/>
+    <w:multiLevelType w:val="hybridMultilevel"/>
+    <w:tmpl w:val="B448D8B8"/>
+    <w:lvl w:ilvl="0" w:tplc="0ED0C35C">
+      <w:start w:val="1"/>
+      <w:numFmt w:val="bullet"/>
+      <w:lvlText w:val=""/>
+      <w:lvlJc w:val="left"/>
+      <w:pPr>
+        <w:ind w:left="1429" w:hanging="360"/>
+      </w:pPr>
+      <w:rPr>
+        <w:rFonts w:ascii="Symbol" w:hAnsi="Symbol" w:hint="default"/>
+      </w:rPr>
+    </w:lvl>
+    <w:lvl w:ilvl="1" w:tplc="04090003" w:tentative="1">
+      <w:start w:val="1"/>
+      <w:numFmt w:val="bullet"/>
+      <w:lvlText w:val="o"/>
+      <w:lvlJc w:val="left"/>
+      <w:pPr>
+        <w:ind w:left="2149" w:hanging="360"/>
+      </w:pPr>
+      <w:rPr>
+        <w:rFonts w:ascii="Courier New" w:hAnsi="Courier New" w:cs="Courier New" w:hint="default"/>
+      </w:rPr>
+    </w:lvl>
+    <w:lvl w:ilvl="2" w:tplc="04090005" w:tentative="1">
+      <w:start w:val="1"/>
+      <w:numFmt w:val="bullet"/>
+      <w:lvlText w:val=""/>
+      <w:lvlJc w:val="left"/>
+      <w:pPr>
+        <w:ind w:left="2869" w:hanging="360"/>
+      </w:pPr>
+      <w:rPr>
+        <w:rFonts w:ascii="Wingdings" w:hAnsi="Wingdings" w:hint="default"/>
+      </w:rPr>
+    </w:lvl>
+    <w:lvl w:ilvl="3" w:tplc="04090001" w:tentative="1">
+      <w:start w:val="1"/>
+      <w:numFmt w:val="bullet"/>
+      <w:lvlText w:val=""/>
+      <w:lvlJc w:val="left"/>
+      <w:pPr>
+        <w:ind w:left="3589" w:hanging="360"/>
+      </w:pPr>
+      <w:rPr>
+        <w:rFonts w:ascii="Symbol" w:hAnsi="Symbol" w:hint="default"/>
+      </w:rPr>
+    </w:lvl>
+    <w:lvl w:ilvl="4" w:tplc="04090003" w:tentative="1">
+      <w:start w:val="1"/>
+      <w:numFmt w:val="bullet"/>
+      <w:lvlText w:val="o"/>
+      <w:lvlJc w:val="left"/>
+      <w:pPr>
+        <w:ind w:left="4309" w:hanging="360"/>
+      </w:pPr>
+      <w:rPr>
+        <w:rFonts w:ascii="Courier New" w:hAnsi="Courier New" w:cs="Courier New" w:hint="default"/>
+      </w:rPr>
+    </w:lvl>
+    <w:lvl w:ilvl="5" w:tplc="04090005" w:tentative="1">
+      <w:start w:val="1"/>
+      <w:numFmt w:val="bullet"/>
+      <w:lvlText w:val=""/>
+      <w:lvlJc w:val="left"/>
+      <w:pPr>
+        <w:ind w:left="5029" w:hanging="360"/>
+      </w:pPr>
+      <w:rPr>
+        <w:rFonts w:ascii="Wingdings" w:hAnsi="Wingdings" w:hint="default"/>
+      </w:rPr>
+    </w:lvl>
+    <w:lvl w:ilvl="6" w:tplc="04090001" w:tentative="1">
+      <w:start w:val="1"/>
+      <w:numFmt w:val="bullet"/>
+      <w:lvlText w:val=""/>
+      <w:lvlJc w:val="left"/>
+      <w:pPr>
+        <w:ind w:left="5749" w:hanging="360"/>
+      </w:pPr>
+      <w:rPr>
+        <w:rFonts w:ascii="Symbol" w:hAnsi="Symbol" w:hint="default"/>
+      </w:rPr>
+    </w:lvl>
+    <w:lvl w:ilvl="7" w:tplc="04090003" w:tentative="1">
+      <w:start w:val="1"/>
+      <w:numFmt w:val="bullet"/>
+      <w:lvlText w:val="o"/>
+      <w:lvlJc w:val="left"/>
+      <w:pPr>
+        <w:ind w:left="6469" w:hanging="360"/>
+      </w:pPr>
+      <w:rPr>
+        <w:rFonts w:ascii="Courier New" w:hAnsi="Courier New" w:cs="Courier New" w:hint="default"/>
+      </w:rPr>
+    </w:lvl>
+    <w:lvl w:ilvl="8" w:tplc="04090005" w:tentative="1">
+      <w:start w:val="1"/>
+      <w:numFmt w:val="bullet"/>
+      <w:lvlText w:val=""/>
+      <w:lvlJc w:val="left"/>
+      <w:pPr>
+        <w:ind w:left="7189" w:hanging="360"/>
+      </w:pPr>
+      <w:rPr>
+        <w:rFonts w:ascii="Wingdings" w:hAnsi="Wingdings" w:hint="default"/>
+      </w:rPr>
+    </w:lvl>
+  </w:abstractNum>
+  <w:abstractNum w:abstractNumId="1" w15:restartNumberingAfterBreak="0">
     <w:nsid w:val="6BCE1099"/>
     <w:multiLevelType w:val="multilevel"/>
     <w:tmpl w:val="F78E8C2E"/>
@@ -4493,6 +4818,9 @@
     </w:lvl>
   </w:abstractNum>
   <w:num w:numId="1">
+    <w:abstractNumId w:val="1"/>
+  </w:num>
+  <w:num w:numId="2">
     <w:abstractNumId w:val="0"/>
   </w:num>
 </w:numbering>

</xml_diff>

<commit_message>
add diagram and fixes economy section
</commit_message>
<xml_diff>
--- a/economy/economy.docx
+++ b/economy/economy.docx
@@ -128,8 +128,36 @@
                 <w:szCs w:val="28"/>
                 <w:shd w:val="clear" w:color="auto" w:fill="FFFFFF"/>
               </w:rPr>
-              <w:t>Программное средство: «Интернет-магазин ОАО «Свiтанак» на платформе Node.Js</w:t>
-            </w:r>
+              <w:t>Программное средство: «Интернет-магазин ОАО «</w:t>
+            </w:r>
+            <w:proofErr w:type="spellStart"/>
+            <w:r>
+              <w:rPr>
+                <w:rFonts w:cs="Times New Roman"/>
+                <w:szCs w:val="28"/>
+                <w:shd w:val="clear" w:color="auto" w:fill="FFFFFF"/>
+              </w:rPr>
+              <w:t>Свiтанак</w:t>
+            </w:r>
+            <w:proofErr w:type="spellEnd"/>
+            <w:r>
+              <w:rPr>
+                <w:rFonts w:cs="Times New Roman"/>
+                <w:szCs w:val="28"/>
+                <w:shd w:val="clear" w:color="auto" w:fill="FFFFFF"/>
+              </w:rPr>
+              <w:t xml:space="preserve">» на платформе </w:t>
+            </w:r>
+            <w:proofErr w:type="spellStart"/>
+            <w:r>
+              <w:rPr>
+                <w:rFonts w:cs="Times New Roman"/>
+                <w:szCs w:val="28"/>
+                <w:shd w:val="clear" w:color="auto" w:fill="FFFFFF"/>
+              </w:rPr>
+              <w:t>Node.Js</w:t>
+            </w:r>
+            <w:proofErr w:type="spellEnd"/>
           </w:p>
         </w:tc>
       </w:tr>
@@ -162,7 +190,7 @@
               <w:rPr>
                 <w:lang w:val="en-US"/>
               </w:rPr>
-              <w:t>18</w:t>
+              <w:t>22</w:t>
             </w:r>
             <w:r>
               <w:rPr>
@@ -193,30 +221,37 @@
     <w:p>
       <w:pPr>
         <w:pStyle w:val="1"/>
-      </w:pPr>
+        <w:ind w:left="993" w:hanging="283"/>
+      </w:pPr>
+      <w:proofErr w:type="gramStart"/>
       <w:r>
         <w:lastRenderedPageBreak/>
         <w:t xml:space="preserve">7 </w:t>
       </w:r>
       <w:r>
-        <w:t>ЭКОНОМИЧЕСКОЕ ОБОСНОВАНИЕ ПРОЕКТА</w:t>
-      </w:r>
-      <w:r>
         <w:t xml:space="preserve"> </w:t>
       </w:r>
       <w:r>
-        <w:t>ПО</w:t>
-      </w:r>
-    </w:p>
-    <w:p>
-      <w:pPr>
-        <w:pStyle w:val="1"/>
-      </w:pPr>
-      <w:r>
-        <w:t xml:space="preserve">  </w:t>
-      </w:r>
-      <w:r>
-        <w:t xml:space="preserve"> РАЗРАБОТКЕ ПРОГРАММНОГО ОБЕСПЕЧЕНИЯ</w:t>
+        <w:t>Технико</w:t>
+      </w:r>
+      <w:proofErr w:type="gramEnd"/>
+      <w:r>
+        <w:t>-</w:t>
+      </w:r>
+      <w:r>
+        <w:t>ЭКОНОМИЧЕСКОЕ ОБОСНОВАНИЕ Р</w:t>
+      </w:r>
+      <w:r>
+        <w:t>АЗРАБОТКИ ИНТЕРНЕТ-магазина для оао «св</w:t>
+      </w:r>
+      <w:r>
+        <w:rPr>
+          <w:lang w:val="en-US"/>
+        </w:rPr>
+        <w:t>i</w:t>
+      </w:r>
+      <w:r>
+        <w:t>танак»</w:t>
       </w:r>
     </w:p>
     <w:p>
@@ -251,7 +286,36 @@
     </w:p>
     <w:p>
       <w:r>
-        <w:t>Разрабатываемое в дипломном проекте программное средство разработки форм опросников предназначено для применения широким кругом пользователей и позволяет автоматизировать процесс проведения социальных исследований методом опроса. Данное программное средство предназначено упростить процессы распространения и сбора результатов анкеты, которые на текущий момент зачастую выполняются вручную. Использование программного средства позволяет снизить затраты на привлечение специалистов для проведения опросов, а также на процессы распространения анкеты и сбора результатов заполнения.</w:t>
+        <w:t xml:space="preserve">Разрабатываемое в дипломном проекте программное средство </w:t>
+      </w:r>
+      <w:r>
+        <w:t>предоставляет пользователю возможность проведения покупок в режиме онлайн</w:t>
+      </w:r>
+      <w:r>
+        <w:t>.</w:t>
+      </w:r>
+      <w:r>
+        <w:t xml:space="preserve"> Также данной программное средство предназначено упростить процессы заказа продукции, которые на текущий момент зачастую выполняются вручную, тем самым освобождая часть рабочего времени работников магазинов и менеджеров по продажам.</w:t>
+      </w:r>
+      <w:r>
+        <w:t xml:space="preserve"> </w:t>
+      </w:r>
+      <w:r>
+        <w:t xml:space="preserve">Пользователем программного средства </w:t>
+      </w:r>
+      <w:r>
+        <w:t>может выступать любой человек, который имеет персональн</w:t>
+      </w:r>
+      <w:r>
+        <w:t>ый компьютер либо мобильное устройство с доступом к сети И</w:t>
+      </w:r>
+      <w:r>
+        <w:t>нтернет.</w:t>
+      </w:r>
+    </w:p>
+    <w:p>
+      <w:r>
+        <w:t xml:space="preserve">Данное программное средство разрабатывается собственными силами предприятия для собственных нужд с целью повышения эффективности продаж и снижения временных затрат сотрудников на обработку заказов. </w:t>
       </w:r>
     </w:p>
     <w:p>
@@ -268,7 +332,11 @@
         <w:t>ой площадкой</w:t>
       </w:r>
       <w:r>
-        <w:t xml:space="preserve"> для ведения коммерческой деятельности организации ОАО «Св</w:t>
+        <w:t xml:space="preserve"> для ведения коммерческой деятельности организации ОАО «</w:t>
+      </w:r>
+      <w:proofErr w:type="spellStart"/>
+      <w:r>
+        <w:t>Св</w:t>
       </w:r>
       <w:r>
         <w:rPr>
@@ -277,36 +345,17 @@
         <w:t>i</w:t>
       </w:r>
       <w:r>
-        <w:t>танак», т.е. разрабатывается для собственных нужд.</w:t>
-      </w:r>
-    </w:p>
-    <w:p>
-      <w:r>
-        <w:t>Пользователем программного</w:t>
-      </w:r>
-      <w:r>
-        <w:t xml:space="preserve"> средства</w:t>
-      </w:r>
-      <w:r>
-        <w:t xml:space="preserve"> </w:t>
-      </w:r>
-      <w:r>
-        <w:t>может выступать любой человек, который имеет персональн</w:t>
-      </w:r>
-      <w:r>
-        <w:t>ый компьютер либо мобильное устройство с доступом к сети И</w:t>
-      </w:r>
-      <w:r>
-        <w:t>нтернет.</w:t>
+        <w:t>танак</w:t>
+      </w:r>
+      <w:proofErr w:type="spellEnd"/>
+      <w:r>
+        <w:t>».</w:t>
       </w:r>
     </w:p>
     <w:p>
       <w:pPr>
         <w:ind w:firstLine="0"/>
       </w:pPr>
-      <w:r>
-        <w:tab/>
-      </w:r>
     </w:p>
     <w:p>
       <w:pPr>
@@ -658,12 +707,12 @@
           <w:szCs w:val="28"/>
         </w:rPr>
       </w:pPr>
-      <w:r>
-        <w:rPr>
-          <w:rFonts w:cs="Times New Roman"/>
-          <w:szCs w:val="28"/>
-        </w:rPr>
-        <w:lastRenderedPageBreak/>
+      <w:proofErr w:type="spellStart"/>
+      <w:r>
+        <w:rPr>
+          <w:rFonts w:cs="Times New Roman"/>
+          <w:szCs w:val="28"/>
+        </w:rPr>
         <w:t>З</w:t>
       </w:r>
       <w:r>
@@ -674,12 +723,29 @@
         </w:rPr>
         <w:t>Чi</w:t>
       </w:r>
-      <w:r>
-        <w:rPr>
-          <w:rFonts w:cs="Times New Roman"/>
-          <w:szCs w:val="28"/>
-        </w:rPr>
-        <w:t xml:space="preserve"> – часовая заработная плата i-го исполнителя (руб.); </w:t>
+      <w:proofErr w:type="spellEnd"/>
+      <w:r>
+        <w:rPr>
+          <w:rFonts w:cs="Times New Roman"/>
+          <w:szCs w:val="28"/>
+        </w:rPr>
+        <w:t xml:space="preserve"> – часовая заработная плата i-</w:t>
+      </w:r>
+      <w:proofErr w:type="spellStart"/>
+      <w:r>
+        <w:rPr>
+          <w:rFonts w:cs="Times New Roman"/>
+          <w:szCs w:val="28"/>
+        </w:rPr>
+        <w:t>го</w:t>
+      </w:r>
+      <w:proofErr w:type="spellEnd"/>
+      <w:r>
+        <w:rPr>
+          <w:rFonts w:cs="Times New Roman"/>
+          <w:szCs w:val="28"/>
+        </w:rPr>
+        <w:t xml:space="preserve"> исполнителя (руб.); </w:t>
       </w:r>
     </w:p>
     <w:p>
@@ -691,11 +757,13 @@
           <w:szCs w:val="28"/>
         </w:rPr>
       </w:pPr>
-      <w:r>
-        <w:rPr>
-          <w:rFonts w:cs="Times New Roman"/>
-          <w:szCs w:val="28"/>
-        </w:rPr>
+      <w:proofErr w:type="spellStart"/>
+      <w:r>
+        <w:rPr>
+          <w:rFonts w:cs="Times New Roman"/>
+          <w:szCs w:val="28"/>
+        </w:rPr>
+        <w:lastRenderedPageBreak/>
         <w:t>t</w:t>
       </w:r>
       <w:r>
@@ -706,6 +774,7 @@
         </w:rPr>
         <w:t>i</w:t>
       </w:r>
+      <w:proofErr w:type="spellEnd"/>
       <w:r>
         <w:rPr>
           <w:rFonts w:cs="Times New Roman"/>
@@ -734,7 +803,15 @@
         <w:t>бизнес-аналитика, системного архитектора,</w:t>
       </w:r>
       <w:r>
-        <w:t xml:space="preserve"> тестировщика, дизайнера и</w:t>
+        <w:t xml:space="preserve"> </w:t>
+      </w:r>
+      <w:proofErr w:type="spellStart"/>
+      <w:r>
+        <w:t>тестировщика</w:t>
+      </w:r>
+      <w:proofErr w:type="spellEnd"/>
+      <w:r>
+        <w:t>, дизайнера и</w:t>
       </w:r>
       <w:r>
         <w:t xml:space="preserve"> двух инженеров-программистов, один из которых является ведущим</w:t>
@@ -743,15 +820,13 @@
         <w:t xml:space="preserve">. </w:t>
       </w:r>
       <w:r>
-        <w:t>Причиной этого является то, что конечный п</w:t>
-      </w:r>
-      <w:bookmarkStart w:id="0" w:name="_GoBack"/>
-      <w:bookmarkEnd w:id="0"/>
-      <w:r>
-        <w:t>родукт должен состоять из двух частей:</w:t>
-      </w:r>
-      <w:r>
-        <w:t xml:space="preserve"> клиентская часть</w:t>
+        <w:t>Причиной этого является то, что конечный продукт должен состоять из двух частей:</w:t>
+      </w:r>
+      <w:r>
+        <w:t xml:space="preserve"> клиентск</w:t>
+      </w:r>
+      <w:r>
+        <w:t>ой части</w:t>
       </w:r>
       <w:r>
         <w:t>, непосредственно с котор</w:t>
@@ -766,13 +841,22 @@
         <w:t xml:space="preserve"> </w:t>
       </w:r>
       <w:r>
-        <w:t>также серверная часть</w:t>
+        <w:t>также серверн</w:t>
+      </w:r>
+      <w:r>
+        <w:t>ой части</w:t>
       </w:r>
       <w:r>
         <w:t>,</w:t>
       </w:r>
       <w:r>
-        <w:t xml:space="preserve"> на которой осуществляется долговременное хранение результатов работы с программным средством. </w:t>
+        <w:t xml:space="preserve"> на которой осуществляется долговременное хранение результатов работы с программным средством</w:t>
+      </w:r>
+      <w:r>
+        <w:t xml:space="preserve"> и обработка информации</w:t>
+      </w:r>
+      <w:r>
+        <w:t xml:space="preserve">. </w:t>
       </w:r>
       <w:r>
         <w:t xml:space="preserve">Весьма </w:t>
@@ -817,6 +901,26 @@
     <w:p>
       <w:r>
         <w:t>Расчетная норма рабочего времени принята равной 168 часам.</w:t>
+      </w:r>
+      <w:r>
+        <w:t xml:space="preserve"> Данные по заработной плате команды разработчиков предоставлены ОАО «</w:t>
+      </w:r>
+      <w:proofErr w:type="spellStart"/>
+      <w:r>
+        <w:t>Св</w:t>
+      </w:r>
+      <w:r>
+        <w:rPr>
+          <w:lang w:val="en-US"/>
+        </w:rPr>
+        <w:t>i</w:t>
+      </w:r>
+      <w:r>
+        <w:t>танак</w:t>
+      </w:r>
+      <w:proofErr w:type="spellEnd"/>
+      <w:r>
+        <w:t>» на 13 ноября 2020 года.</w:t>
       </w:r>
     </w:p>
     <w:p>
@@ -914,17 +1018,17 @@
     </w:p>
     <w:tbl>
       <w:tblPr>
-        <w:tblW w:w="9864" w:type="dxa"/>
+        <w:tblW w:w="9493" w:type="dxa"/>
         <w:tblLook w:val="06A0" w:firstRow="1" w:lastRow="0" w:firstColumn="1" w:lastColumn="0" w:noHBand="1" w:noVBand="1"/>
       </w:tblPr>
       <w:tblGrid>
         <w:gridCol w:w="617"/>
         <w:gridCol w:w="1466"/>
         <w:gridCol w:w="1974"/>
-        <w:gridCol w:w="1608"/>
-        <w:gridCol w:w="1548"/>
-        <w:gridCol w:w="1287"/>
-        <w:gridCol w:w="1364"/>
+        <w:gridCol w:w="1467"/>
+        <w:gridCol w:w="1417"/>
+        <w:gridCol w:w="1276"/>
+        <w:gridCol w:w="1276"/>
       </w:tblGrid>
       <w:tr>
         <w:trPr>
@@ -1000,6 +1104,7 @@
                 <w:lang w:val="en-US"/>
               </w:rPr>
             </w:pPr>
+            <w:proofErr w:type="spellStart"/>
             <w:r>
               <w:rPr>
                 <w:rFonts w:eastAsia="Times New Roman" w:cs="Times New Roman"/>
@@ -1008,8 +1113,31 @@
                 <w:szCs w:val="28"/>
                 <w:lang w:val="en-US"/>
               </w:rPr>
-              <w:t>Участник команды</w:t>
-            </w:r>
+              <w:t>Участник</w:t>
+            </w:r>
+            <w:proofErr w:type="spellEnd"/>
+            <w:r>
+              <w:rPr>
+                <w:rFonts w:eastAsia="Times New Roman" w:cs="Times New Roman"/>
+                <w:bCs/>
+                <w:color w:val="000000"/>
+                <w:szCs w:val="28"/>
+                <w:lang w:val="en-US"/>
+              </w:rPr>
+              <w:t xml:space="preserve"> </w:t>
+            </w:r>
+            <w:proofErr w:type="spellStart"/>
+            <w:r>
+              <w:rPr>
+                <w:rFonts w:eastAsia="Times New Roman" w:cs="Times New Roman"/>
+                <w:bCs/>
+                <w:color w:val="000000"/>
+                <w:szCs w:val="28"/>
+                <w:lang w:val="en-US"/>
+              </w:rPr>
+              <w:t>команды</w:t>
+            </w:r>
+            <w:proofErr w:type="spellEnd"/>
           </w:p>
         </w:tc>
         <w:tc>
@@ -1037,6 +1165,7 @@
                 <w:lang w:val="en-US"/>
               </w:rPr>
             </w:pPr>
+            <w:proofErr w:type="spellStart"/>
             <w:r>
               <w:rPr>
                 <w:rFonts w:eastAsia="Times New Roman" w:cs="Times New Roman"/>
@@ -1045,13 +1174,58 @@
                 <w:szCs w:val="28"/>
                 <w:lang w:val="en-US"/>
               </w:rPr>
-              <w:t>Вид выполняемой работы</w:t>
-            </w:r>
+              <w:t>Вид</w:t>
+            </w:r>
+            <w:proofErr w:type="spellEnd"/>
+            <w:r>
+              <w:rPr>
+                <w:rFonts w:eastAsia="Times New Roman" w:cs="Times New Roman"/>
+                <w:bCs/>
+                <w:color w:val="000000"/>
+                <w:szCs w:val="28"/>
+                <w:lang w:val="en-US"/>
+              </w:rPr>
+              <w:t xml:space="preserve"> </w:t>
+            </w:r>
+            <w:proofErr w:type="spellStart"/>
+            <w:r>
+              <w:rPr>
+                <w:rFonts w:eastAsia="Times New Roman" w:cs="Times New Roman"/>
+                <w:bCs/>
+                <w:color w:val="000000"/>
+                <w:szCs w:val="28"/>
+                <w:lang w:val="en-US"/>
+              </w:rPr>
+              <w:t>выполняемой</w:t>
+            </w:r>
+            <w:proofErr w:type="spellEnd"/>
+            <w:r>
+              <w:rPr>
+                <w:rFonts w:eastAsia="Times New Roman" w:cs="Times New Roman"/>
+                <w:bCs/>
+                <w:color w:val="000000"/>
+                <w:szCs w:val="28"/>
+                <w:lang w:val="en-US"/>
+              </w:rPr>
+              <w:t xml:space="preserve"> </w:t>
+            </w:r>
+            <w:proofErr w:type="spellStart"/>
+            <w:r>
+              <w:rPr>
+                <w:rFonts w:eastAsia="Times New Roman" w:cs="Times New Roman"/>
+                <w:bCs/>
+                <w:color w:val="000000"/>
+                <w:szCs w:val="28"/>
+                <w:lang w:val="en-US"/>
+              </w:rPr>
+              <w:t>работы</w:t>
+            </w:r>
+            <w:proofErr w:type="spellEnd"/>
           </w:p>
         </w:tc>
         <w:tc>
           <w:tcPr>
-            <w:tcW w:w="1608" w:type="dxa"/>
+            <w:tcW w:w="1467" w:type="dxa"/>
             <w:tcBorders>
               <w:top w:val="single" w:sz="4" w:space="0" w:color="auto"/>
               <w:left w:val="nil"/>
@@ -1098,7 +1272,7 @@
                 <w:color w:val="000000"/>
                 <w:szCs w:val="28"/>
               </w:rPr>
-              <w:t xml:space="preserve">, </w:t>
+              <w:t>,</w:t>
             </w:r>
             <w:r>
               <w:rPr>
@@ -1109,6 +1283,7 @@
               </w:rPr>
               <w:t xml:space="preserve"> </w:t>
             </w:r>
+            <w:proofErr w:type="spellStart"/>
             <w:r>
               <w:rPr>
                 <w:rFonts w:eastAsia="Times New Roman" w:cs="Times New Roman"/>
@@ -1118,11 +1293,12 @@
               </w:rPr>
               <w:t>руб</w:t>
             </w:r>
+            <w:proofErr w:type="spellEnd"/>
           </w:p>
         </w:tc>
         <w:tc>
           <w:tcPr>
-            <w:tcW w:w="1548" w:type="dxa"/>
+            <w:tcW w:w="1417" w:type="dxa"/>
             <w:tcBorders>
               <w:top w:val="single" w:sz="4" w:space="0" w:color="auto"/>
               <w:left w:val="nil"/>
@@ -1160,8 +1336,9 @@
                 <w:color w:val="000000"/>
                 <w:szCs w:val="28"/>
               </w:rPr>
-              <w:t>заработная плата</w:t>
-            </w:r>
+              <w:t xml:space="preserve">заработная </w:t>
+            </w:r>
+            <w:proofErr w:type="spellStart"/>
             <w:r>
               <w:rPr>
                 <w:rFonts w:eastAsia="Times New Roman" w:cs="Times New Roman"/>
@@ -1169,6 +1346,34 @@
                 <w:color w:val="000000"/>
                 <w:szCs w:val="28"/>
               </w:rPr>
+              <w:t>пла</w:t>
+            </w:r>
+            <w:proofErr w:type="spellEnd"/>
+            <w:r>
+              <w:rPr>
+                <w:rFonts w:eastAsia="Times New Roman" w:cs="Times New Roman"/>
+                <w:bCs/>
+                <w:color w:val="000000"/>
+                <w:szCs w:val="28"/>
+              </w:rPr>
+              <w:t>-</w:t>
+            </w:r>
+            <w:r>
+              <w:rPr>
+                <w:rFonts w:eastAsia="Times New Roman" w:cs="Times New Roman"/>
+                <w:bCs/>
+                <w:color w:val="000000"/>
+                <w:szCs w:val="28"/>
+              </w:rPr>
+              <w:t>та</w:t>
+            </w:r>
+            <w:r>
+              <w:rPr>
+                <w:rFonts w:eastAsia="Times New Roman" w:cs="Times New Roman"/>
+                <w:bCs/>
+                <w:color w:val="000000"/>
+                <w:szCs w:val="28"/>
+              </w:rPr>
               <w:t>,</w:t>
             </w:r>
             <w:r>
@@ -1180,6 +1385,7 @@
               </w:rPr>
               <w:t xml:space="preserve"> </w:t>
             </w:r>
+            <w:proofErr w:type="spellStart"/>
             <w:r>
               <w:rPr>
                 <w:rFonts w:eastAsia="Times New Roman" w:cs="Times New Roman"/>
@@ -1189,11 +1395,12 @@
               </w:rPr>
               <w:t>руб</w:t>
             </w:r>
+            <w:proofErr w:type="spellEnd"/>
           </w:p>
         </w:tc>
         <w:tc>
           <w:tcPr>
-            <w:tcW w:w="1287" w:type="dxa"/>
+            <w:tcW w:w="1276" w:type="dxa"/>
             <w:tcBorders>
               <w:top w:val="single" w:sz="4" w:space="0" w:color="auto"/>
               <w:left w:val="nil"/>
@@ -1228,7 +1435,7 @@
         </w:tc>
         <w:tc>
           <w:tcPr>
-            <w:tcW w:w="1364" w:type="dxa"/>
+            <w:tcW w:w="1276" w:type="dxa"/>
             <w:tcBorders>
               <w:top w:val="single" w:sz="4" w:space="0" w:color="auto"/>
               <w:left w:val="nil"/>
@@ -1268,6 +1475,7 @@
               </w:rPr>
               <w:t xml:space="preserve"> </w:t>
             </w:r>
+            <w:proofErr w:type="spellStart"/>
             <w:r>
               <w:rPr>
                 <w:rFonts w:eastAsia="Times New Roman" w:cs="Times New Roman"/>
@@ -1277,6 +1485,7 @@
               </w:rPr>
               <w:t>руб</w:t>
             </w:r>
+            <w:proofErr w:type="spellEnd"/>
           </w:p>
         </w:tc>
       </w:tr>
@@ -1394,7 +1603,7 @@
         </w:tc>
         <w:tc>
           <w:tcPr>
-            <w:tcW w:w="1608" w:type="dxa"/>
+            <w:tcW w:w="1467" w:type="dxa"/>
             <w:tcBorders>
               <w:top w:val="nil"/>
               <w:left w:val="nil"/>
@@ -1430,7 +1639,7 @@
         </w:tc>
         <w:tc>
           <w:tcPr>
-            <w:tcW w:w="1548" w:type="dxa"/>
+            <w:tcW w:w="1417" w:type="dxa"/>
             <w:tcBorders>
               <w:top w:val="nil"/>
               <w:left w:val="nil"/>
@@ -1466,7 +1675,7 @@
         </w:tc>
         <w:tc>
           <w:tcPr>
-            <w:tcW w:w="1287" w:type="dxa"/>
+            <w:tcW w:w="1276" w:type="dxa"/>
             <w:tcBorders>
               <w:top w:val="nil"/>
               <w:left w:val="nil"/>
@@ -1502,7 +1711,7 @@
         </w:tc>
         <w:tc>
           <w:tcPr>
-            <w:tcW w:w="1364" w:type="dxa"/>
+            <w:tcW w:w="1276" w:type="dxa"/>
             <w:tcBorders>
               <w:top w:val="nil"/>
               <w:left w:val="nil"/>
@@ -1648,13 +1857,29 @@
                 <w:color w:val="000000"/>
                 <w:szCs w:val="28"/>
               </w:rPr>
-              <w:t xml:space="preserve">Анализ потребностей клиента с их последующим улучшением, написание требований для продукта и их спецификаций.  </w:t>
+              <w:t xml:space="preserve">Анализ потребностей клиента с их последующим улучшением, написание требований для </w:t>
+            </w:r>
+            <w:r>
+              <w:rPr>
+                <w:rFonts w:eastAsia="Times New Roman" w:cs="Times New Roman"/>
+                <w:color w:val="000000"/>
+                <w:szCs w:val="28"/>
+              </w:rPr>
+              <w:t>ПС</w:t>
+            </w:r>
+            <w:r>
+              <w:rPr>
+                <w:rFonts w:eastAsia="Times New Roman" w:cs="Times New Roman"/>
+                <w:color w:val="000000"/>
+                <w:szCs w:val="28"/>
+              </w:rPr>
+              <w:t xml:space="preserve"> и их спецификаций.  </w:t>
             </w:r>
           </w:p>
         </w:tc>
         <w:tc>
           <w:tcPr>
-            <w:tcW w:w="1608" w:type="dxa"/>
+            <w:tcW w:w="1467" w:type="dxa"/>
             <w:tcBorders>
               <w:top w:val="nil"/>
               <w:left w:val="nil"/>
@@ -1704,7 +1929,7 @@
         </w:tc>
         <w:tc>
           <w:tcPr>
-            <w:tcW w:w="1548" w:type="dxa"/>
+            <w:tcW w:w="1417" w:type="dxa"/>
             <w:tcBorders>
               <w:top w:val="nil"/>
               <w:left w:val="nil"/>
@@ -1738,7 +1963,7 @@
         </w:tc>
         <w:tc>
           <w:tcPr>
-            <w:tcW w:w="1287" w:type="dxa"/>
+            <w:tcW w:w="1276" w:type="dxa"/>
             <w:tcBorders>
               <w:top w:val="nil"/>
               <w:left w:val="nil"/>
@@ -1772,7 +1997,7 @@
         </w:tc>
         <w:tc>
           <w:tcPr>
-            <w:tcW w:w="1364" w:type="dxa"/>
+            <w:tcW w:w="1276" w:type="dxa"/>
             <w:tcBorders>
               <w:top w:val="nil"/>
               <w:left w:val="nil"/>
@@ -1870,6 +2095,7 @@
                 <w:lang w:val="en-US"/>
               </w:rPr>
             </w:pPr>
+            <w:proofErr w:type="spellStart"/>
             <w:r>
               <w:rPr>
                 <w:rFonts w:eastAsia="Times New Roman" w:cs="Times New Roman"/>
@@ -1879,6 +2105,7 @@
               </w:rPr>
               <w:t>Систем</w:t>
             </w:r>
+            <w:proofErr w:type="spellEnd"/>
             <w:r>
               <w:rPr>
                 <w:rFonts w:eastAsia="Times New Roman" w:cs="Times New Roman"/>
@@ -1887,6 +2114,7 @@
               </w:rPr>
               <w:t>-</w:t>
             </w:r>
+            <w:proofErr w:type="spellStart"/>
             <w:r>
               <w:rPr>
                 <w:rFonts w:eastAsia="Times New Roman" w:cs="Times New Roman"/>
@@ -1894,8 +2122,29 @@
                 <w:szCs w:val="28"/>
                 <w:lang w:val="en-US"/>
               </w:rPr>
-              <w:t>ный архитек</w:t>
-            </w:r>
+              <w:t>ный</w:t>
+            </w:r>
+            <w:proofErr w:type="spellEnd"/>
+            <w:r>
+              <w:rPr>
+                <w:rFonts w:eastAsia="Times New Roman" w:cs="Times New Roman"/>
+                <w:color w:val="000000"/>
+                <w:szCs w:val="28"/>
+                <w:lang w:val="en-US"/>
+              </w:rPr>
+              <w:t xml:space="preserve"> </w:t>
+            </w:r>
+            <w:proofErr w:type="spellStart"/>
+            <w:r>
+              <w:rPr>
+                <w:rFonts w:eastAsia="Times New Roman" w:cs="Times New Roman"/>
+                <w:color w:val="000000"/>
+                <w:szCs w:val="28"/>
+                <w:lang w:val="en-US"/>
+              </w:rPr>
+              <w:t>архитек</w:t>
+            </w:r>
+            <w:proofErr w:type="spellEnd"/>
             <w:r>
               <w:rPr>
                 <w:rFonts w:eastAsia="Times New Roman" w:cs="Times New Roman"/>
@@ -1904,6 +2153,7 @@
               </w:rPr>
               <w:t>-</w:t>
             </w:r>
+            <w:proofErr w:type="spellStart"/>
             <w:r>
               <w:rPr>
                 <w:rFonts w:eastAsia="Times New Roman" w:cs="Times New Roman"/>
@@ -1913,6 +2163,7 @@
               </w:rPr>
               <w:t>тор</w:t>
             </w:r>
+            <w:proofErr w:type="spellEnd"/>
           </w:p>
         </w:tc>
         <w:tc>
@@ -1953,7 +2204,39 @@
                 <w:color w:val="000000"/>
                 <w:szCs w:val="28"/>
               </w:rPr>
-              <w:t xml:space="preserve">азработка и подготовка документации по описанию сущностей, взаимосвязей и процессов </w:t>
+              <w:t>азработка и подготовка документации</w:t>
+            </w:r>
+            <w:r>
+              <w:rPr>
+                <w:rFonts w:eastAsia="Times New Roman" w:cs="Times New Roman"/>
+                <w:color w:val="000000"/>
+                <w:szCs w:val="28"/>
+              </w:rPr>
+              <w:t>,</w:t>
+            </w:r>
+            <w:r>
+              <w:rPr>
+                <w:rFonts w:eastAsia="Times New Roman" w:cs="Times New Roman"/>
+                <w:color w:val="000000"/>
+                <w:szCs w:val="28"/>
+              </w:rPr>
+              <w:t xml:space="preserve"> описани</w:t>
+            </w:r>
+            <w:r>
+              <w:rPr>
+                <w:rFonts w:eastAsia="Times New Roman" w:cs="Times New Roman"/>
+                <w:color w:val="000000"/>
+                <w:szCs w:val="28"/>
+              </w:rPr>
+              <w:t>е</w:t>
+            </w:r>
+            <w:r>
+              <w:rPr>
+                <w:rFonts w:eastAsia="Times New Roman" w:cs="Times New Roman"/>
+                <w:color w:val="000000"/>
+                <w:szCs w:val="28"/>
+              </w:rPr>
+              <w:t xml:space="preserve"> сущностей, взаимосвязей </w:t>
             </w:r>
             <w:r>
               <w:rPr>
@@ -1962,13 +2245,13 @@
                 <w:szCs w:val="28"/>
               </w:rPr>
               <w:lastRenderedPageBreak/>
-              <w:t>предметной области.</w:t>
+              <w:t>и процессов предметной области.</w:t>
             </w:r>
           </w:p>
         </w:tc>
         <w:tc>
           <w:tcPr>
-            <w:tcW w:w="1608" w:type="dxa"/>
+            <w:tcW w:w="1467" w:type="dxa"/>
             <w:tcBorders>
               <w:top w:val="nil"/>
               <w:left w:val="nil"/>
@@ -2019,7 +2302,7 @@
         </w:tc>
         <w:tc>
           <w:tcPr>
-            <w:tcW w:w="1548" w:type="dxa"/>
+            <w:tcW w:w="1417" w:type="dxa"/>
             <w:tcBorders>
               <w:top w:val="nil"/>
               <w:left w:val="nil"/>
@@ -2053,7 +2336,7 @@
         </w:tc>
         <w:tc>
           <w:tcPr>
-            <w:tcW w:w="1287" w:type="dxa"/>
+            <w:tcW w:w="1276" w:type="dxa"/>
             <w:tcBorders>
               <w:top w:val="nil"/>
               <w:left w:val="nil"/>
@@ -2087,7 +2370,7 @@
         </w:tc>
         <w:tc>
           <w:tcPr>
-            <w:tcW w:w="1364" w:type="dxa"/>
+            <w:tcW w:w="1276" w:type="dxa"/>
             <w:tcBorders>
               <w:top w:val="nil"/>
               <w:left w:val="nil"/>
@@ -2146,7 +2429,6 @@
                 <w:rFonts w:eastAsia="Times New Roman" w:cs="Times New Roman"/>
                 <w:color w:val="000000"/>
                 <w:szCs w:val="28"/>
-                <w:lang w:val="en-US"/>
               </w:rPr>
             </w:pPr>
             <w:r>
@@ -2154,7 +2436,6 @@
                 <w:rFonts w:eastAsia="Times New Roman" w:cs="Times New Roman"/>
                 <w:color w:val="000000"/>
                 <w:szCs w:val="28"/>
-                <w:lang w:val="en-US"/>
               </w:rPr>
               <w:lastRenderedPageBreak/>
               <w:t>3</w:t>
@@ -2183,7 +2464,6 @@
                 <w:rFonts w:eastAsia="Times New Roman" w:cs="Times New Roman"/>
                 <w:color w:val="000000"/>
                 <w:szCs w:val="28"/>
-                <w:lang w:val="en-US"/>
               </w:rPr>
             </w:pPr>
             <w:r>
@@ -2191,9 +2471,16 @@
                 <w:rFonts w:eastAsia="Times New Roman" w:cs="Times New Roman"/>
                 <w:color w:val="000000"/>
                 <w:szCs w:val="28"/>
-                <w:lang w:val="en-US"/>
-              </w:rPr>
-              <w:t xml:space="preserve">Ведущий </w:t>
+              </w:rPr>
+              <w:t>Ведущий</w:t>
+            </w:r>
+            <w:r>
+              <w:rPr>
+                <w:rFonts w:eastAsia="Times New Roman" w:cs="Times New Roman"/>
+                <w:color w:val="000000"/>
+                <w:szCs w:val="28"/>
+              </w:rPr>
+              <w:t xml:space="preserve"> </w:t>
             </w:r>
             <w:r>
               <w:rPr>
@@ -2203,15 +2490,16 @@
               </w:rPr>
               <w:t>инженер-</w:t>
             </w:r>
-            <w:r>
-              <w:rPr>
-                <w:rFonts w:eastAsia="Times New Roman" w:cs="Times New Roman"/>
-                <w:color w:val="000000"/>
-                <w:szCs w:val="28"/>
-                <w:lang w:val="en-US"/>
+            <w:proofErr w:type="spellStart"/>
+            <w:r>
+              <w:rPr>
+                <w:rFonts w:eastAsia="Times New Roman" w:cs="Times New Roman"/>
+                <w:color w:val="000000"/>
+                <w:szCs w:val="28"/>
               </w:rPr>
               <w:t>програм</w:t>
             </w:r>
+            <w:proofErr w:type="spellEnd"/>
             <w:r>
               <w:rPr>
                 <w:rFonts w:eastAsia="Times New Roman" w:cs="Times New Roman"/>
@@ -2220,15 +2508,16 @@
               </w:rPr>
               <w:t>-</w:t>
             </w:r>
-            <w:r>
-              <w:rPr>
-                <w:rFonts w:eastAsia="Times New Roman" w:cs="Times New Roman"/>
-                <w:color w:val="000000"/>
-                <w:szCs w:val="28"/>
-                <w:lang w:val="en-US"/>
+            <w:proofErr w:type="spellStart"/>
+            <w:r>
+              <w:rPr>
+                <w:rFonts w:eastAsia="Times New Roman" w:cs="Times New Roman"/>
+                <w:color w:val="000000"/>
+                <w:szCs w:val="28"/>
               </w:rPr>
               <w:t>мист</w:t>
             </w:r>
+            <w:proofErr w:type="spellEnd"/>
           </w:p>
         </w:tc>
         <w:tc>
@@ -2267,7 +2556,7 @@
         </w:tc>
         <w:tc>
           <w:tcPr>
-            <w:tcW w:w="1608" w:type="dxa"/>
+            <w:tcW w:w="1467" w:type="dxa"/>
             <w:tcBorders>
               <w:top w:val="nil"/>
               <w:left w:val="nil"/>
@@ -2317,7 +2606,7 @@
         </w:tc>
         <w:tc>
           <w:tcPr>
-            <w:tcW w:w="1548" w:type="dxa"/>
+            <w:tcW w:w="1417" w:type="dxa"/>
             <w:tcBorders>
               <w:top w:val="nil"/>
               <w:left w:val="nil"/>
@@ -2351,7 +2640,7 @@
         </w:tc>
         <w:tc>
           <w:tcPr>
-            <w:tcW w:w="1287" w:type="dxa"/>
+            <w:tcW w:w="1276" w:type="dxa"/>
             <w:tcBorders>
               <w:top w:val="nil"/>
               <w:left w:val="nil"/>
@@ -2385,7 +2674,7 @@
         </w:tc>
         <w:tc>
           <w:tcPr>
-            <w:tcW w:w="1364" w:type="dxa"/>
+            <w:tcW w:w="1276" w:type="dxa"/>
             <w:tcBorders>
               <w:top w:val="nil"/>
               <w:left w:val="nil"/>
@@ -2491,6 +2780,7 @@
               </w:rPr>
               <w:t>Инженер-п</w:t>
             </w:r>
+            <w:proofErr w:type="spellStart"/>
             <w:r>
               <w:rPr>
                 <w:rFonts w:eastAsia="Times New Roman" w:cs="Times New Roman"/>
@@ -2500,6 +2790,7 @@
               </w:rPr>
               <w:t>рограм</w:t>
             </w:r>
+            <w:proofErr w:type="spellEnd"/>
             <w:r>
               <w:rPr>
                 <w:rFonts w:eastAsia="Times New Roman" w:cs="Times New Roman"/>
@@ -2508,6 +2799,7 @@
               </w:rPr>
               <w:t>-</w:t>
             </w:r>
+            <w:proofErr w:type="spellStart"/>
             <w:r>
               <w:rPr>
                 <w:rFonts w:eastAsia="Times New Roman" w:cs="Times New Roman"/>
@@ -2517,6 +2809,7 @@
               </w:rPr>
               <w:t>мист</w:t>
             </w:r>
+            <w:proofErr w:type="spellEnd"/>
           </w:p>
         </w:tc>
         <w:tc>
@@ -2555,7 +2848,7 @@
         </w:tc>
         <w:tc>
           <w:tcPr>
-            <w:tcW w:w="1608" w:type="dxa"/>
+            <w:tcW w:w="1467" w:type="dxa"/>
             <w:tcBorders>
               <w:top w:val="nil"/>
               <w:left w:val="nil"/>
@@ -2605,7 +2898,7 @@
         </w:tc>
         <w:tc>
           <w:tcPr>
-            <w:tcW w:w="1548" w:type="dxa"/>
+            <w:tcW w:w="1417" w:type="dxa"/>
             <w:tcBorders>
               <w:top w:val="nil"/>
               <w:left w:val="nil"/>
@@ -2639,7 +2932,7 @@
         </w:tc>
         <w:tc>
           <w:tcPr>
-            <w:tcW w:w="1287" w:type="dxa"/>
+            <w:tcW w:w="1276" w:type="dxa"/>
             <w:tcBorders>
               <w:top w:val="nil"/>
               <w:left w:val="nil"/>
@@ -2673,7 +2966,7 @@
         </w:tc>
         <w:tc>
           <w:tcPr>
-            <w:tcW w:w="1364" w:type="dxa"/>
+            <w:tcW w:w="1276" w:type="dxa"/>
             <w:tcBorders>
               <w:top w:val="nil"/>
               <w:left w:val="nil"/>
@@ -2776,6 +3069,7 @@
                 <w:szCs w:val="28"/>
               </w:rPr>
             </w:pPr>
+            <w:proofErr w:type="spellStart"/>
             <w:r>
               <w:rPr>
                 <w:rFonts w:eastAsia="Times New Roman" w:cs="Times New Roman"/>
@@ -2784,6 +3078,7 @@
               </w:rPr>
               <w:t>Тестировщик</w:t>
             </w:r>
+            <w:proofErr w:type="spellEnd"/>
           </w:p>
         </w:tc>
         <w:tc>
@@ -2822,7 +3117,7 @@
         </w:tc>
         <w:tc>
           <w:tcPr>
-            <w:tcW w:w="1608" w:type="dxa"/>
+            <w:tcW w:w="1467" w:type="dxa"/>
             <w:tcBorders>
               <w:top w:val="nil"/>
               <w:left w:val="nil"/>
@@ -2872,7 +3167,7 @@
         </w:tc>
         <w:tc>
           <w:tcPr>
-            <w:tcW w:w="1548" w:type="dxa"/>
+            <w:tcW w:w="1417" w:type="dxa"/>
             <w:tcBorders>
               <w:top w:val="nil"/>
               <w:left w:val="nil"/>
@@ -2906,7 +3201,7 @@
         </w:tc>
         <w:tc>
           <w:tcPr>
-            <w:tcW w:w="1287" w:type="dxa"/>
+            <w:tcW w:w="1276" w:type="dxa"/>
             <w:tcBorders>
               <w:top w:val="nil"/>
               <w:left w:val="nil"/>
@@ -2940,7 +3235,7 @@
         </w:tc>
         <w:tc>
           <w:tcPr>
-            <w:tcW w:w="1364" w:type="dxa"/>
+            <w:tcW w:w="1276" w:type="dxa"/>
             <w:tcBorders>
               <w:top w:val="nil"/>
               <w:left w:val="nil"/>
@@ -3097,7 +3392,7 @@
         </w:tc>
         <w:tc>
           <w:tcPr>
-            <w:tcW w:w="1608" w:type="dxa"/>
+            <w:tcW w:w="1467" w:type="dxa"/>
             <w:tcBorders>
               <w:top w:val="nil"/>
               <w:left w:val="nil"/>
@@ -3147,7 +3442,7 @@
         </w:tc>
         <w:tc>
           <w:tcPr>
-            <w:tcW w:w="1548" w:type="dxa"/>
+            <w:tcW w:w="1417" w:type="dxa"/>
             <w:tcBorders>
               <w:top w:val="nil"/>
               <w:left w:val="nil"/>
@@ -3181,7 +3476,7 @@
         </w:tc>
         <w:tc>
           <w:tcPr>
-            <w:tcW w:w="1287" w:type="dxa"/>
+            <w:tcW w:w="1276" w:type="dxa"/>
             <w:tcBorders>
               <w:top w:val="nil"/>
               <w:left w:val="nil"/>
@@ -3215,7 +3510,7 @@
         </w:tc>
         <w:tc>
           <w:tcPr>
-            <w:tcW w:w="1364" w:type="dxa"/>
+            <w:tcW w:w="1276" w:type="dxa"/>
             <w:tcBorders>
               <w:top w:val="nil"/>
               <w:left w:val="nil"/>
@@ -3254,7 +3549,7 @@
         </w:trPr>
         <w:tc>
           <w:tcPr>
-            <w:tcW w:w="8500" w:type="dxa"/>
+            <w:tcW w:w="8217" w:type="dxa"/>
             <w:gridSpan w:val="6"/>
             <w:tcBorders>
               <w:top w:val="single" w:sz="4" w:space="0" w:color="auto"/>
@@ -3305,7 +3600,7 @@
         </w:tc>
         <w:tc>
           <w:tcPr>
-            <w:tcW w:w="1364" w:type="dxa"/>
+            <w:tcW w:w="1276" w:type="dxa"/>
             <w:tcBorders>
               <w:top w:val="nil"/>
               <w:left w:val="nil"/>
@@ -3362,7 +3657,7 @@
         </w:trPr>
         <w:tc>
           <w:tcPr>
-            <w:tcW w:w="8500" w:type="dxa"/>
+            <w:tcW w:w="8217" w:type="dxa"/>
             <w:gridSpan w:val="6"/>
             <w:tcBorders>
               <w:top w:val="single" w:sz="4" w:space="0" w:color="auto"/>
@@ -3397,7 +3692,7 @@
         </w:tc>
         <w:tc>
           <w:tcPr>
-            <w:tcW w:w="1364" w:type="dxa"/>
+            <w:tcW w:w="1276" w:type="dxa"/>
             <w:tcBorders>
               <w:top w:val="nil"/>
               <w:left w:val="nil"/>
@@ -3660,25 +3955,7 @@
             <w:rPr>
               <w:rFonts w:ascii="Cambria Math" w:hAnsi="Cambria Math"/>
             </w:rPr>
-            <m:t xml:space="preserve">                 </m:t>
-          </m:r>
-          <m:r>
-            <m:rPr>
-              <m:sty m:val="p"/>
-            </m:rPr>
-            <w:rPr>
-              <w:rFonts w:ascii="Cambria Math" w:hAnsi="Cambria Math"/>
-            </w:rPr>
-            <m:t xml:space="preserve">        </m:t>
-          </m:r>
-          <m:r>
-            <m:rPr>
-              <m:sty m:val="p"/>
-            </m:rPr>
-            <w:rPr>
-              <w:rFonts w:ascii="Cambria Math" w:hAnsi="Cambria Math"/>
-            </w:rPr>
-            <m:t xml:space="preserve">                                 (7.2)</m:t>
+            <m:t xml:space="preserve"> ,                                                         (7.2)</m:t>
           </m:r>
         </m:oMath>
       </m:oMathPara>
@@ -3710,7 +3987,16 @@
           <w:rFonts w:cs="Times New Roman"/>
           <w:szCs w:val="28"/>
         </w:rPr>
-        <w:t>где З</w:t>
+        <w:lastRenderedPageBreak/>
+        <w:t xml:space="preserve">где </w:t>
+      </w:r>
+      <w:proofErr w:type="spellStart"/>
+      <w:r>
+        <w:rPr>
+          <w:rFonts w:cs="Times New Roman"/>
+          <w:szCs w:val="28"/>
+        </w:rPr>
+        <w:t>З</w:t>
       </w:r>
       <w:r>
         <w:rPr>
@@ -3720,6 +4006,7 @@
         </w:rPr>
         <w:t>о</w:t>
       </w:r>
+      <w:proofErr w:type="spellEnd"/>
       <w:r>
         <w:rPr>
           <w:rFonts w:cs="Times New Roman"/>
@@ -3737,6 +4024,7 @@
           <w:szCs w:val="28"/>
         </w:rPr>
       </w:pPr>
+      <w:proofErr w:type="spellStart"/>
       <w:r>
         <w:rPr>
           <w:rFonts w:cs="Times New Roman"/>
@@ -3752,6 +4040,7 @@
         </w:rPr>
         <w:t>д</w:t>
       </w:r>
+      <w:proofErr w:type="spellEnd"/>
       <w:r>
         <w:rPr>
           <w:rFonts w:cs="Times New Roman"/>
@@ -3788,8 +4077,31 @@
           <w:rFonts w:cs="Times New Roman"/>
           <w:szCs w:val="28"/>
         </w:rPr>
-        <w:lastRenderedPageBreak/>
-        <w:t>Таким образом, затраты на дополнительную заработную плату составляют:</w:t>
+        <w:t xml:space="preserve">Таким образом, затраты на дополнительную заработную плату </w:t>
+      </w:r>
+      <w:r>
+        <w:rPr>
+          <w:rFonts w:cs="Times New Roman"/>
+          <w:szCs w:val="28"/>
+        </w:rPr>
+        <w:t>составят</w:t>
+      </w:r>
+    </w:p>
+    <w:p>
+      <w:pPr>
+        <w:pStyle w:val="a3"/>
+        <w:ind w:left="0"/>
+        <w:rPr>
+          <w:rFonts w:cs="Times New Roman"/>
+          <w:szCs w:val="28"/>
+        </w:rPr>
+      </w:pPr>
+      <w:r>
+        <w:rPr>
+          <w:rFonts w:cs="Times New Roman"/>
+          <w:szCs w:val="28"/>
+        </w:rPr>
+        <w:t>:</w:t>
       </w:r>
     </w:p>
     <w:p>
@@ -4207,7 +4519,7 @@
               <w:rFonts w:ascii="Cambria Math" w:hAnsi="Cambria Math"/>
               <w:szCs w:val="28"/>
             </w:rPr>
-            <m:t xml:space="preserve">                   </m:t>
+            <m:t xml:space="preserve"> ,                  </m:t>
           </m:r>
           <m:r>
             <m:rPr>
@@ -4217,17 +4529,7 @@
               <w:rFonts w:ascii="Cambria Math"/>
               <w:szCs w:val="28"/>
             </w:rPr>
-            <m:t xml:space="preserve"> </m:t>
-          </m:r>
-          <m:r>
-            <m:rPr>
-              <m:sty m:val="p"/>
-            </m:rPr>
-            <w:rPr>
-              <w:rFonts w:ascii="Cambria Math"/>
-              <w:szCs w:val="28"/>
-            </w:rPr>
-            <m:t xml:space="preserve">        </m:t>
+            <m:t xml:space="preserve">         </m:t>
           </m:r>
           <m:r>
             <m:rPr>
@@ -4280,6 +4582,7 @@
         </w:rPr>
         <w:t xml:space="preserve">где </w:t>
       </w:r>
+      <w:proofErr w:type="spellStart"/>
       <w:r>
         <w:rPr>
           <w:rFonts w:cs="Times New Roman"/>
@@ -4295,6 +4598,7 @@
         </w:rPr>
         <w:t>о</w:t>
       </w:r>
+      <w:proofErr w:type="spellEnd"/>
       <w:r>
         <w:rPr>
           <w:rFonts w:cs="Times New Roman"/>
@@ -4319,6 +4623,7 @@
           <w:szCs w:val="28"/>
         </w:rPr>
       </w:pPr>
+      <w:proofErr w:type="spellStart"/>
       <w:r>
         <w:rPr>
           <w:rFonts w:cs="Times New Roman"/>
@@ -4334,6 +4639,7 @@
         </w:rPr>
         <w:t>д</w:t>
       </w:r>
+      <w:proofErr w:type="spellEnd"/>
       <w:r>
         <w:rPr>
           <w:rFonts w:cs="Times New Roman"/>
@@ -4365,6 +4671,7 @@
           <w:szCs w:val="28"/>
         </w:rPr>
       </w:pPr>
+      <w:proofErr w:type="spellStart"/>
       <w:r>
         <w:rPr>
           <w:rFonts w:cs="Times New Roman"/>
@@ -4380,6 +4687,7 @@
         </w:rPr>
         <w:t>соц</w:t>
       </w:r>
+      <w:proofErr w:type="spellEnd"/>
       <w:r>
         <w:rPr>
           <w:rFonts w:cs="Times New Roman"/>
@@ -4791,43 +5099,7 @@
             <w:rPr>
               <w:rFonts w:ascii="Cambria Math" w:hAnsi="Cambria Math"/>
             </w:rPr>
-            <m:t xml:space="preserve">       </m:t>
-          </m:r>
-          <m:r>
-            <m:rPr>
-              <m:sty m:val="p"/>
-            </m:rPr>
-            <w:rPr>
-              <w:rFonts w:ascii="Cambria Math" w:hAnsi="Cambria Math"/>
-            </w:rPr>
-            <m:t xml:space="preserve"> </m:t>
-          </m:r>
-          <m:r>
-            <m:rPr>
-              <m:sty m:val="p"/>
-            </m:rPr>
-            <w:rPr>
-              <w:rFonts w:ascii="Cambria Math" w:hAnsi="Cambria Math"/>
-            </w:rPr>
-            <m:t xml:space="preserve">                     </m:t>
-          </m:r>
-          <m:r>
-            <m:rPr>
-              <m:sty m:val="p"/>
-            </m:rPr>
-            <w:rPr>
-              <w:rFonts w:ascii="Cambria Math" w:hAnsi="Cambria Math"/>
-            </w:rPr>
-            <m:t xml:space="preserve">        </m:t>
-          </m:r>
-          <m:r>
-            <m:rPr>
-              <m:sty m:val="p"/>
-            </m:rPr>
-            <w:rPr>
-              <w:rFonts w:ascii="Cambria Math" w:hAnsi="Cambria Math"/>
-            </w:rPr>
-            <m:t xml:space="preserve">                 (7.4)</m:t>
+            <m:t xml:space="preserve"> ,                                                     (7.4)</m:t>
           </m:r>
         </m:oMath>
       </m:oMathPara>
@@ -4853,6 +5125,7 @@
         </w:rPr>
         <w:t xml:space="preserve">где </w:t>
       </w:r>
+      <w:proofErr w:type="spellStart"/>
       <w:r>
         <w:rPr>
           <w:rFonts w:cs="Times New Roman"/>
@@ -4868,6 +5141,7 @@
         </w:rPr>
         <w:t>о</w:t>
       </w:r>
+      <w:proofErr w:type="spellEnd"/>
       <w:r>
         <w:rPr>
           <w:rFonts w:cs="Times New Roman"/>
@@ -4892,6 +5166,7 @@
           <w:szCs w:val="28"/>
         </w:rPr>
       </w:pPr>
+      <w:proofErr w:type="spellStart"/>
       <w:r>
         <w:rPr>
           <w:rFonts w:cs="Times New Roman"/>
@@ -4907,6 +5182,7 @@
         </w:rPr>
         <w:t>пз</w:t>
       </w:r>
+      <w:proofErr w:type="spellEnd"/>
       <w:r>
         <w:rPr>
           <w:rFonts w:cs="Times New Roman"/>
@@ -4945,6 +5221,16 @@
         </w:rPr>
         <w:t>Таким образом:</w:t>
       </w:r>
+    </w:p>
+    <w:p>
+      <w:pPr>
+        <w:pStyle w:val="a3"/>
+        <w:ind w:left="0"/>
+        <w:rPr>
+          <w:rFonts w:cs="Times New Roman"/>
+          <w:szCs w:val="28"/>
+        </w:rPr>
+      </w:pPr>
     </w:p>
     <w:p>
       <w:pPr>
@@ -5087,17 +5373,9 @@
         </w:rPr>
       </w:pPr>
       <w:r>
+        <w:lastRenderedPageBreak/>
         <w:t>Полная сумма затрат на разработку программного обеспечения находится путем суммирования всех рассчитанных статей затрат. Расчет приведен в таблице 7.2.</w:t>
       </w:r>
-    </w:p>
-    <w:p>
-      <w:pPr>
-        <w:ind w:firstLine="0"/>
-        <w:rPr>
-          <w:rFonts w:cs="Times New Roman"/>
-          <w:szCs w:val="28"/>
-        </w:rPr>
-      </w:pPr>
     </w:p>
     <w:p>
       <w:pPr>
@@ -5122,7 +5400,6 @@
           <w:rFonts w:cs="Times New Roman"/>
           <w:szCs w:val="28"/>
         </w:rPr>
-        <w:lastRenderedPageBreak/>
         <w:t xml:space="preserve">Таблица </w:t>
       </w:r>
       <w:r>
@@ -5493,7 +5770,19 @@
     <w:p/>
     <w:p>
       <w:r>
-        <w:t xml:space="preserve">Рассчитанное значение полной себестоимости, которая составила </w:t>
+        <w:t>Рассчитанное значен</w:t>
+      </w:r>
+      <w:r>
+        <w:t>ие полной себестоимости, которое</w:t>
+      </w:r>
+      <w:r>
+        <w:t xml:space="preserve"> составил</w:t>
+      </w:r>
+      <w:r>
+        <w:t>о</w:t>
+      </w:r>
+      <w:r>
+        <w:t xml:space="preserve"> </w:t>
       </w:r>
       <w:r>
         <w:rPr>
@@ -5510,7 +5799,10 @@
         <w:t xml:space="preserve"> </w:t>
       </w:r>
       <w:r>
-        <w:t>руб., будет использоваться в дальнейшем, для определения цены ПС.</w:t>
+        <w:t xml:space="preserve">руб., будет использоваться в дальнейшем для определения </w:t>
+      </w:r>
+      <w:r>
+        <w:t>экономического эффекта, а также уровня рентабельности разработки и внедрения программного средства.</w:t>
       </w:r>
     </w:p>
     <w:p/>
@@ -5521,6 +5813,9 @@
       <w:r>
         <w:t xml:space="preserve">7.3 Оценка экономического эффекта </w:t>
       </w:r>
+      <w:r>
+        <w:t>от использования программного средства</w:t>
+      </w:r>
     </w:p>
     <w:p/>
     <w:p>
@@ -5531,18 +5826,69 @@
         <w:t>аркетолога примерно составляет 1</w:t>
       </w:r>
       <w:r>
-        <w:t xml:space="preserve">0 минут. Среднее время, затрачиваемое на консультацию клиента и дистанционный подбор товара с использованием программного средства, сократится примерно на 30% для одного заказа. В двух отделах розничной торговли в сумме работает 12 </w:t>
+        <w:t>0 минут, что в процентном соотношении от часа</w:t>
+      </w:r>
+      <w:r>
+        <w:t xml:space="preserve"> примерно</w:t>
+      </w:r>
+      <w:r>
+        <w:t xml:space="preserve"> </w:t>
+      </w:r>
+      <w:r>
+        <w:t>равно</w:t>
+      </w:r>
+      <w:r>
+        <w:t xml:space="preserve"> 15%.</w:t>
+      </w:r>
+      <w:r>
+        <w:t xml:space="preserve"> Среднее время, затрачиваемое на консультацию клиента и дистанционный подбор товара с использованием программного средства, сократится примерно на 30% для одного заказа. В двух отделах розничной торговли в сумме работает 12 </w:t>
       </w:r>
       <w:r>
         <w:t>менеджеров по продажам</w:t>
       </w:r>
       <w:r>
-        <w:t>. Экономия выразится в освобождении времени на консультации по телефону и предоставление подробной информации о товарах посредством электронной почты, что позволит увеличить количество обрабатываемых заказов.</w:t>
-      </w:r>
-    </w:p>
-    <w:p>
-      <w:r>
-        <w:t>Рассчитает сэкономленное за год время:</w:t>
+        <w:t>, для которых э</w:t>
+      </w:r>
+      <w:r>
+        <w:t>кономия выразится в освобождении времени на консультации по телефону и предоставление подробной информации о товарах посредством электронной почты, что позволит увеличить количество обрабатываемых заказов.</w:t>
+      </w:r>
+    </w:p>
+    <w:p>
+      <w:r>
+        <w:t>Рассчитаем</w:t>
+      </w:r>
+      <w:r>
+        <w:t xml:space="preserve"> сэкономленное за год время</w:t>
+      </w:r>
+      <w:r>
+        <w:t xml:space="preserve">, поместив в первые скобки произведение количества месяцев, среднего количества рабочих дней </w:t>
+      </w:r>
+      <w:r>
+        <w:t>в месяце</w:t>
+      </w:r>
+      <w:r>
+        <w:t xml:space="preserve"> и процента сэкономленного</w:t>
+      </w:r>
+      <w:r>
+        <w:t xml:space="preserve"> за час</w:t>
+      </w:r>
+      <w:r>
+        <w:t xml:space="preserve"> времени</w:t>
+      </w:r>
+      <w:r>
+        <w:t xml:space="preserve"> сотрудника</w:t>
+      </w:r>
+      <w:r>
+        <w:t xml:space="preserve">, а во вторые – количество часов </w:t>
+      </w:r>
+      <w:r>
+        <w:t>в рабочем дне</w:t>
+      </w:r>
+      <w:r>
+        <w:t xml:space="preserve"> и количество работников</w:t>
+      </w:r>
+      <w:r>
+        <w:t>:</w:t>
       </w:r>
     </w:p>
     <w:p/>
@@ -5628,7 +5974,19 @@
     </w:p>
     <w:p>
       <w:r>
-        <w:t>Рассчитаем экономию затрат на основе сэкономленного времени:</w:t>
+        <w:t>Н</w:t>
+      </w:r>
+      <w:r>
+        <w:t>а основе сэкономленного времени</w:t>
+      </w:r>
+      <w:r>
+        <w:t xml:space="preserve"> вычислим</w:t>
+      </w:r>
+      <w:r>
+        <w:t xml:space="preserve"> экономию затрат</w:t>
+      </w:r>
+      <w:r>
+        <w:t>:</w:t>
       </w:r>
     </w:p>
     <w:p/>
@@ -5665,7 +6023,7 @@
             <w:rPr>
               <w:rFonts w:ascii="Cambria Math" w:hAnsi="Cambria Math"/>
             </w:rPr>
-            <m:t>=12,2 ∙3 628,8=37 013,76(руб)</m:t>
+            <m:t>=10,2 ∙3 628,8=37 013,76(руб)</m:t>
           </m:r>
         </m:oMath>
       </m:oMathPara>
@@ -5673,8 +6031,13 @@
     <w:p/>
     <w:p>
       <w:r>
-        <w:t xml:space="preserve">Вычтем из полученных данных отчисления в ФСЗН и получим следующее: </w:t>
-      </w:r>
+        <w:t xml:space="preserve">Рассчитаем </w:t>
+      </w:r>
+      <w:r>
+        <w:t xml:space="preserve">из полученных данных отчисления в ФСЗН и получим следующее: </w:t>
+      </w:r>
+      <w:bookmarkStart w:id="0" w:name="_GoBack"/>
+      <w:bookmarkEnd w:id="0"/>
     </w:p>
     <w:p/>
     <w:p>
@@ -5786,10 +6149,43 @@
               <w:rFonts w:ascii="Cambria Math" w:hAnsi="Cambria Math" w:cs="Times New Roman"/>
               <w:szCs w:val="28"/>
             </w:rPr>
-            <m:t>=14 727,78 (руб)</m:t>
+            <m:t xml:space="preserve">=14 727,78 </m:t>
+          </m:r>
+          <m:d>
+            <m:dPr>
+              <m:ctrlPr>
+                <w:rPr>
+                  <w:rFonts w:ascii="Cambria Math" w:hAnsi="Cambria Math" w:cs="Times New Roman"/>
+                  <w:i/>
+                  <w:szCs w:val="28"/>
+                </w:rPr>
+              </m:ctrlPr>
+            </m:dPr>
+            <m:e>
+              <m:r>
+                <w:rPr>
+                  <w:rFonts w:ascii="Cambria Math" w:hAnsi="Cambria Math" w:cs="Times New Roman"/>
+                  <w:szCs w:val="28"/>
+                </w:rPr>
+                <m:t>руб</m:t>
+              </m:r>
+            </m:e>
+          </m:d>
+          <m:r>
+            <w:rPr>
+              <w:rFonts w:ascii="Cambria Math" w:hAnsi="Cambria Math" w:cs="Times New Roman"/>
+              <w:szCs w:val="28"/>
+            </w:rPr>
+            <m:t>,</m:t>
           </m:r>
         </m:oMath>
       </m:oMathPara>
+    </w:p>
+    <w:p/>
+    <w:p>
+      <w:r>
+        <w:t>а экономия затрат после вычета отчислений составит:</w:t>
+      </w:r>
     </w:p>
     <w:p/>
     <w:p>
@@ -5884,7 +6280,11 @@
         <w:t>Экономический эффект рассчитывается по следующей формуле:</w:t>
       </w:r>
     </w:p>
-    <w:p/>
+    <w:p>
+      <w:pPr>
+        <w:jc w:val="center"/>
+      </w:pPr>
+    </w:p>
     <w:p>
       <w:pPr>
         <w:jc w:val="right"/>
@@ -6040,16 +6440,24 @@
           <m:t>)</m:t>
         </m:r>
       </m:oMath>
+      <w:proofErr w:type="gramStart"/>
       <w:r>
         <w:rPr>
           <w:rFonts w:eastAsiaTheme="minorEastAsia"/>
         </w:rPr>
-        <w:t xml:space="preserve">,               </w:t>
-      </w:r>
+        <w:t xml:space="preserve">,   </w:t>
+      </w:r>
+      <w:proofErr w:type="gramEnd"/>
       <w:r>
         <w:rPr>
           <w:rFonts w:eastAsiaTheme="minorEastAsia"/>
         </w:rPr>
+        <w:t xml:space="preserve">            </w:t>
+      </w:r>
+      <w:r>
+        <w:rPr>
+          <w:rFonts w:eastAsiaTheme="minorEastAsia"/>
+        </w:rPr>
         <w:t xml:space="preserve">        </w:t>
       </w:r>
       <w:r>
@@ -6066,21 +6474,41 @@
     </w:p>
     <w:p>
       <w:r>
-        <w:lastRenderedPageBreak/>
         <w:t>г</w:t>
       </w:r>
       <w:r>
-        <w:t>де Э</w:t>
+        <w:t xml:space="preserve">де </w:t>
+      </w:r>
+      <w:proofErr w:type="spellStart"/>
+      <w:proofErr w:type="gramStart"/>
+      <w:r>
+        <w:t>Э</w:t>
       </w:r>
       <w:r>
         <w:rPr>
           <w:vertAlign w:val="subscript"/>
         </w:rPr>
-        <w:t xml:space="preserve">з </w:t>
-      </w:r>
-      <w:r>
-        <w:t xml:space="preserve"> - экономия текущих затрат, полученная в случае применения программного средства, руб</w:t>
-      </w:r>
+        <w:t>з</w:t>
+      </w:r>
+      <w:proofErr w:type="spellEnd"/>
+      <w:r>
+        <w:rPr>
+          <w:vertAlign w:val="subscript"/>
+        </w:rPr>
+        <w:t xml:space="preserve"> </w:t>
+      </w:r>
+      <w:r>
+        <w:t xml:space="preserve"> -</w:t>
+      </w:r>
+      <w:proofErr w:type="gramEnd"/>
+      <w:r>
+        <w:t xml:space="preserve"> экономия текущих затрат, полученная в случае применения программного средства, </w:t>
+      </w:r>
+      <w:proofErr w:type="spellStart"/>
+      <w:r>
+        <w:t>руб</w:t>
+      </w:r>
+      <w:proofErr w:type="spellEnd"/>
       <w:r>
         <w:t>;</w:t>
       </w:r>
@@ -6092,6 +6520,7 @@
         </w:rPr>
         <w:t>∆</w:t>
       </w:r>
+      <w:proofErr w:type="spellStart"/>
       <w:r>
         <w:t>З</w:t>
       </w:r>
@@ -6101,14 +6530,21 @@
         </w:rPr>
         <w:t>тек</w:t>
       </w:r>
-      <w:r>
-        <w:t xml:space="preserve"> – прирост текущих затрат, связанных с использованием программного средства, руб</w:t>
-      </w:r>
+      <w:proofErr w:type="spellEnd"/>
+      <w:r>
+        <w:t xml:space="preserve"> – прирост текущих затрат, связанных с использованием программного средства, </w:t>
+      </w:r>
+      <w:proofErr w:type="spellStart"/>
+      <w:r>
+        <w:t>руб</w:t>
+      </w:r>
+      <w:proofErr w:type="spellEnd"/>
       <w:r>
         <w:t>;</w:t>
       </w:r>
     </w:p>
     <w:p>
+      <w:proofErr w:type="spellStart"/>
       <w:r>
         <w:t>Н</w:t>
       </w:r>
@@ -6118,6 +6554,7 @@
         </w:rPr>
         <w:t>п</w:t>
       </w:r>
+      <w:proofErr w:type="spellEnd"/>
       <w:r>
         <w:t xml:space="preserve"> – ставка налога на прибыль в соответствии с действующим законодательством, %</w:t>
       </w:r>
@@ -6255,7 +6692,11 @@
         <w:t>Уровень рентабельности рассчитывается по формуле 7.6:</w:t>
       </w:r>
     </w:p>
-    <w:p/>
+    <w:p>
+      <w:pPr>
+        <w:jc w:val="center"/>
+      </w:pPr>
+    </w:p>
     <w:p>
       <m:oMathPara>
         <m:oMathParaPr>
@@ -6376,19 +6817,7 @@
             <w:rPr>
               <w:rFonts w:ascii="Cambria Math" w:hAnsi="Cambria Math"/>
             </w:rPr>
-            <m:t xml:space="preserve"> ∙100%,                   </m:t>
-          </m:r>
-          <m:r>
-            <w:rPr>
-              <w:rFonts w:ascii="Cambria Math" w:hAnsi="Cambria Math"/>
-            </w:rPr>
-            <m:t xml:space="preserve">            </m:t>
-          </m:r>
-          <m:r>
-            <w:rPr>
-              <w:rFonts w:ascii="Cambria Math" w:hAnsi="Cambria Math"/>
-            </w:rPr>
-            <m:t xml:space="preserve">                  (7.6)</m:t>
+            <m:t xml:space="preserve"> ∙100%,                                                 (7.6)</m:t>
           </m:r>
         </m:oMath>
       </m:oMathPara>
@@ -6397,6 +6826,80 @@
       <w:pPr>
         <w:jc w:val="center"/>
       </w:pPr>
+    </w:p>
+    <w:p>
+      <w:pPr>
+        <w:tabs>
+          <w:tab w:val="left" w:pos="993"/>
+        </w:tabs>
+        <w:rPr>
+          <w:color w:val="000000"/>
+        </w:rPr>
+      </w:pPr>
+      <w:r>
+        <w:rPr>
+          <w:color w:val="000000"/>
+        </w:rPr>
+        <w:t xml:space="preserve">где П – прибыль, получаемая </w:t>
+      </w:r>
+      <w:proofErr w:type="spellStart"/>
+      <w:r>
+        <w:rPr>
+          <w:color w:val="000000"/>
+        </w:rPr>
+        <w:t>отреализации</w:t>
+      </w:r>
+      <w:proofErr w:type="spellEnd"/>
+      <w:r>
+        <w:rPr>
+          <w:color w:val="000000"/>
+        </w:rPr>
+        <w:t xml:space="preserve"> данного ПС (руб.);</w:t>
+      </w:r>
+    </w:p>
+    <w:p>
+      <w:pPr>
+        <w:tabs>
+          <w:tab w:val="left" w:pos="993"/>
+        </w:tabs>
+        <w:spacing w:line="252" w:lineRule="auto"/>
+        <w:rPr>
+          <w:color w:val="000000"/>
+        </w:rPr>
+      </w:pPr>
+      <w:proofErr w:type="spellStart"/>
+      <w:r>
+        <w:rPr>
+          <w:color w:val="000000"/>
+        </w:rPr>
+        <w:t>З</w:t>
+      </w:r>
+      <w:r>
+        <w:rPr>
+          <w:color w:val="000000"/>
+          <w:vertAlign w:val="subscript"/>
+        </w:rPr>
+        <w:t>р</w:t>
+      </w:r>
+      <w:proofErr w:type="spellEnd"/>
+      <w:r>
+        <w:rPr>
+          <w:color w:val="000000"/>
+        </w:rPr>
+        <w:t xml:space="preserve"> </w:t>
+      </w:r>
+      <w:r>
+        <w:rPr>
+          <w:color w:val="000000"/>
+        </w:rPr>
+        <w:t>– общая сумма затрат на разработку ПС (руб.)</w:t>
+      </w:r>
+      <w:r>
+        <w:rPr>
+          <w:color w:val="000000"/>
+        </w:rPr>
+        <w:t>.</w:t>
+      </w:r>
     </w:p>
     <w:p>
       <w:r>
@@ -6525,6 +7028,7 @@
       </w:r>
     </w:p>
     <w:sectPr>
+      <w:footerReference w:type="default" r:id="rId7"/>
       <w:pgSz w:w="11906" w:h="16838"/>
       <w:pgMar w:top="1134" w:right="850" w:bottom="1134" w:left="1701" w:header="708" w:footer="708" w:gutter="0"/>
       <w:cols w:space="708"/>
@@ -6551,6 +7055,52 @@
     </w:p>
   </w:endnote>
 </w:endnotes>
+</file>
+
+<file path=word/footer1.xml><?xml version="1.0" encoding="utf-8"?>
+<w:ftr xmlns:wpc="http://schemas.microsoft.com/office/word/2010/wordprocessingCanvas" xmlns:cx="http://schemas.microsoft.com/office/drawing/2014/chartex" xmlns:mc="http://schemas.openxmlformats.org/markup-compatibility/2006" xmlns:o="urn:schemas-microsoft-com:office:office" xmlns:r="http://schemas.openxmlformats.org/officeDocument/2006/relationships" xmlns:m="http://schemas.openxmlformats.org/officeDocument/2006/math" xmlns:v="urn:schemas-microsoft-com:vml" xmlns:wp14="http://schemas.microsoft.com/office/word/2010/wordprocessingDrawing" xmlns:wp="http://schemas.openxmlformats.org/drawingml/2006/wordprocessingDrawing" xmlns:w10="urn:schemas-microsoft-com:office:word" xmlns:w="http://schemas.openxmlformats.org/wordprocessingml/2006/main" xmlns:w14="http://schemas.microsoft.com/office/word/2010/wordml" xmlns:w15="http://schemas.microsoft.com/office/word/2012/wordml" xmlns:w16se="http://schemas.microsoft.com/office/word/2015/wordml/symex" xmlns:wpg="http://schemas.microsoft.com/office/word/2010/wordprocessingGroup" xmlns:wpi="http://schemas.microsoft.com/office/word/2010/wordprocessingInk" xmlns:wne="http://schemas.microsoft.com/office/word/2006/wordml" xmlns:wps="http://schemas.microsoft.com/office/word/2010/wordprocessingShape" mc:Ignorable="w14 w15 w16se wp14">
+  <w:sdt>
+    <w:sdtPr>
+      <w:id w:val="2104911514"/>
+      <w:docPartObj>
+        <w:docPartGallery w:val="Page Numbers (Bottom of Page)"/>
+        <w:docPartUnique/>
+      </w:docPartObj>
+    </w:sdtPr>
+    <w:sdtEndPr/>
+    <w:sdtContent>
+      <w:p>
+        <w:pPr>
+          <w:pStyle w:val="a9"/>
+          <w:jc w:val="center"/>
+        </w:pPr>
+        <w:r>
+          <w:fldChar w:fldCharType="begin"/>
+        </w:r>
+        <w:r>
+          <w:instrText>PAGE   \* MERGEFORMAT</w:instrText>
+        </w:r>
+        <w:r>
+          <w:fldChar w:fldCharType="separate"/>
+        </w:r>
+        <w:r>
+          <w:rPr>
+            <w:noProof/>
+          </w:rPr>
+          <w:t>5</w:t>
+        </w:r>
+        <w:r>
+          <w:fldChar w:fldCharType="end"/>
+        </w:r>
+      </w:p>
+    </w:sdtContent>
+  </w:sdt>
+  <w:p>
+    <w:pPr>
+      <w:pStyle w:val="a9"/>
+    </w:pPr>
+  </w:p>
+</w:ftr>
 </file>
 
 <file path=word/footnotes.xml><?xml version="1.0" encoding="utf-8"?>
@@ -7344,16 +7894,18 @@
     <w:link w:val="10"/>
     <w:uiPriority w:val="9"/>
     <w:qFormat/>
-    <w:rsid w:val="003B7A1D"/>
+    <w:rsid w:val="004C1A7D"/>
     <w:pPr>
       <w:keepNext/>
       <w:keepLines/>
+      <w:ind w:left="709" w:hanging="709"/>
       <w:jc w:val="left"/>
       <w:outlineLvl w:val="0"/>
     </w:pPr>
     <w:rPr>
       <w:rFonts w:eastAsiaTheme="majorEastAsia" w:cstheme="majorBidi"/>
       <w:b/>
+      <w:caps/>
       <w:szCs w:val="32"/>
     </w:rPr>
   </w:style>
@@ -7429,10 +7981,11 @@
     <w:basedOn w:val="a0"/>
     <w:link w:val="1"/>
     <w:uiPriority w:val="9"/>
-    <w:rsid w:val="003B7A1D"/>
+    <w:rsid w:val="004C1A7D"/>
     <w:rPr>
       <w:rFonts w:ascii="Times New Roman" w:eastAsiaTheme="majorEastAsia" w:hAnsi="Times New Roman" w:cstheme="majorBidi"/>
       <w:b/>
+      <w:caps/>
       <w:sz w:val="28"/>
       <w:szCs w:val="32"/>
     </w:rPr>

</xml_diff>